<commit_message>
06/09/2019 05:220 PM # Ready for print
</commit_message>
<xml_diff>
--- a/MyNotes/OriginalDocs/AWS TRAINING NOTES - Part A.docx
+++ b/MyNotes/OriginalDocs/AWS TRAINING NOTES - Part A.docx
@@ -2795,15 +2795,7 @@
         <w:rPr>
           <w:lang w:val="en-US"/>
         </w:rPr>
-        <w:t>Don’t use root account for day to w</w:t>
-      </w:r>
-      <w:bookmarkStart w:id="1" w:name="_GoBack"/>
-      <w:bookmarkEnd w:id="1"/>
-      <w:r>
-        <w:rPr>
-          <w:lang w:val="en-US"/>
-        </w:rPr>
-        <w:t>ork</w:t>
+        <w:t>Don’t use root account for day to work</w:t>
       </w:r>
       <w:r>
         <w:rPr>
@@ -3006,7 +2998,7 @@
           <w:lang w:val="en-US"/>
         </w:rPr>
       </w:pPr>
-      <w:bookmarkStart w:id="2" w:name="_Toc18242860"/>
+      <w:bookmarkStart w:id="1" w:name="_Toc18242860"/>
       <w:r>
         <w:rPr>
           <w:b/>
@@ -3049,7 +3041,7 @@
         </w:rPr>
         <w:t>loud (VPC)</w:t>
       </w:r>
-      <w:bookmarkEnd w:id="2"/>
+      <w:bookmarkEnd w:id="1"/>
       <w:r>
         <w:rPr>
           <w:b/>
@@ -3840,15 +3832,23 @@
       </w:pPr>
       <w:r>
         <w:rPr>
+          <w:highlight w:val="yellow"/>
           <w:lang w:val="en-US"/>
         </w:rPr>
         <w:t>200 route table per VPC</w:t>
       </w:r>
       <w:r>
         <w:rPr>
-          <w:lang w:val="en-US"/>
-        </w:rPr>
-        <w:t xml:space="preserve">/ with maximum of 50 Routing entry per table. </w:t>
+          <w:highlight w:val="yellow"/>
+          <w:lang w:val="en-US"/>
+        </w:rPr>
+        <w:t>/ with maximum of 50 Routing entry per table.</w:t>
+      </w:r>
+      <w:r>
+        <w:rPr>
+          <w:lang w:val="en-US"/>
+        </w:rPr>
+        <w:t xml:space="preserve"> </w:t>
       </w:r>
     </w:p>
     <w:p>
@@ -5641,14 +5641,12 @@
         </w:rPr>
         <w:t xml:space="preserve"> there are four (4) options to </w:t>
       </w:r>
-      <w:proofErr w:type="spellStart"/>
-      <w:r>
-        <w:rPr>
-          <w:lang w:val="en-US"/>
-        </w:rPr>
-        <w:t>chose</w:t>
-      </w:r>
-      <w:proofErr w:type="spellEnd"/>
+      <w:r>
+        <w:rPr>
+          <w:lang w:val="en-US"/>
+        </w:rPr>
+        <w:t>choose</w:t>
+      </w:r>
       <w:r>
         <w:rPr>
           <w:lang w:val="en-US"/>
@@ -6038,31 +6036,262 @@
         </w:rPr>
         <w:t xml:space="preserve"> table can update dynamically to make </w:t>
       </w:r>
+      <w:r>
+        <w:rPr>
+          <w:lang w:val="en-US"/>
+        </w:rPr>
+        <w:t>them</w:t>
+      </w:r>
+      <w:r>
+        <w:rPr>
+          <w:lang w:val="en-US"/>
+        </w:rPr>
+        <w:t xml:space="preserve"> aware of their </w:t>
+      </w:r>
+      <w:r>
+        <w:rPr>
+          <w:lang w:val="en-US"/>
+        </w:rPr>
+        <w:t>counterpart’s</w:t>
+      </w:r>
+      <w:r>
+        <w:rPr>
+          <w:lang w:val="en-US"/>
+        </w:rPr>
+        <w:t xml:space="preserve"> subnet routing information.</w:t>
+      </w:r>
+    </w:p>
+    <w:p>
+      <w:pPr>
+        <w:pStyle w:val="ListParagraph"/>
+        <w:numPr>
+          <w:ilvl w:val="0"/>
+          <w:numId w:val="6"/>
+        </w:numPr>
+        <w:rPr>
+          <w:lang w:val="en-US"/>
+        </w:rPr>
+      </w:pPr>
+      <w:r>
+        <w:rPr>
+          <w:lang w:val="en-US"/>
+        </w:rPr>
+        <w:t xml:space="preserve">Max of 10 VPN connection </w:t>
+      </w:r>
+      <w:r>
+        <w:rPr>
+          <w:lang w:val="en-US"/>
+        </w:rPr>
+        <w:t>[</w:t>
+      </w:r>
+      <w:r>
+        <w:rPr>
+          <w:b/>
+          <w:lang w:val="en-US"/>
+        </w:rPr>
+        <w:t>SOFT-LIMIT</w:t>
+      </w:r>
+      <w:r>
+        <w:rPr>
+          <w:lang w:val="en-US"/>
+        </w:rPr>
+        <w:t xml:space="preserve">] </w:t>
+      </w:r>
+      <w:r>
+        <w:rPr>
+          <w:lang w:val="en-US"/>
+        </w:rPr>
+        <w:t xml:space="preserve">can be established to single VPN gateway. </w:t>
+      </w:r>
+      <w:r>
+        <w:rPr>
+          <w:lang w:val="en-US"/>
+        </w:rPr>
+        <w:t>However,</w:t>
+      </w:r>
+      <w:r>
+        <w:rPr>
+          <w:lang w:val="en-US"/>
+        </w:rPr>
+        <w:t xml:space="preserve"> this limit can be extended by making a request to increase the limits. </w:t>
+      </w:r>
+      <w:r>
+        <w:rPr>
+          <w:lang w:val="en-US"/>
+        </w:rPr>
+        <w:t xml:space="preserve"> </w:t>
+      </w:r>
+    </w:p>
+    <w:p>
+      <w:pPr>
+        <w:pStyle w:val="ListParagraph"/>
+        <w:numPr>
+          <w:ilvl w:val="0"/>
+          <w:numId w:val="6"/>
+        </w:numPr>
+        <w:jc w:val="both"/>
+        <w:rPr>
+          <w:lang w:val="en-US"/>
+        </w:rPr>
+      </w:pPr>
+      <w:r>
+        <w:rPr>
+          <w:lang w:val="en-US"/>
+        </w:rPr>
+        <w:t xml:space="preserve">VPN </w:t>
+      </w:r>
       <w:proofErr w:type="spellStart"/>
       <w:r>
         <w:rPr>
           <w:lang w:val="en-US"/>
         </w:rPr>
-        <w:t>then</w:t>
+        <w:t>Cloud</w:t>
+      </w:r>
+      <w:r>
+        <w:rPr>
+          <w:lang w:val="en-US"/>
+        </w:rPr>
+        <w:t>H</w:t>
+      </w:r>
+      <w:r>
+        <w:rPr>
+          <w:lang w:val="en-US"/>
+        </w:rPr>
+        <w:t>ub</w:t>
       </w:r>
       <w:proofErr w:type="spellEnd"/>
       <w:r>
         <w:rPr>
           <w:lang w:val="en-US"/>
         </w:rPr>
-        <w:t xml:space="preserve"> aware of their </w:t>
-      </w:r>
-      <w:r>
-        <w:rPr>
-          <w:lang w:val="en-US"/>
-        </w:rPr>
-        <w:t>counterpart’s</w:t>
-      </w:r>
-      <w:r>
-        <w:rPr>
-          <w:lang w:val="en-US"/>
-        </w:rPr>
-        <w:t xml:space="preserve"> subnet routing information.</w:t>
+        <w:t>:</w:t>
+      </w:r>
+      <w:r>
+        <w:rPr>
+          <w:lang w:val="en-US"/>
+        </w:rPr>
+        <w:t xml:space="preserve"> </w:t>
+      </w:r>
+      <w:r>
+        <w:rPr>
+          <w:lang w:val="en-US"/>
+        </w:rPr>
+        <w:t xml:space="preserve">Building on the AWS managed VPN and AWS Direct Connect options described previously, you can securely communicate from one site to another using the AWS VPN </w:t>
+      </w:r>
+      <w:proofErr w:type="spellStart"/>
+      <w:r>
+        <w:rPr>
+          <w:lang w:val="en-US"/>
+        </w:rPr>
+        <w:t>CloudHub</w:t>
+      </w:r>
+      <w:proofErr w:type="spellEnd"/>
+      <w:r>
+        <w:rPr>
+          <w:lang w:val="en-US"/>
+        </w:rPr>
+        <w:t xml:space="preserve">. The AWS VPN </w:t>
+      </w:r>
+      <w:proofErr w:type="spellStart"/>
+      <w:r>
+        <w:rPr>
+          <w:lang w:val="en-US"/>
+        </w:rPr>
+        <w:t>CloudHub</w:t>
+      </w:r>
+      <w:proofErr w:type="spellEnd"/>
+      <w:r>
+        <w:rPr>
+          <w:lang w:val="en-US"/>
+        </w:rPr>
+        <w:t xml:space="preserve"> operates on a simple hub-and-spoke model that you can use with or without a VPC. Use this design if you have multiple branch offices and existing internet connections and would like to implement a convenient, potentially </w:t>
+      </w:r>
+      <w:r>
+        <w:rPr>
+          <w:lang w:val="en-US"/>
+        </w:rPr>
+        <w:t>low-cost</w:t>
+      </w:r>
+      <w:r>
+        <w:rPr>
+          <w:lang w:val="en-US"/>
+        </w:rPr>
+        <w:t xml:space="preserve"> hub-and-spoke model for primary or backup connectivity between these remote offices.</w:t>
+      </w:r>
+      <w:r>
+        <w:rPr>
+          <w:lang w:val="en-US"/>
+        </w:rPr>
+        <w:t xml:space="preserve"> AWS VPN </w:t>
+      </w:r>
+      <w:proofErr w:type="spellStart"/>
+      <w:r>
+        <w:rPr>
+          <w:lang w:val="en-US"/>
+        </w:rPr>
+        <w:t>CloudHub</w:t>
+      </w:r>
+      <w:proofErr w:type="spellEnd"/>
+      <w:r>
+        <w:rPr>
+          <w:lang w:val="en-US"/>
+        </w:rPr>
+        <w:t xml:space="preserve"> leverages an Amazon VPC virtual private gateway with multiple gateways, each using unique BGP autonomous system numbers (ASNs). Your gateways advertise the appropriate routes (BGP prefixes) over their VPN connections. These routing advertisements are received and </w:t>
+      </w:r>
+      <w:proofErr w:type="spellStart"/>
+      <w:r>
+        <w:rPr>
+          <w:lang w:val="en-US"/>
+        </w:rPr>
+        <w:t>readvertised</w:t>
+      </w:r>
+      <w:proofErr w:type="spellEnd"/>
+      <w:r>
+        <w:rPr>
+          <w:lang w:val="en-US"/>
+        </w:rPr>
+        <w:t xml:space="preserve"> to each BGP peer so that each site can send data to and receive data from the other sites. The remote network prefixes for each spoke must have unique ASNs, and the sites must not have overlapping IP ranges. Each site can also send and receive data from the VPC as if they were using a standard VPN connection.</w:t>
+      </w:r>
+    </w:p>
+    <w:p>
+      <w:pPr>
+        <w:pStyle w:val="ListParagraph"/>
+        <w:jc w:val="both"/>
+        <w:rPr>
+          <w:b/>
+          <w:lang w:val="en-US"/>
+        </w:rPr>
+      </w:pPr>
+      <w:r>
+        <w:rPr>
+          <w:b/>
+          <w:highlight w:val="yellow"/>
+          <w:lang w:val="en-US"/>
+        </w:rPr>
+        <w:t xml:space="preserve">ANY subnet that is not advertise over the BGP will not be accessible on the other side. So NOT-ALL of the subnet </w:t>
+      </w:r>
+      <w:r>
+        <w:rPr>
+          <w:b/>
+          <w:highlight w:val="yellow"/>
+          <w:lang w:val="en-US"/>
+        </w:rPr>
+        <w:t>gets</w:t>
+      </w:r>
+      <w:r>
+        <w:rPr>
+          <w:b/>
+          <w:highlight w:val="yellow"/>
+          <w:lang w:val="en-US"/>
+        </w:rPr>
+        <w:t xml:space="preserve"> exposed when connected over AWS cloud hub.</w:t>
+      </w:r>
+      <w:r>
+        <w:rPr>
+          <w:b/>
+          <w:lang w:val="en-US"/>
+        </w:rPr>
+        <w:t xml:space="preserve"> </w:t>
       </w:r>
     </w:p>
     <w:p>
@@ -6072,55 +6301,99 @@
           <w:ilvl w:val="0"/>
           <w:numId w:val="6"/>
         </w:numPr>
-        <w:rPr>
-          <w:lang w:val="en-US"/>
-        </w:rPr>
-      </w:pPr>
-      <w:r>
-        <w:rPr>
-          <w:lang w:val="en-US"/>
-        </w:rPr>
-        <w:t xml:space="preserve">Max of 10 VPN connection </w:t>
-      </w:r>
-      <w:r>
-        <w:rPr>
-          <w:lang w:val="en-US"/>
-        </w:rPr>
-        <w:t>[</w:t>
-      </w:r>
-      <w:r>
-        <w:rPr>
-          <w:b/>
-          <w:lang w:val="en-US"/>
-        </w:rPr>
-        <w:t>SOFT-LIMIT</w:t>
-      </w:r>
-      <w:r>
-        <w:rPr>
-          <w:lang w:val="en-US"/>
-        </w:rPr>
-        <w:t xml:space="preserve">] </w:t>
-      </w:r>
-      <w:r>
-        <w:rPr>
-          <w:lang w:val="en-US"/>
-        </w:rPr>
-        <w:t xml:space="preserve">can be established to single VPN gateway. </w:t>
-      </w:r>
-      <w:r>
-        <w:rPr>
-          <w:lang w:val="en-US"/>
-        </w:rPr>
-        <w:t>However,</w:t>
-      </w:r>
-      <w:r>
-        <w:rPr>
-          <w:lang w:val="en-US"/>
-        </w:rPr>
-        <w:t xml:space="preserve"> this limit can be extended by making a request to increase the limits. </w:t>
-      </w:r>
-      <w:r>
-        <w:rPr>
+        <w:jc w:val="both"/>
+        <w:rPr>
+          <w:b/>
+          <w:lang w:val="en-US"/>
+        </w:rPr>
+      </w:pPr>
+      <w:r>
+        <w:rPr>
+          <w:b/>
+          <w:lang w:val="en-US"/>
+        </w:rPr>
+        <w:t xml:space="preserve">VPN – keywork fast/cost-effective/high latency </w:t>
+      </w:r>
+    </w:p>
+    <w:p>
+      <w:pPr>
+        <w:pStyle w:val="ListParagraph"/>
+        <w:numPr>
+          <w:ilvl w:val="0"/>
+          <w:numId w:val="6"/>
+        </w:numPr>
+        <w:jc w:val="both"/>
+        <w:rPr>
+          <w:b/>
+          <w:lang w:val="en-US"/>
+        </w:rPr>
+      </w:pPr>
+      <w:r>
+        <w:rPr>
+          <w:b/>
+          <w:lang w:val="en-US"/>
+        </w:rPr>
+        <w:t xml:space="preserve">Direct Connection </w:t>
+      </w:r>
+      <w:r>
+        <w:rPr>
+          <w:b/>
+          <w:lang w:val="en-US"/>
+        </w:rPr>
+        <w:t xml:space="preserve">Location: DX location </w:t>
+      </w:r>
+    </w:p>
+    <w:p>
+      <w:pPr>
+        <w:pStyle w:val="ListParagraph"/>
+        <w:numPr>
+          <w:ilvl w:val="0"/>
+          <w:numId w:val="6"/>
+        </w:numPr>
+        <w:jc w:val="both"/>
+        <w:rPr>
+          <w:b/>
+          <w:lang w:val="en-US"/>
+        </w:rPr>
+      </w:pPr>
+      <w:r>
+        <w:rPr>
+          <w:b/>
+          <w:lang w:val="en-US"/>
+        </w:rPr>
+        <w:t xml:space="preserve">VPC endpoints: </w:t>
+      </w:r>
+    </w:p>
+    <w:p>
+      <w:pPr>
+        <w:pStyle w:val="ListParagraph"/>
+        <w:numPr>
+          <w:ilvl w:val="0"/>
+          <w:numId w:val="6"/>
+        </w:numPr>
+        <w:jc w:val="both"/>
+        <w:rPr>
+          <w:b/>
+          <w:lang w:val="en-US"/>
+        </w:rPr>
+      </w:pPr>
+      <w:r>
+        <w:rPr>
+          <w:b/>
+          <w:lang w:val="en-US"/>
+        </w:rPr>
+        <w:t xml:space="preserve">VPC transitive </w:t>
+      </w:r>
+      <w:r>
+        <w:rPr>
+          <w:b/>
+          <w:lang w:val="en-US"/>
+        </w:rPr>
+        <w:t>routing:</w:t>
+      </w:r>
+      <w:r>
+        <w:rPr>
+          <w:b/>
           <w:lang w:val="en-US"/>
         </w:rPr>
         <w:t xml:space="preserve"> </w:t>
@@ -6130,6 +6403,57 @@
       <w:pPr>
         <w:pStyle w:val="ListParagraph"/>
         <w:numPr>
+          <w:ilvl w:val="1"/>
+          <w:numId w:val="6"/>
+        </w:numPr>
+        <w:jc w:val="both"/>
+        <w:rPr>
+          <w:b/>
+          <w:lang w:val="en-US"/>
+        </w:rPr>
+      </w:pPr>
+      <w:r>
+        <w:rPr>
+          <w:b/>
+          <w:lang w:val="en-US"/>
+        </w:rPr>
+        <w:t>Interface endpoints</w:t>
+      </w:r>
+    </w:p>
+    <w:p>
+      <w:pPr>
+        <w:pStyle w:val="ListParagraph"/>
+        <w:numPr>
+          <w:ilvl w:val="1"/>
+          <w:numId w:val="6"/>
+        </w:numPr>
+        <w:jc w:val="both"/>
+        <w:rPr>
+          <w:b/>
+          <w:lang w:val="en-US"/>
+        </w:rPr>
+      </w:pPr>
+      <w:r>
+        <w:rPr>
+          <w:b/>
+          <w:lang w:val="en-US"/>
+        </w:rPr>
+        <w:t xml:space="preserve">Gateway endpoints: ONLY for S3 and </w:t>
+      </w:r>
+      <w:proofErr w:type="spellStart"/>
+      <w:r>
+        <w:rPr>
+          <w:b/>
+          <w:lang w:val="en-US"/>
+        </w:rPr>
+        <w:t>DynomoDB</w:t>
+      </w:r>
+      <w:proofErr w:type="spellEnd"/>
+    </w:p>
+    <w:p>
+      <w:pPr>
+        <w:pStyle w:val="ListParagraph"/>
+        <w:numPr>
           <w:ilvl w:val="0"/>
           <w:numId w:val="6"/>
         </w:numPr>
@@ -6142,33 +6466,85 @@
         <w:rPr>
           <w:lang w:val="en-US"/>
         </w:rPr>
-        <w:t xml:space="preserve">VPN </w:t>
-      </w:r>
-      <w:proofErr w:type="spellStart"/>
-      <w:r>
-        <w:rPr>
-          <w:lang w:val="en-US"/>
-        </w:rPr>
-        <w:t>Cloud</w:t>
-      </w:r>
-      <w:r>
-        <w:rPr>
-          <w:lang w:val="en-US"/>
-        </w:rPr>
-        <w:t>H</w:t>
-      </w:r>
-      <w:r>
-        <w:rPr>
-          <w:lang w:val="en-US"/>
-        </w:rPr>
-        <w:t>ub</w:t>
-      </w:r>
-      <w:proofErr w:type="spellEnd"/>
-      <w:r>
-        <w:rPr>
-          <w:lang w:val="en-US"/>
-        </w:rPr>
-        <w:t>:</w:t>
+        <w:t xml:space="preserve">VPC Flow logs – that capture IP traffic </w:t>
+      </w:r>
+      <w:r>
+        <w:rPr>
+          <w:lang w:val="en-US"/>
+        </w:rPr>
+        <w:t xml:space="preserve">pass through your VPC. This can be created at </w:t>
+      </w:r>
+      <w:r>
+        <w:rPr>
+          <w:b/>
+          <w:lang w:val="en-US"/>
+        </w:rPr>
+        <w:t>VPC level</w:t>
+      </w:r>
+      <w:r>
+        <w:rPr>
+          <w:lang w:val="en-US"/>
+        </w:rPr>
+        <w:t xml:space="preserve">, </w:t>
+      </w:r>
+      <w:r>
+        <w:rPr>
+          <w:b/>
+          <w:lang w:val="en-US"/>
+        </w:rPr>
+        <w:t>subnet level</w:t>
+      </w:r>
+      <w:r>
+        <w:rPr>
+          <w:lang w:val="en-US"/>
+        </w:rPr>
+        <w:t xml:space="preserve"> or at </w:t>
+      </w:r>
+      <w:r>
+        <w:rPr>
+          <w:b/>
+          <w:lang w:val="en-US"/>
+        </w:rPr>
+        <w:t>network interface</w:t>
+      </w:r>
+      <w:r>
+        <w:rPr>
+          <w:b/>
+          <w:lang w:val="en-US"/>
+        </w:rPr>
+        <w:t xml:space="preserve"> level</w:t>
+      </w:r>
+      <w:r>
+        <w:rPr>
+          <w:lang w:val="en-US"/>
+        </w:rPr>
+        <w:t xml:space="preserve">. </w:t>
+      </w:r>
+      <w:r>
+        <w:rPr>
+          <w:lang w:val="en-US"/>
+        </w:rPr>
+        <w:t xml:space="preserve">The logs can be store at </w:t>
+      </w:r>
+      <w:r>
+        <w:rPr>
+          <w:b/>
+          <w:lang w:val="en-US"/>
+        </w:rPr>
+        <w:t>cloud watch logs</w:t>
+      </w:r>
+      <w:r>
+        <w:rPr>
+          <w:lang w:val="en-US"/>
+        </w:rPr>
+        <w:t xml:space="preserve"> or in </w:t>
+      </w:r>
+      <w:r>
+        <w:rPr>
+          <w:b/>
+          <w:lang w:val="en-US"/>
+        </w:rPr>
+        <w:t>S3</w:t>
       </w:r>
       <w:r>
         <w:rPr>
@@ -6178,479 +6554,77 @@
       </w:r>
       <w:r>
         <w:rPr>
-          <w:lang w:val="en-US"/>
-        </w:rPr>
-        <w:t xml:space="preserve">Building on the AWS managed VPN and AWS Direct Connect options described previously, you can securely communicate from one site to another using the AWS VPN </w:t>
-      </w:r>
-      <w:proofErr w:type="spellStart"/>
-      <w:r>
-        <w:rPr>
-          <w:lang w:val="en-US"/>
-        </w:rPr>
-        <w:t>CloudHub</w:t>
-      </w:r>
-      <w:proofErr w:type="spellEnd"/>
-      <w:r>
-        <w:rPr>
-          <w:lang w:val="en-US"/>
-        </w:rPr>
-        <w:t xml:space="preserve">. The AWS VPN </w:t>
-      </w:r>
-      <w:proofErr w:type="spellStart"/>
-      <w:r>
-        <w:rPr>
-          <w:lang w:val="en-US"/>
-        </w:rPr>
-        <w:t>CloudHub</w:t>
-      </w:r>
-      <w:proofErr w:type="spellEnd"/>
-      <w:r>
-        <w:rPr>
-          <w:lang w:val="en-US"/>
-        </w:rPr>
-        <w:t xml:space="preserve"> operates on a simple hub-and-spoke model that you can use with or without a VPC. Use this design if you have multiple branch offices and existing internet connections and would like to implement a convenient, potentially </w:t>
-      </w:r>
-      <w:proofErr w:type="gramStart"/>
-      <w:r>
-        <w:rPr>
-          <w:lang w:val="en-US"/>
-        </w:rPr>
-        <w:t>low cost</w:t>
-      </w:r>
-      <w:proofErr w:type="gramEnd"/>
-      <w:r>
-        <w:rPr>
-          <w:lang w:val="en-US"/>
-        </w:rPr>
-        <w:t xml:space="preserve"> hub-and-spoke model for primary or backup connectivity between these remote offices.</w:t>
-      </w:r>
-      <w:r>
-        <w:rPr>
-          <w:rFonts w:ascii="Helvetica" w:hAnsi="Helvetica" w:cs="Helvetica"/>
-          <w:color w:val="444444"/>
-          <w:shd w:val="clear" w:color="auto" w:fill="FFFFFF"/>
-        </w:rPr>
-        <w:t xml:space="preserve"> </w:t>
-      </w:r>
-      <w:r>
-        <w:rPr>
-          <w:rFonts w:ascii="Helvetica" w:hAnsi="Helvetica" w:cs="Helvetica"/>
-          <w:color w:val="444444"/>
-          <w:shd w:val="clear" w:color="auto" w:fill="FFFFFF"/>
-        </w:rPr>
-        <w:t xml:space="preserve">AWS VPN </w:t>
-      </w:r>
-      <w:proofErr w:type="spellStart"/>
-      <w:r>
-        <w:rPr>
-          <w:rFonts w:ascii="Helvetica" w:hAnsi="Helvetica" w:cs="Helvetica"/>
-          <w:color w:val="444444"/>
-          <w:shd w:val="clear" w:color="auto" w:fill="FFFFFF"/>
-        </w:rPr>
-        <w:t>CloudHub</w:t>
-      </w:r>
-      <w:proofErr w:type="spellEnd"/>
-      <w:r>
-        <w:rPr>
-          <w:rFonts w:ascii="Helvetica" w:hAnsi="Helvetica" w:cs="Helvetica"/>
-          <w:color w:val="444444"/>
-          <w:shd w:val="clear" w:color="auto" w:fill="FFFFFF"/>
-        </w:rPr>
-        <w:t xml:space="preserve"> leverages an Amazon VPC virtual private gateway with multiple gateways, each using unique BGP autonomous system numbers (ASNs). Your gateways advertise the appropriate routes (BGP prefixes) over their VPN connections. These routing advertisements are received and </w:t>
-      </w:r>
-      <w:proofErr w:type="spellStart"/>
-      <w:r>
-        <w:rPr>
-          <w:rFonts w:ascii="Helvetica" w:hAnsi="Helvetica" w:cs="Helvetica"/>
-          <w:color w:val="444444"/>
-          <w:shd w:val="clear" w:color="auto" w:fill="FFFFFF"/>
-        </w:rPr>
-        <w:t>readvertised</w:t>
-      </w:r>
-      <w:proofErr w:type="spellEnd"/>
-      <w:r>
-        <w:rPr>
-          <w:rFonts w:ascii="Helvetica" w:hAnsi="Helvetica" w:cs="Helvetica"/>
-          <w:color w:val="444444"/>
-          <w:shd w:val="clear" w:color="auto" w:fill="FFFFFF"/>
-        </w:rPr>
-        <w:t xml:space="preserve"> to each BGP peer so that each site can send data to and receive data from the other sites. The remote network prefixes for each spoke must have unique ASNs, and the sites must not have overlapping IP ranges. Each site can also send and receive data from the VPC as if they were using a standard VPN connection.</w:t>
-      </w:r>
-    </w:p>
-    <w:p>
-      <w:pPr>
-        <w:pStyle w:val="ListParagraph"/>
+          <w:b/>
+          <w:lang w:val="en-US"/>
+        </w:rPr>
+        <w:t>bucket</w:t>
+      </w:r>
+      <w:r>
+        <w:rPr>
+          <w:lang w:val="en-US"/>
+        </w:rPr>
+        <w:t>.</w:t>
+      </w:r>
+      <w:r>
+        <w:rPr>
+          <w:lang w:val="en-US"/>
+        </w:rPr>
+        <w:t xml:space="preserve"> It can capture IP traffic going-in or going-out of your VPC. </w:t>
+      </w:r>
+    </w:p>
+    <w:p>
+      <w:pPr>
+        <w:pStyle w:val="ListParagraph"/>
+        <w:numPr>
+          <w:ilvl w:val="0"/>
+          <w:numId w:val="6"/>
+        </w:numPr>
         <w:jc w:val="both"/>
         <w:rPr>
-          <w:b/>
-          <w:lang w:val="en-US"/>
-        </w:rPr>
-      </w:pPr>
-      <w:r>
-        <w:rPr>
-          <w:b/>
-          <w:highlight w:val="yellow"/>
-          <w:lang w:val="en-US"/>
-        </w:rPr>
-        <w:t xml:space="preserve">ANY subnet that is not advertise over the BGP will not be accessible on the other side. So NOT-ALL of the subnet </w:t>
-      </w:r>
-      <w:r>
-        <w:rPr>
-          <w:b/>
-          <w:highlight w:val="yellow"/>
-          <w:lang w:val="en-US"/>
-        </w:rPr>
-        <w:t>gets</w:t>
-      </w:r>
-      <w:r>
-        <w:rPr>
-          <w:b/>
-          <w:highlight w:val="yellow"/>
-          <w:lang w:val="en-US"/>
-        </w:rPr>
-        <w:t xml:space="preserve"> exposed when connected over AWS cloud hub.</w:t>
-      </w:r>
-      <w:r>
-        <w:rPr>
-          <w:b/>
-          <w:lang w:val="en-US"/>
-        </w:rPr>
-        <w:t xml:space="preserve"> </w:t>
-      </w:r>
-    </w:p>
-    <w:p>
-      <w:pPr>
-        <w:pStyle w:val="ListParagraph"/>
-        <w:numPr>
-          <w:ilvl w:val="0"/>
+          <w:lang w:val="en-US"/>
+        </w:rPr>
+      </w:pPr>
+      <w:r>
+        <w:rPr>
+          <w:lang w:val="en-US"/>
+        </w:rPr>
+        <w:t>DHCP Option Set:</w:t>
+      </w:r>
+    </w:p>
+    <w:p>
+      <w:pPr>
+        <w:pStyle w:val="ListParagraph"/>
+        <w:numPr>
+          <w:ilvl w:val="1"/>
           <w:numId w:val="6"/>
         </w:numPr>
         <w:jc w:val="both"/>
         <w:rPr>
-          <w:b/>
-          <w:lang w:val="en-US"/>
-        </w:rPr>
-      </w:pPr>
-      <w:r>
-        <w:rPr>
-          <w:b/>
-          <w:lang w:val="en-US"/>
-        </w:rPr>
-        <w:t xml:space="preserve">VPN – keywork fast/cost-effective/high latency </w:t>
-      </w:r>
-    </w:p>
-    <w:p>
-      <w:pPr>
-        <w:pStyle w:val="ListParagraph"/>
-        <w:numPr>
-          <w:ilvl w:val="0"/>
+          <w:lang w:val="en-US"/>
+        </w:rPr>
+      </w:pPr>
+      <w:r>
+        <w:rPr>
+          <w:lang w:val="en-US"/>
+        </w:rPr>
+        <w:t>On-premises DNS can be used for VPC environment resources</w:t>
+      </w:r>
+      <w:r>
+        <w:rPr>
+          <w:lang w:val="en-US"/>
+        </w:rPr>
+        <w:t>.</w:t>
+      </w:r>
+    </w:p>
+    <w:p>
+      <w:pPr>
+        <w:pStyle w:val="ListParagraph"/>
+        <w:numPr>
+          <w:ilvl w:val="1"/>
           <w:numId w:val="6"/>
         </w:numPr>
         <w:jc w:val="both"/>
         <w:rPr>
-          <w:b/>
-          <w:lang w:val="en-US"/>
-        </w:rPr>
-      </w:pPr>
-      <w:r>
-        <w:rPr>
-          <w:b/>
-          <w:lang w:val="en-US"/>
-        </w:rPr>
-        <w:t xml:space="preserve">Direct Connection </w:t>
-      </w:r>
-      <w:r>
-        <w:rPr>
-          <w:b/>
-          <w:lang w:val="en-US"/>
-        </w:rPr>
-        <w:t xml:space="preserve">Location: DX location </w:t>
-      </w:r>
-    </w:p>
-    <w:p>
-      <w:pPr>
-        <w:pStyle w:val="ListParagraph"/>
-        <w:numPr>
-          <w:ilvl w:val="0"/>
-          <w:numId w:val="6"/>
-        </w:numPr>
-        <w:jc w:val="both"/>
-        <w:rPr>
-          <w:b/>
-          <w:lang w:val="en-US"/>
-        </w:rPr>
-      </w:pPr>
-      <w:r>
-        <w:rPr>
-          <w:b/>
-          <w:lang w:val="en-US"/>
-        </w:rPr>
-        <w:t xml:space="preserve">VPC endpoints: </w:t>
-      </w:r>
-    </w:p>
-    <w:p>
-      <w:pPr>
-        <w:pStyle w:val="ListParagraph"/>
-        <w:numPr>
-          <w:ilvl w:val="0"/>
-          <w:numId w:val="6"/>
-        </w:numPr>
-        <w:jc w:val="both"/>
-        <w:rPr>
-          <w:b/>
-          <w:lang w:val="en-US"/>
-        </w:rPr>
-      </w:pPr>
-      <w:r>
-        <w:rPr>
-          <w:b/>
-          <w:lang w:val="en-US"/>
-        </w:rPr>
-        <w:t xml:space="preserve">VPC transitive </w:t>
-      </w:r>
-      <w:proofErr w:type="gramStart"/>
-      <w:r>
-        <w:rPr>
-          <w:b/>
-          <w:lang w:val="en-US"/>
-        </w:rPr>
-        <w:t>routing :</w:t>
-      </w:r>
-      <w:proofErr w:type="gramEnd"/>
-      <w:r>
-        <w:rPr>
-          <w:b/>
-          <w:lang w:val="en-US"/>
-        </w:rPr>
-        <w:t xml:space="preserve"> </w:t>
-      </w:r>
-    </w:p>
-    <w:p>
-      <w:pPr>
-        <w:pStyle w:val="ListParagraph"/>
-        <w:numPr>
-          <w:ilvl w:val="1"/>
-          <w:numId w:val="6"/>
-        </w:numPr>
-        <w:jc w:val="both"/>
-        <w:rPr>
-          <w:b/>
-          <w:lang w:val="en-US"/>
-        </w:rPr>
-      </w:pPr>
-      <w:r>
-        <w:rPr>
-          <w:b/>
-          <w:lang w:val="en-US"/>
-        </w:rPr>
-        <w:t>Interface endpoints</w:t>
-      </w:r>
-    </w:p>
-    <w:p>
-      <w:pPr>
-        <w:pStyle w:val="ListParagraph"/>
-        <w:numPr>
-          <w:ilvl w:val="1"/>
-          <w:numId w:val="6"/>
-        </w:numPr>
-        <w:jc w:val="both"/>
-        <w:rPr>
-          <w:b/>
-          <w:lang w:val="en-US"/>
-        </w:rPr>
-      </w:pPr>
-      <w:r>
-        <w:rPr>
-          <w:b/>
-          <w:lang w:val="en-US"/>
-        </w:rPr>
-        <w:t xml:space="preserve">Gateway endpoints: ONLY for S3 and </w:t>
-      </w:r>
-      <w:proofErr w:type="spellStart"/>
-      <w:r>
-        <w:rPr>
-          <w:b/>
-          <w:lang w:val="en-US"/>
-        </w:rPr>
-        <w:t>DynomoDB</w:t>
-      </w:r>
-      <w:proofErr w:type="spellEnd"/>
-    </w:p>
-    <w:p>
-      <w:pPr>
-        <w:pStyle w:val="ListParagraph"/>
-        <w:numPr>
-          <w:ilvl w:val="0"/>
-          <w:numId w:val="6"/>
-        </w:numPr>
-        <w:jc w:val="both"/>
-        <w:rPr>
-          <w:lang w:val="en-US"/>
-        </w:rPr>
-      </w:pPr>
-      <w:r>
-        <w:rPr>
-          <w:lang w:val="en-US"/>
-        </w:rPr>
-        <w:t xml:space="preserve">VPC Flow logs – that capture IP traffic </w:t>
-      </w:r>
-      <w:r>
-        <w:rPr>
-          <w:lang w:val="en-US"/>
-        </w:rPr>
-        <w:t xml:space="preserve">pass through your VPC. This can be created at </w:t>
-      </w:r>
-      <w:r>
-        <w:rPr>
-          <w:b/>
-          <w:lang w:val="en-US"/>
-        </w:rPr>
-        <w:t>VPC level</w:t>
-      </w:r>
-      <w:r>
-        <w:rPr>
-          <w:lang w:val="en-US"/>
-        </w:rPr>
-        <w:t xml:space="preserve">, </w:t>
-      </w:r>
-      <w:r>
-        <w:rPr>
-          <w:b/>
-          <w:lang w:val="en-US"/>
-        </w:rPr>
-        <w:t>subnet level</w:t>
-      </w:r>
-      <w:r>
-        <w:rPr>
-          <w:lang w:val="en-US"/>
-        </w:rPr>
-        <w:t xml:space="preserve"> or at </w:t>
-      </w:r>
-      <w:r>
-        <w:rPr>
-          <w:b/>
-          <w:lang w:val="en-US"/>
-        </w:rPr>
-        <w:t>network interface</w:t>
-      </w:r>
-      <w:r>
-        <w:rPr>
-          <w:b/>
-          <w:lang w:val="en-US"/>
-        </w:rPr>
-        <w:t xml:space="preserve"> level</w:t>
-      </w:r>
-      <w:r>
-        <w:rPr>
-          <w:lang w:val="en-US"/>
-        </w:rPr>
-        <w:t xml:space="preserve">. </w:t>
-      </w:r>
-      <w:r>
-        <w:rPr>
-          <w:lang w:val="en-US"/>
-        </w:rPr>
-        <w:t xml:space="preserve">The logs can be store at </w:t>
-      </w:r>
-      <w:r>
-        <w:rPr>
-          <w:b/>
-          <w:lang w:val="en-US"/>
-        </w:rPr>
-        <w:t>cloud watch logs</w:t>
-      </w:r>
-      <w:r>
-        <w:rPr>
-          <w:lang w:val="en-US"/>
-        </w:rPr>
-        <w:t xml:space="preserve"> or in </w:t>
-      </w:r>
-      <w:r>
-        <w:rPr>
-          <w:b/>
-          <w:lang w:val="en-US"/>
-        </w:rPr>
-        <w:t>S3</w:t>
-      </w:r>
-      <w:r>
-        <w:rPr>
-          <w:lang w:val="en-US"/>
-        </w:rPr>
-        <w:t xml:space="preserve"> </w:t>
-      </w:r>
-      <w:r>
-        <w:rPr>
-          <w:b/>
-          <w:lang w:val="en-US"/>
-        </w:rPr>
-        <w:t>bucket</w:t>
-      </w:r>
-      <w:r>
-        <w:rPr>
-          <w:lang w:val="en-US"/>
-        </w:rPr>
-        <w:t>.</w:t>
-      </w:r>
-      <w:r>
-        <w:rPr>
-          <w:lang w:val="en-US"/>
-        </w:rPr>
-        <w:t xml:space="preserve"> It can capture IP traffic going-in or going-out of your VPC. </w:t>
-      </w:r>
-    </w:p>
-    <w:p>
-      <w:pPr>
-        <w:pStyle w:val="ListParagraph"/>
-        <w:numPr>
-          <w:ilvl w:val="0"/>
-          <w:numId w:val="6"/>
-        </w:numPr>
-        <w:jc w:val="both"/>
-        <w:rPr>
-          <w:lang w:val="en-US"/>
-        </w:rPr>
-      </w:pPr>
-      <w:r>
-        <w:rPr>
-          <w:lang w:val="en-US"/>
-        </w:rPr>
-        <w:t>DHCP Option Set:</w:t>
-      </w:r>
-    </w:p>
-    <w:p>
-      <w:pPr>
-        <w:pStyle w:val="ListParagraph"/>
-        <w:numPr>
-          <w:ilvl w:val="1"/>
-          <w:numId w:val="6"/>
-        </w:numPr>
-        <w:jc w:val="both"/>
-        <w:rPr>
-          <w:lang w:val="en-US"/>
-        </w:rPr>
-      </w:pPr>
-      <w:r>
-        <w:rPr>
-          <w:lang w:val="en-US"/>
-        </w:rPr>
-        <w:t>On-premises DNS can be used for VPC environment resources</w:t>
-      </w:r>
-      <w:r>
-        <w:rPr>
-          <w:lang w:val="en-US"/>
-        </w:rPr>
-        <w:t>.</w:t>
-      </w:r>
-    </w:p>
-    <w:p>
-      <w:pPr>
-        <w:pStyle w:val="ListParagraph"/>
-        <w:numPr>
-          <w:ilvl w:val="1"/>
-          <w:numId w:val="6"/>
-        </w:numPr>
-        <w:jc w:val="both"/>
-        <w:rPr>
           <w:lang w:val="en-US"/>
         </w:rPr>
       </w:pPr>
@@ -6660,14 +6634,12 @@
         </w:rPr>
         <w:t xml:space="preserve">AWS Route 53 service can’t be use as DNS for on premises infrastructure. As for Route 53 the traffic </w:t>
       </w:r>
-      <w:proofErr w:type="gramStart"/>
-      <w:r>
-        <w:rPr>
-          <w:lang w:val="en-US"/>
-        </w:rPr>
-        <w:t>need</w:t>
-      </w:r>
-      <w:proofErr w:type="gramEnd"/>
+      <w:r>
+        <w:rPr>
+          <w:lang w:val="en-US"/>
+        </w:rPr>
+        <w:t>needs</w:t>
+      </w:r>
       <w:r>
         <w:rPr>
           <w:lang w:val="en-US"/>
@@ -6757,7 +6729,7 @@
           <w:lang w:val="en-US"/>
         </w:rPr>
       </w:pPr>
-      <w:bookmarkStart w:id="3" w:name="_Toc18242861"/>
+      <w:bookmarkStart w:id="2" w:name="_Toc18242861"/>
       <w:r>
         <w:rPr>
           <w:b/>
@@ -6765,7 +6737,7 @@
         </w:rPr>
         <w:t>Security Group (SG)</w:t>
       </w:r>
-      <w:bookmarkEnd w:id="3"/>
+      <w:bookmarkEnd w:id="2"/>
       <w:r>
         <w:rPr>
           <w:b/>
@@ -7104,7 +7076,7 @@
           <w:lang w:val="en-US"/>
         </w:rPr>
       </w:pPr>
-      <w:bookmarkStart w:id="4" w:name="_Toc18242862"/>
+      <w:bookmarkStart w:id="3" w:name="_Toc18242862"/>
       <w:r>
         <w:rPr>
           <w:b/>
@@ -7112,7 +7084,7 @@
         </w:rPr>
         <w:t>Network Access List (NACL)</w:t>
       </w:r>
-      <w:bookmarkEnd w:id="4"/>
+      <w:bookmarkEnd w:id="3"/>
       <w:r>
         <w:rPr>
           <w:b/>
@@ -7453,12 +7425,6 @@
                 <w:lang w:val="en-US"/>
               </w:rPr>
             </w:pPr>
-            <w:r>
-              <w:rPr>
-                <w:lang w:val="en-US"/>
-              </w:rPr>
-              <w:t xml:space="preserve">Every time an instance needs to be communicated this comes into picture. </w:t>
-            </w:r>
           </w:p>
         </w:tc>
         <w:tc>
@@ -7495,6 +7461,12 @@
                 <w:lang w:val="en-US"/>
               </w:rPr>
             </w:pPr>
+            <w:r>
+              <w:rPr>
+                <w:lang w:val="en-US"/>
+              </w:rPr>
+              <w:t>Every time an instance needs to be communicated this comes into picture.</w:t>
+            </w:r>
           </w:p>
         </w:tc>
         <w:tc>
@@ -7552,14 +7524,12 @@
         </w:rPr>
         <w:t xml:space="preserve">NACL can block certain range of IP addresses from getting into your instances, as it has denied rules same cannot be done by security groups as they don’t have deny rules. Also, </w:t>
       </w:r>
-      <w:proofErr w:type="spellStart"/>
-      <w:r>
-        <w:rPr>
-          <w:lang w:val="en-US"/>
-        </w:rPr>
-        <w:t>its</w:t>
-      </w:r>
-      <w:proofErr w:type="spellEnd"/>
+      <w:r>
+        <w:rPr>
+          <w:lang w:val="en-US"/>
+        </w:rPr>
+        <w:t>it’s</w:t>
+      </w:r>
       <w:r>
         <w:rPr>
           <w:lang w:val="en-US"/>
@@ -7630,14 +7600,6 @@
         </w:rPr>
         <w:t xml:space="preserve"> </w:t>
       </w:r>
-    </w:p>
-    <w:p>
-      <w:pPr>
-        <w:pStyle w:val="ListParagraph"/>
-        <w:rPr>
-          <w:lang w:val="en-US"/>
-        </w:rPr>
-      </w:pPr>
     </w:p>
     <w:p>
       <w:pPr>
@@ -7664,7 +7626,7 @@
           <w:lang w:val="en-US"/>
         </w:rPr>
       </w:pPr>
-      <w:bookmarkStart w:id="5" w:name="_Toc18242863"/>
+      <w:bookmarkStart w:id="4" w:name="_Toc18242863"/>
       <w:r>
         <w:rPr>
           <w:b/>
@@ -7679,7 +7641,7 @@
         </w:rPr>
         <w:t>&amp; NAT gateway</w:t>
       </w:r>
-      <w:bookmarkEnd w:id="5"/>
+      <w:bookmarkEnd w:id="4"/>
     </w:p>
     <w:p>
       <w:pPr>
@@ -7812,10 +7774,17 @@
       </w:pPr>
       <w:r>
         <w:rPr>
+          <w:highlight w:val="yellow"/>
           <w:lang w:val="en-US"/>
         </w:rPr>
         <w:lastRenderedPageBreak/>
-        <w:t xml:space="preserve">For NAT instances Source-Destination check needs to be disable, by default this is enable. </w:t>
+        <w:t>For NAT instances Source-Destination check needs to be disable</w:t>
+      </w:r>
+      <w:r>
+        <w:rPr>
+          <w:lang w:val="en-US"/>
+        </w:rPr>
+        <w:t xml:space="preserve">, by default this is enable. </w:t>
       </w:r>
       <w:r>
         <w:rPr>
@@ -8221,7 +8190,7 @@
           <w:lang w:val="en-US"/>
         </w:rPr>
       </w:pPr>
-      <w:bookmarkStart w:id="6" w:name="_Toc18242864"/>
+      <w:bookmarkStart w:id="5" w:name="_Toc18242864"/>
       <w:r>
         <w:rPr>
           <w:b/>
@@ -8229,7 +8198,7 @@
         </w:rPr>
         <w:t>Direct Connect (DX)</w:t>
       </w:r>
-      <w:bookmarkEnd w:id="6"/>
+      <w:bookmarkEnd w:id="5"/>
     </w:p>
     <w:p>
       <w:pPr>
@@ -8370,7 +8339,7 @@
           <w:lang w:val="en-US"/>
         </w:rPr>
       </w:pPr>
-      <w:bookmarkStart w:id="7" w:name="_Toc18242865"/>
+      <w:bookmarkStart w:id="6" w:name="_Toc18242865"/>
       <w:r>
         <w:rPr>
           <w:b/>
@@ -8378,7 +8347,7 @@
         </w:rPr>
         <w:t>Elastic Cloud Compute (EC2)</w:t>
       </w:r>
-      <w:bookmarkEnd w:id="7"/>
+      <w:bookmarkEnd w:id="6"/>
     </w:p>
     <w:p>
       <w:pPr>
@@ -8451,14 +8420,18 @@
           <w:lang w:val="en-US"/>
         </w:rPr>
       </w:pPr>
-    </w:p>
-    <w:p>
-      <w:pPr>
-        <w:pStyle w:val="ListParagraph"/>
-        <w:rPr>
-          <w:lang w:val="en-US"/>
-        </w:rPr>
-      </w:pPr>
+      <w:r>
+        <w:rPr>
+          <w:lang w:val="en-US"/>
+        </w:rPr>
+        <w:t xml:space="preserve">99.95 % up-time means ~ 22min per month </w:t>
+      </w:r>
+      <w:r>
+        <w:rPr>
+          <w:lang w:val="en-US"/>
+        </w:rPr>
+        <w:t>downtime.</w:t>
+      </w:r>
     </w:p>
     <w:p>
       <w:pPr>
@@ -8475,30 +8448,6 @@
         <w:rPr>
           <w:lang w:val="en-US"/>
         </w:rPr>
-        <w:t xml:space="preserve">99.95 % up-time means ~ 22min per month </w:t>
-      </w:r>
-      <w:r>
-        <w:rPr>
-          <w:lang w:val="en-US"/>
-        </w:rPr>
-        <w:t>downtime.</w:t>
-      </w:r>
-    </w:p>
-    <w:p>
-      <w:pPr>
-        <w:pStyle w:val="ListParagraph"/>
-        <w:numPr>
-          <w:ilvl w:val="0"/>
-          <w:numId w:val="6"/>
-        </w:numPr>
-        <w:rPr>
-          <w:lang w:val="en-US"/>
-        </w:rPr>
-      </w:pPr>
-      <w:r>
-        <w:rPr>
-          <w:lang w:val="en-US"/>
-        </w:rPr>
         <w:t xml:space="preserve">Two types of BLOCK store </w:t>
       </w:r>
     </w:p>
@@ -8629,55 +8578,55 @@
         <w:rPr>
           <w:lang w:val="en-US"/>
         </w:rPr>
+        <w:t>NON-Persistence</w:t>
+      </w:r>
+      <w:r>
+        <w:rPr>
+          <w:lang w:val="en-US"/>
+        </w:rPr>
+        <w:t xml:space="preserve"> store</w:t>
+      </w:r>
+      <w:r>
+        <w:rPr>
+          <w:lang w:val="en-US"/>
+        </w:rPr>
+        <w:t xml:space="preserve"> </w:t>
+      </w:r>
+    </w:p>
+    <w:p>
+      <w:pPr>
+        <w:pStyle w:val="ListParagraph"/>
+        <w:numPr>
+          <w:ilvl w:val="2"/>
+          <w:numId w:val="6"/>
+        </w:numPr>
+        <w:rPr>
+          <w:lang w:val="en-US"/>
+        </w:rPr>
+      </w:pPr>
+      <w:r>
+        <w:rPr>
+          <w:lang w:val="en-US"/>
+        </w:rPr>
+        <w:t>Hard drive at the virtual host where the instance is running.</w:t>
+      </w:r>
+    </w:p>
+    <w:p>
+      <w:pPr>
+        <w:pStyle w:val="ListParagraph"/>
+        <w:numPr>
+          <w:ilvl w:val="2"/>
+          <w:numId w:val="6"/>
+        </w:numPr>
+        <w:rPr>
+          <w:lang w:val="en-US"/>
+        </w:rPr>
+      </w:pPr>
+      <w:r>
+        <w:rPr>
+          <w:lang w:val="en-US"/>
+        </w:rPr>
         <w:lastRenderedPageBreak/>
-        <w:t>NON-Persistence</w:t>
-      </w:r>
-      <w:r>
-        <w:rPr>
-          <w:lang w:val="en-US"/>
-        </w:rPr>
-        <w:t xml:space="preserve"> store</w:t>
-      </w:r>
-      <w:r>
-        <w:rPr>
-          <w:lang w:val="en-US"/>
-        </w:rPr>
-        <w:t xml:space="preserve"> </w:t>
-      </w:r>
-    </w:p>
-    <w:p>
-      <w:pPr>
-        <w:pStyle w:val="ListParagraph"/>
-        <w:numPr>
-          <w:ilvl w:val="2"/>
-          <w:numId w:val="6"/>
-        </w:numPr>
-        <w:rPr>
-          <w:lang w:val="en-US"/>
-        </w:rPr>
-      </w:pPr>
-      <w:r>
-        <w:rPr>
-          <w:lang w:val="en-US"/>
-        </w:rPr>
-        <w:t>Hard drive at the virtual host where the instance is running.</w:t>
-      </w:r>
-    </w:p>
-    <w:p>
-      <w:pPr>
-        <w:pStyle w:val="ListParagraph"/>
-        <w:numPr>
-          <w:ilvl w:val="2"/>
-          <w:numId w:val="6"/>
-        </w:numPr>
-        <w:rPr>
-          <w:lang w:val="en-US"/>
-        </w:rPr>
-      </w:pPr>
-      <w:r>
-        <w:rPr>
-          <w:lang w:val="en-US"/>
-        </w:rPr>
         <w:t>Max up-to 10 GB can be allocated per block store device</w:t>
       </w:r>
     </w:p>
@@ -10364,14 +10313,12 @@
         </w:rPr>
         <w:t xml:space="preserve"> as there might be some scenario base questions where one may have to </w:t>
       </w:r>
-      <w:proofErr w:type="spellStart"/>
-      <w:r>
-        <w:rPr>
-          <w:lang w:val="en-US"/>
-        </w:rPr>
-        <w:t>chose</w:t>
-      </w:r>
-      <w:proofErr w:type="spellEnd"/>
+      <w:r>
+        <w:rPr>
+          <w:lang w:val="en-US"/>
+        </w:rPr>
+        <w:t>choose</w:t>
+      </w:r>
       <w:r>
         <w:rPr>
           <w:lang w:val="en-US"/>
@@ -10412,7 +10359,15 @@
         <w:rPr>
           <w:lang w:val="en-US"/>
         </w:rPr>
-        <w:t>Block Storage Mapping – mapping data volumes (root &amp; data) to the AMI.</w:t>
+        <w:t>Block Storage Mapping – mapping data volumes (roo</w:t>
+      </w:r>
+      <w:bookmarkStart w:id="7" w:name="_GoBack"/>
+      <w:bookmarkEnd w:id="7"/>
+      <w:r>
+        <w:rPr>
+          <w:lang w:val="en-US"/>
+        </w:rPr>
+        <w:t>t &amp; data) to the AMI.</w:t>
       </w:r>
     </w:p>
     <w:p>
@@ -10496,14 +10451,7 @@
         <w:rPr>
           <w:lang w:val="en-US"/>
         </w:rPr>
-        <w:t xml:space="preserve"> the instance configuration however instance store cannot </w:t>
-      </w:r>
-      <w:r>
-        <w:rPr>
-          <w:lang w:val="en-US"/>
-        </w:rPr>
-        <w:lastRenderedPageBreak/>
-        <w:t>be added after launch.</w:t>
+        <w:t xml:space="preserve"> the instance configuration however instance store cannot be added after launch.</w:t>
       </w:r>
       <w:r>
         <w:rPr>
@@ -10566,6 +10514,7 @@
         <w:rPr>
           <w:lang w:val="en-US"/>
         </w:rPr>
+        <w:lastRenderedPageBreak/>
         <w:t>Volume type – change from general purpose to provision IOPS</w:t>
       </w:r>
     </w:p>
@@ -28539,7 +28488,7 @@
 </file>
 
 <file path=customXml/itemProps1.xml><?xml version="1.0" encoding="utf-8"?>
-<ds:datastoreItem xmlns:ds="http://schemas.openxmlformats.org/officeDocument/2006/customXml" ds:itemID="{D576C1DF-B1EB-4E81-BEBC-B6C43F914EC8}">
+<ds:datastoreItem xmlns:ds="http://schemas.openxmlformats.org/officeDocument/2006/customXml" ds:itemID="{21837395-E1AD-4A59-9743-2B3D9DAF2E34}">
   <ds:schemaRefs>
     <ds:schemaRef ds:uri="http://schemas.openxmlformats.org/officeDocument/2006/bibliography"/>
   </ds:schemaRefs>

</xml_diff>

<commit_message>
07/09/2019 - adding details
</commit_message>
<xml_diff>
--- a/MyNotes/OriginalDocs/AWS TRAINING NOTES - Part A.docx
+++ b/MyNotes/OriginalDocs/AWS TRAINING NOTES - Part A.docx
@@ -9300,37 +9300,53 @@
         <w:tblLook w:val="04A0" w:firstRow="1" w:lastRow="0" w:firstColumn="1" w:lastColumn="0" w:noHBand="0" w:noVBand="1"/>
       </w:tblPr>
       <w:tblGrid>
-        <w:gridCol w:w="2655"/>
-        <w:gridCol w:w="2142"/>
-        <w:gridCol w:w="2166"/>
-        <w:gridCol w:w="2053"/>
+        <w:gridCol w:w="1750"/>
+        <w:gridCol w:w="1867"/>
+        <w:gridCol w:w="2019"/>
+        <w:gridCol w:w="1745"/>
+        <w:gridCol w:w="1635"/>
       </w:tblGrid>
       <w:tr>
         <w:tc>
           <w:tcPr>
-            <w:tcW w:w="2655" w:type="dxa"/>
+            <w:tcW w:w="1750" w:type="dxa"/>
           </w:tcPr>
           <w:p>
             <w:pPr>
               <w:pStyle w:val="ListParagraph"/>
               <w:ind w:left="0"/>
               <w:rPr>
+                <w:bCs/>
+                <w:lang w:val="en-US"/>
+              </w:rPr>
+            </w:pPr>
+            <w:r>
+              <w:rPr>
                 <w:b/>
                 <w:lang w:val="en-US"/>
               </w:rPr>
-            </w:pPr>
+              <w:t>General Purpose – SSD</w:t>
+            </w:r>
             <w:r>
               <w:rPr>
                 <w:b/>
                 <w:lang w:val="en-US"/>
               </w:rPr>
-              <w:t>General Purpose – SSD</w:t>
+              <w:t xml:space="preserve"> </w:t>
+            </w:r>
+            <w:r>
+              <w:rPr>
+                <w:b/>
+                <w:color w:val="FF0000"/>
+                <w:lang w:val="en-US"/>
+              </w:rPr>
+              <w:t>(gp2)</w:t>
             </w:r>
           </w:p>
         </w:tc>
         <w:tc>
           <w:tcPr>
-            <w:tcW w:w="2142" w:type="dxa"/>
+            <w:tcW w:w="1867" w:type="dxa"/>
           </w:tcPr>
           <w:p>
             <w:pPr>
@@ -9349,10 +9365,28 @@
               <w:t>Provision IOPS</w:t>
             </w:r>
           </w:p>
+          <w:p>
+            <w:pPr>
+              <w:pStyle w:val="ListParagraph"/>
+              <w:ind w:left="0"/>
+              <w:rPr>
+                <w:b/>
+                <w:lang w:val="en-US"/>
+              </w:rPr>
+            </w:pPr>
+            <w:r>
+              <w:rPr>
+                <w:b/>
+                <w:color w:val="FF0000"/>
+                <w:lang w:val="en-US"/>
+              </w:rPr>
+              <w:t>(io1)</w:t>
+            </w:r>
+          </w:p>
         </w:tc>
         <w:tc>
           <w:tcPr>
-            <w:tcW w:w="2166" w:type="dxa"/>
+            <w:tcW w:w="2019" w:type="dxa"/>
           </w:tcPr>
           <w:p>
             <w:pPr>
@@ -9370,11 +9404,26 @@
               </w:rPr>
               <w:t>Throughput Optimized HDD</w:t>
             </w:r>
+            <w:r>
+              <w:rPr>
+                <w:b/>
+                <w:lang w:val="en-US"/>
+              </w:rPr>
+              <w:t xml:space="preserve"> </w:t>
+            </w:r>
+            <w:r>
+              <w:rPr>
+                <w:b/>
+                <w:color w:val="FF0000"/>
+                <w:lang w:val="en-US"/>
+              </w:rPr>
+              <w:t>(st1)</w:t>
+            </w:r>
           </w:p>
         </w:tc>
         <w:tc>
           <w:tcPr>
-            <w:tcW w:w="2053" w:type="dxa"/>
+            <w:tcW w:w="1745" w:type="dxa"/>
           </w:tcPr>
           <w:p>
             <w:pPr>
@@ -9391,6 +9440,58 @@
                 <w:lang w:val="en-US"/>
               </w:rPr>
               <w:t>Cold HDD</w:t>
+            </w:r>
+            <w:r>
+              <w:rPr>
+                <w:b/>
+                <w:lang w:val="en-US"/>
+              </w:rPr>
+              <w:t xml:space="preserve"> </w:t>
+            </w:r>
+            <w:r>
+              <w:rPr>
+                <w:b/>
+                <w:color w:val="FF0000"/>
+                <w:lang w:val="en-US"/>
+              </w:rPr>
+              <w:t>(sc1)</w:t>
+            </w:r>
+          </w:p>
+        </w:tc>
+        <w:tc>
+          <w:tcPr>
+            <w:tcW w:w="1635" w:type="dxa"/>
+          </w:tcPr>
+          <w:p>
+            <w:pPr>
+              <w:pStyle w:val="ListParagraph"/>
+              <w:ind w:left="0"/>
+              <w:rPr>
+                <w:b/>
+                <w:lang w:val="en-US"/>
+              </w:rPr>
+            </w:pPr>
+            <w:r>
+              <w:rPr>
+                <w:b/>
+                <w:lang w:val="en-US"/>
+              </w:rPr>
+              <w:t>Magnetic EBS (HDD)</w:t>
+            </w:r>
+            <w:r>
+              <w:rPr>
+                <w:b/>
+                <w:lang w:val="en-US"/>
+              </w:rPr>
+              <w:t xml:space="preserve"> </w:t>
+            </w:r>
+            <w:r>
+              <w:rPr>
+                <w:b/>
+                <w:color w:val="FF0000"/>
+                <w:lang w:val="en-US"/>
+              </w:rPr>
+              <w:t>(standard)</w:t>
             </w:r>
           </w:p>
         </w:tc>
@@ -9398,7 +9499,7 @@
       <w:tr>
         <w:tc>
           <w:tcPr>
-            <w:tcW w:w="2655" w:type="dxa"/>
+            <w:tcW w:w="1750" w:type="dxa"/>
           </w:tcPr>
           <w:p>
             <w:pPr>
@@ -9420,7 +9521,7 @@
         </w:tc>
         <w:tc>
           <w:tcPr>
-            <w:tcW w:w="2142" w:type="dxa"/>
+            <w:tcW w:w="1867" w:type="dxa"/>
           </w:tcPr>
           <w:p>
             <w:pPr>
@@ -9444,7 +9545,7 @@
         </w:tc>
         <w:tc>
           <w:tcPr>
-            <w:tcW w:w="2166" w:type="dxa"/>
+            <w:tcW w:w="2019" w:type="dxa"/>
           </w:tcPr>
           <w:p>
             <w:pPr>
@@ -9468,7 +9569,7 @@
         </w:tc>
         <w:tc>
           <w:tcPr>
-            <w:tcW w:w="2053" w:type="dxa"/>
+            <w:tcW w:w="1745" w:type="dxa"/>
           </w:tcPr>
           <w:p>
             <w:pPr>
@@ -9487,6 +9588,30 @@
                 <w:lang w:val="en-US"/>
               </w:rPr>
               <w:t xml:space="preserve">HDD backed </w:t>
+            </w:r>
+          </w:p>
+        </w:tc>
+        <w:tc>
+          <w:tcPr>
+            <w:tcW w:w="1635" w:type="dxa"/>
+          </w:tcPr>
+          <w:p>
+            <w:pPr>
+              <w:pStyle w:val="ListParagraph"/>
+              <w:ind w:left="0"/>
+              <w:rPr>
+                <w:sz w:val="16"/>
+                <w:szCs w:val="16"/>
+                <w:lang w:val="en-US"/>
+              </w:rPr>
+            </w:pPr>
+            <w:r>
+              <w:rPr>
+                <w:sz w:val="16"/>
+                <w:szCs w:val="16"/>
+                <w:lang w:val="en-US"/>
+              </w:rPr>
+              <w:t>HDD back</w:t>
             </w:r>
           </w:p>
         </w:tc>
@@ -9494,7 +9619,7 @@
       <w:tr>
         <w:tc>
           <w:tcPr>
-            <w:tcW w:w="2655" w:type="dxa"/>
+            <w:tcW w:w="1750" w:type="dxa"/>
           </w:tcPr>
           <w:p>
             <w:pPr>
@@ -9524,7 +9649,7 @@
         </w:tc>
         <w:tc>
           <w:tcPr>
-            <w:tcW w:w="2142" w:type="dxa"/>
+            <w:tcW w:w="1867" w:type="dxa"/>
           </w:tcPr>
           <w:p>
             <w:pPr>
@@ -9574,11 +9699,13 @@
               </w:rPr>
               <w:t xml:space="preserve">Provide suitable IOPS performance and low latency. </w:t>
             </w:r>
+            <w:bookmarkStart w:id="7" w:name="_GoBack"/>
+            <w:bookmarkEnd w:id="7"/>
           </w:p>
         </w:tc>
         <w:tc>
           <w:tcPr>
-            <w:tcW w:w="2166" w:type="dxa"/>
+            <w:tcW w:w="2019" w:type="dxa"/>
           </w:tcPr>
           <w:p>
             <w:pPr>
@@ -9666,7 +9793,7 @@
         </w:tc>
         <w:tc>
           <w:tcPr>
-            <w:tcW w:w="2053" w:type="dxa"/>
+            <w:tcW w:w="1745" w:type="dxa"/>
           </w:tcPr>
           <w:p>
             <w:pPr>
@@ -9752,6 +9879,41 @@
                 <w:lang w:val="en-US"/>
               </w:rPr>
             </w:pPr>
+            <w:r>
+              <w:rPr>
+                <w:b/>
+                <w:color w:val="FF0000"/>
+                <w:sz w:val="16"/>
+                <w:szCs w:val="16"/>
+                <w:highlight w:val="yellow"/>
+                <w:lang w:val="en-US"/>
+              </w:rPr>
+              <w:t>Cannot be use as root volume.</w:t>
+            </w:r>
+          </w:p>
+        </w:tc>
+        <w:tc>
+          <w:tcPr>
+            <w:tcW w:w="1635" w:type="dxa"/>
+          </w:tcPr>
+          <w:p>
+            <w:pPr>
+              <w:pStyle w:val="ListParagraph"/>
+              <w:ind w:left="0"/>
+              <w:rPr>
+                <w:sz w:val="16"/>
+                <w:szCs w:val="16"/>
+                <w:lang w:val="en-US"/>
+              </w:rPr>
+            </w:pPr>
+            <w:r>
+              <w:rPr>
+                <w:sz w:val="16"/>
+                <w:szCs w:val="16"/>
+                <w:lang w:val="en-US"/>
+              </w:rPr>
+              <w:t>Low IOPS. Use for transactional workloads where performance is not dependent on the IOPS.</w:t>
+            </w:r>
           </w:p>
           <w:p>
             <w:pPr>
@@ -9776,14 +9938,41 @@
             </w:pPr>
             <w:r>
               <w:rPr>
-                <w:b/>
-                <w:color w:val="FF0000"/>
                 <w:sz w:val="16"/>
                 <w:szCs w:val="16"/>
-                <w:highlight w:val="yellow"/>
-                <w:lang w:val="en-US"/>
-              </w:rPr>
-              <w:t>Cannot be use as root volume.</w:t>
+                <w:lang w:val="en-US"/>
+              </w:rPr>
+              <w:t>Use for infrequently access data</w:t>
+            </w:r>
+          </w:p>
+          <w:p>
+            <w:pPr>
+              <w:pStyle w:val="ListParagraph"/>
+              <w:ind w:left="0"/>
+              <w:rPr>
+                <w:sz w:val="16"/>
+                <w:szCs w:val="16"/>
+                <w:lang w:val="en-US"/>
+              </w:rPr>
+            </w:pPr>
+          </w:p>
+          <w:p>
+            <w:pPr>
+              <w:pStyle w:val="ListParagraph"/>
+              <w:ind w:left="0"/>
+              <w:rPr>
+                <w:sz w:val="16"/>
+                <w:szCs w:val="16"/>
+                <w:lang w:val="en-US"/>
+              </w:rPr>
+            </w:pPr>
+            <w:r>
+              <w:rPr>
+                <w:sz w:val="16"/>
+                <w:szCs w:val="16"/>
+                <w:lang w:val="en-US"/>
+              </w:rPr>
+              <w:t>This can be used as a root volume.</w:t>
             </w:r>
           </w:p>
         </w:tc>
@@ -9791,10 +9980,16 @@
       <w:tr>
         <w:tc>
           <w:tcPr>
-            <w:tcW w:w="2655" w:type="dxa"/>
+            <w:tcW w:w="1750" w:type="dxa"/>
           </w:tcPr>
           <w:p>
             <w:pPr>
+              <w:pStyle w:val="ListParagraph"/>
+              <w:numPr>
+                <w:ilvl w:val="0"/>
+                <w:numId w:val="19"/>
+              </w:numPr>
+              <w:ind w:left="360"/>
               <w:rPr>
                 <w:sz w:val="16"/>
                 <w:szCs w:val="16"/>
@@ -9807,28 +10002,146 @@
                 <w:szCs w:val="16"/>
                 <w:lang w:val="en-US"/>
               </w:rPr>
-              <w:t xml:space="preserve">Sizes 1TiB – 16 </w:t>
-            </w:r>
-            <w:proofErr w:type="spellStart"/>
-            <w:r>
+              <w:t xml:space="preserve">Recommended for most workload </w:t>
+            </w:r>
+          </w:p>
+          <w:p>
+            <w:pPr>
+              <w:pStyle w:val="ListParagraph"/>
+              <w:numPr>
+                <w:ilvl w:val="0"/>
+                <w:numId w:val="19"/>
+              </w:numPr>
+              <w:ind w:left="360"/>
               <w:rPr>
                 <w:sz w:val="16"/>
                 <w:szCs w:val="16"/>
                 <w:lang w:val="en-US"/>
               </w:rPr>
-              <w:t>TiB</w:t>
-            </w:r>
-            <w:proofErr w:type="spellEnd"/>
+            </w:pPr>
+            <w:r>
+              <w:rPr>
+                <w:sz w:val="16"/>
+                <w:szCs w:val="16"/>
+                <w:lang w:val="en-US"/>
+              </w:rPr>
+              <w:t>S</w:t>
+            </w:r>
+            <w:r>
+              <w:rPr>
+                <w:sz w:val="16"/>
+                <w:szCs w:val="16"/>
+                <w:lang w:val="en-US"/>
+              </w:rPr>
+              <w:t xml:space="preserve">ystem volume </w:t>
+            </w:r>
+          </w:p>
+          <w:p>
+            <w:pPr>
+              <w:pStyle w:val="ListParagraph"/>
+              <w:numPr>
+                <w:ilvl w:val="0"/>
+                <w:numId w:val="19"/>
+              </w:numPr>
+              <w:ind w:left="360"/>
+              <w:rPr>
+                <w:sz w:val="16"/>
+                <w:szCs w:val="16"/>
+                <w:lang w:val="en-US"/>
+              </w:rPr>
+            </w:pPr>
+            <w:r>
+              <w:rPr>
+                <w:sz w:val="16"/>
+                <w:szCs w:val="16"/>
+                <w:lang w:val="en-US"/>
+              </w:rPr>
+              <w:t>V</w:t>
+            </w:r>
+            <w:r>
+              <w:rPr>
+                <w:sz w:val="16"/>
+                <w:szCs w:val="16"/>
+                <w:lang w:val="en-US"/>
+              </w:rPr>
+              <w:t>irtual desktop</w:t>
+            </w:r>
+          </w:p>
+          <w:p>
+            <w:pPr>
+              <w:pStyle w:val="ListParagraph"/>
+              <w:numPr>
+                <w:ilvl w:val="0"/>
+                <w:numId w:val="19"/>
+              </w:numPr>
+              <w:ind w:left="360"/>
+              <w:rPr>
+                <w:sz w:val="16"/>
+                <w:szCs w:val="16"/>
+                <w:lang w:val="en-US"/>
+              </w:rPr>
+            </w:pPr>
+            <w:r>
+              <w:rPr>
+                <w:sz w:val="16"/>
+                <w:szCs w:val="16"/>
+                <w:lang w:val="en-US"/>
+              </w:rPr>
+              <w:t>L</w:t>
+            </w:r>
+            <w:r>
+              <w:rPr>
+                <w:sz w:val="16"/>
+                <w:szCs w:val="16"/>
+                <w:lang w:val="en-US"/>
+              </w:rPr>
+              <w:t>ow latency interactive APP</w:t>
+            </w:r>
+          </w:p>
+          <w:p>
+            <w:pPr>
+              <w:pStyle w:val="ListParagraph"/>
+              <w:numPr>
+                <w:ilvl w:val="0"/>
+                <w:numId w:val="19"/>
+              </w:numPr>
+              <w:ind w:left="360"/>
+              <w:rPr>
+                <w:sz w:val="16"/>
+                <w:szCs w:val="16"/>
+                <w:lang w:val="en-US"/>
+              </w:rPr>
+            </w:pPr>
+            <w:r>
+              <w:rPr>
+                <w:sz w:val="16"/>
+                <w:szCs w:val="16"/>
+                <w:lang w:val="en-US"/>
+              </w:rPr>
+              <w:t>D</w:t>
+            </w:r>
+            <w:r>
+              <w:rPr>
+                <w:sz w:val="16"/>
+                <w:szCs w:val="16"/>
+                <w:lang w:val="en-US"/>
+              </w:rPr>
+              <w:t xml:space="preserve">evelopment / Test environment </w:t>
+            </w:r>
           </w:p>
         </w:tc>
         <w:tc>
           <w:tcPr>
-            <w:tcW w:w="2142" w:type="dxa"/>
+            <w:tcW w:w="1867" w:type="dxa"/>
           </w:tcPr>
           <w:p>
             <w:pPr>
               <w:pStyle w:val="ListParagraph"/>
-              <w:ind w:left="0"/>
+              <w:numPr>
+                <w:ilvl w:val="0"/>
+                <w:numId w:val="19"/>
+              </w:numPr>
+              <w:ind w:left="360"/>
               <w:rPr>
                 <w:sz w:val="16"/>
                 <w:szCs w:val="16"/>
@@ -9841,28 +10154,45 @@
                 <w:szCs w:val="16"/>
                 <w:lang w:val="en-US"/>
               </w:rPr>
-              <w:t xml:space="preserve">Sizes 4TiB – 16 </w:t>
-            </w:r>
-            <w:proofErr w:type="spellStart"/>
-            <w:r>
+              <w:t xml:space="preserve">Critical Application that needs more than 10,000 IOPS or 160MiB/second throughput. </w:t>
+            </w:r>
+          </w:p>
+          <w:p>
+            <w:pPr>
+              <w:pStyle w:val="ListParagraph"/>
+              <w:numPr>
+                <w:ilvl w:val="0"/>
+                <w:numId w:val="19"/>
+              </w:numPr>
+              <w:ind w:left="360"/>
               <w:rPr>
                 <w:sz w:val="16"/>
                 <w:szCs w:val="16"/>
                 <w:lang w:val="en-US"/>
               </w:rPr>
-              <w:t>TiB</w:t>
-            </w:r>
-            <w:proofErr w:type="spellEnd"/>
+            </w:pPr>
+            <w:r>
+              <w:rPr>
+                <w:sz w:val="16"/>
+                <w:szCs w:val="16"/>
+                <w:lang w:val="en-US"/>
+              </w:rPr>
+              <w:t xml:space="preserve">Large database workloads </w:t>
+            </w:r>
           </w:p>
         </w:tc>
         <w:tc>
           <w:tcPr>
-            <w:tcW w:w="2166" w:type="dxa"/>
+            <w:tcW w:w="2019" w:type="dxa"/>
           </w:tcPr>
           <w:p>
             <w:pPr>
               <w:pStyle w:val="ListParagraph"/>
-              <w:ind w:left="0"/>
+              <w:numPr>
+                <w:ilvl w:val="0"/>
+                <w:numId w:val="19"/>
+              </w:numPr>
+              <w:ind w:left="360"/>
               <w:rPr>
                 <w:sz w:val="16"/>
                 <w:szCs w:val="16"/>
@@ -9875,36 +10205,146 @@
                 <w:szCs w:val="16"/>
                 <w:lang w:val="en-US"/>
               </w:rPr>
-              <w:t xml:space="preserve">500 </w:t>
-            </w:r>
-            <w:proofErr w:type="spellStart"/>
-            <w:r>
+              <w:t>Streaming workload required consistent fast throughput at lower price point.</w:t>
+            </w:r>
+          </w:p>
+          <w:p>
+            <w:pPr>
+              <w:pStyle w:val="ListParagraph"/>
+              <w:numPr>
+                <w:ilvl w:val="0"/>
+                <w:numId w:val="19"/>
+              </w:numPr>
+              <w:ind w:left="360"/>
               <w:rPr>
                 <w:sz w:val="16"/>
                 <w:szCs w:val="16"/>
                 <w:lang w:val="en-US"/>
               </w:rPr>
-              <w:t>GiB</w:t>
-            </w:r>
-            <w:proofErr w:type="spellEnd"/>
+            </w:pPr>
             <w:r>
               <w:rPr>
                 <w:sz w:val="16"/>
                 <w:szCs w:val="16"/>
                 <w:lang w:val="en-US"/>
               </w:rPr>
-              <w:t xml:space="preserve"> to 16TiB</w:t>
+              <w:t xml:space="preserve">Ideal for big data </w:t>
+            </w:r>
+          </w:p>
+          <w:p>
+            <w:pPr>
+              <w:pStyle w:val="ListParagraph"/>
+              <w:numPr>
+                <w:ilvl w:val="0"/>
+                <w:numId w:val="19"/>
+              </w:numPr>
+              <w:ind w:left="360"/>
+              <w:rPr>
+                <w:sz w:val="16"/>
+                <w:szCs w:val="16"/>
+                <w:lang w:val="en-US"/>
+              </w:rPr>
+            </w:pPr>
+            <w:r>
+              <w:rPr>
+                <w:sz w:val="16"/>
+                <w:szCs w:val="16"/>
+                <w:lang w:val="en-US"/>
+              </w:rPr>
+              <w:t xml:space="preserve">Data </w:t>
+            </w:r>
+            <w:r>
+              <w:rPr>
+                <w:sz w:val="16"/>
+                <w:szCs w:val="16"/>
+                <w:lang w:val="en-US"/>
+              </w:rPr>
+              <w:t>warehousing</w:t>
+            </w:r>
+            <w:r>
+              <w:rPr>
+                <w:sz w:val="16"/>
+                <w:szCs w:val="16"/>
+                <w:lang w:val="en-US"/>
+              </w:rPr>
+              <w:t xml:space="preserve"> </w:t>
+            </w:r>
+          </w:p>
+          <w:p>
+            <w:pPr>
+              <w:pStyle w:val="ListParagraph"/>
+              <w:numPr>
+                <w:ilvl w:val="0"/>
+                <w:numId w:val="19"/>
+              </w:numPr>
+              <w:ind w:left="360"/>
+              <w:rPr>
+                <w:sz w:val="16"/>
+                <w:szCs w:val="16"/>
+                <w:lang w:val="en-US"/>
+              </w:rPr>
+            </w:pPr>
+            <w:r>
+              <w:rPr>
+                <w:sz w:val="16"/>
+                <w:szCs w:val="16"/>
+                <w:lang w:val="en-US"/>
+              </w:rPr>
+              <w:t xml:space="preserve">Log processing </w:t>
+            </w:r>
+          </w:p>
+          <w:p>
+            <w:pPr>
+              <w:pStyle w:val="ListParagraph"/>
+              <w:numPr>
+                <w:ilvl w:val="0"/>
+                <w:numId w:val="19"/>
+              </w:numPr>
+              <w:ind w:left="360"/>
+              <w:rPr>
+                <w:sz w:val="16"/>
+                <w:szCs w:val="16"/>
+                <w:lang w:val="en-US"/>
+              </w:rPr>
+            </w:pPr>
+            <w:r>
+              <w:rPr>
+                <w:sz w:val="16"/>
+                <w:szCs w:val="16"/>
+                <w:lang w:val="en-US"/>
+              </w:rPr>
+              <w:t xml:space="preserve">CANNOT BE USE AS ROOT </w:t>
+            </w:r>
+            <w:r>
+              <w:rPr>
+                <w:sz w:val="16"/>
+                <w:szCs w:val="16"/>
+                <w:lang w:val="en-US"/>
+              </w:rPr>
+              <w:t>VOLUME</w:t>
+            </w:r>
+            <w:r>
+              <w:rPr>
+                <w:sz w:val="16"/>
+                <w:szCs w:val="16"/>
+                <w:lang w:val="en-US"/>
+              </w:rPr>
+              <w:t xml:space="preserve">. </w:t>
             </w:r>
           </w:p>
         </w:tc>
         <w:tc>
           <w:tcPr>
-            <w:tcW w:w="2053" w:type="dxa"/>
+            <w:tcW w:w="1745" w:type="dxa"/>
           </w:tcPr>
           <w:p>
             <w:pPr>
               <w:pStyle w:val="ListParagraph"/>
-              <w:ind w:left="0"/>
+              <w:numPr>
+                <w:ilvl w:val="0"/>
+                <w:numId w:val="19"/>
+              </w:numPr>
+              <w:ind w:left="360"/>
               <w:rPr>
                 <w:sz w:val="16"/>
                 <w:szCs w:val="16"/>
@@ -9917,33 +10357,100 @@
                 <w:szCs w:val="16"/>
                 <w:lang w:val="en-US"/>
               </w:rPr>
-              <w:t xml:space="preserve">500 </w:t>
-            </w:r>
-            <w:proofErr w:type="spellStart"/>
-            <w:r>
+              <w:t>For throughput optimized workload, with infrequently access data required.</w:t>
+            </w:r>
+          </w:p>
+          <w:p>
+            <w:pPr>
+              <w:pStyle w:val="ListParagraph"/>
+              <w:numPr>
+                <w:ilvl w:val="0"/>
+                <w:numId w:val="19"/>
+              </w:numPr>
+              <w:ind w:left="360"/>
               <w:rPr>
                 <w:sz w:val="16"/>
                 <w:szCs w:val="16"/>
                 <w:lang w:val="en-US"/>
               </w:rPr>
-              <w:t>GiB</w:t>
-            </w:r>
-            <w:proofErr w:type="spellEnd"/>
+            </w:pPr>
             <w:r>
               <w:rPr>
                 <w:sz w:val="16"/>
                 <w:szCs w:val="16"/>
                 <w:lang w:val="en-US"/>
               </w:rPr>
-              <w:t xml:space="preserve"> to 16TiB</w:t>
-            </w:r>
+              <w:t xml:space="preserve">Storage where lowest storage cost is very important. </w:t>
+            </w:r>
+          </w:p>
+        </w:tc>
+        <w:tc>
+          <w:tcPr>
+            <w:tcW w:w="1635" w:type="dxa"/>
+          </w:tcPr>
+          <w:p>
+            <w:pPr>
+              <w:pStyle w:val="ListParagraph"/>
+              <w:numPr>
+                <w:ilvl w:val="0"/>
+                <w:numId w:val="19"/>
+              </w:numPr>
+              <w:ind w:left="360"/>
+              <w:rPr>
+                <w:sz w:val="16"/>
+                <w:szCs w:val="16"/>
+                <w:lang w:val="en-US"/>
+              </w:rPr>
+            </w:pPr>
+            <w:r>
+              <w:rPr>
+                <w:sz w:val="16"/>
+                <w:szCs w:val="16"/>
+                <w:lang w:val="en-US"/>
+              </w:rPr>
+              <w:t>Low cost drive.</w:t>
+            </w:r>
+          </w:p>
+          <w:p>
+            <w:pPr>
+              <w:pStyle w:val="ListParagraph"/>
+              <w:numPr>
+                <w:ilvl w:val="0"/>
+                <w:numId w:val="19"/>
+              </w:numPr>
+              <w:ind w:left="360"/>
+              <w:rPr>
+                <w:sz w:val="16"/>
+                <w:szCs w:val="16"/>
+                <w:lang w:val="en-US"/>
+              </w:rPr>
+            </w:pPr>
+            <w:r>
+              <w:rPr>
+                <w:sz w:val="16"/>
+                <w:szCs w:val="16"/>
+                <w:lang w:val="en-US"/>
+              </w:rPr>
+              <w:t>Idea for workload with infrequent access.</w:t>
+            </w:r>
+          </w:p>
+          <w:p>
+            <w:pPr>
+              <w:pStyle w:val="ListParagraph"/>
+              <w:ind w:left="0"/>
+              <w:rPr>
+                <w:sz w:val="16"/>
+                <w:szCs w:val="16"/>
+                <w:lang w:val="en-US"/>
+              </w:rPr>
+            </w:pPr>
           </w:p>
         </w:tc>
       </w:tr>
       <w:tr>
         <w:tc>
           <w:tcPr>
-            <w:tcW w:w="2655" w:type="dxa"/>
+            <w:tcW w:w="1750" w:type="dxa"/>
           </w:tcPr>
           <w:p>
             <w:pPr>
@@ -9959,13 +10466,23 @@
                 <w:szCs w:val="16"/>
                 <w:lang w:val="en-US"/>
               </w:rPr>
-              <w:t>Max IOPS 10,000</w:t>
-            </w:r>
+              <w:t xml:space="preserve">Sizes 1TiB – 16 </w:t>
+            </w:r>
+            <w:proofErr w:type="spellStart"/>
+            <w:r>
+              <w:rPr>
+                <w:sz w:val="16"/>
+                <w:szCs w:val="16"/>
+                <w:lang w:val="en-US"/>
+              </w:rPr>
+              <w:t>TiB</w:t>
+            </w:r>
+            <w:proofErr w:type="spellEnd"/>
           </w:p>
         </w:tc>
         <w:tc>
           <w:tcPr>
-            <w:tcW w:w="2142" w:type="dxa"/>
+            <w:tcW w:w="1867" w:type="dxa"/>
           </w:tcPr>
           <w:p>
             <w:pPr>
@@ -9983,13 +10500,23 @@
                 <w:szCs w:val="16"/>
                 <w:lang w:val="en-US"/>
               </w:rPr>
-              <w:t>Max IOPS 32,000</w:t>
-            </w:r>
+              <w:t xml:space="preserve">Sizes 4TiB – 16 </w:t>
+            </w:r>
+            <w:proofErr w:type="spellStart"/>
+            <w:r>
+              <w:rPr>
+                <w:sz w:val="16"/>
+                <w:szCs w:val="16"/>
+                <w:lang w:val="en-US"/>
+              </w:rPr>
+              <w:t>TiB</w:t>
+            </w:r>
+            <w:proofErr w:type="spellEnd"/>
           </w:p>
         </w:tc>
         <w:tc>
           <w:tcPr>
-            <w:tcW w:w="2166" w:type="dxa"/>
+            <w:tcW w:w="2019" w:type="dxa"/>
           </w:tcPr>
           <w:p>
             <w:pPr>
@@ -10001,11 +10528,37 @@
                 <w:lang w:val="en-US"/>
               </w:rPr>
             </w:pPr>
+            <w:r>
+              <w:rPr>
+                <w:sz w:val="16"/>
+                <w:szCs w:val="16"/>
+                <w:lang w:val="en-US"/>
+              </w:rPr>
+              <w:t xml:space="preserve">500 </w:t>
+            </w:r>
+            <w:proofErr w:type="spellStart"/>
+            <w:r>
+              <w:rPr>
+                <w:sz w:val="16"/>
+                <w:szCs w:val="16"/>
+                <w:lang w:val="en-US"/>
+              </w:rPr>
+              <w:t>GiB</w:t>
+            </w:r>
+            <w:proofErr w:type="spellEnd"/>
+            <w:r>
+              <w:rPr>
+                <w:sz w:val="16"/>
+                <w:szCs w:val="16"/>
+                <w:lang w:val="en-US"/>
+              </w:rPr>
+              <w:t xml:space="preserve"> to 16TiB</w:t>
+            </w:r>
           </w:p>
         </w:tc>
         <w:tc>
           <w:tcPr>
-            <w:tcW w:w="2053" w:type="dxa"/>
+            <w:tcW w:w="1745" w:type="dxa"/>
           </w:tcPr>
           <w:p>
             <w:pPr>
@@ -10017,49 +10570,55 @@
                 <w:lang w:val="en-US"/>
               </w:rPr>
             </w:pPr>
+            <w:r>
+              <w:rPr>
+                <w:sz w:val="16"/>
+                <w:szCs w:val="16"/>
+                <w:lang w:val="en-US"/>
+              </w:rPr>
+              <w:t xml:space="preserve">500 </w:t>
+            </w:r>
+            <w:proofErr w:type="spellStart"/>
+            <w:r>
+              <w:rPr>
+                <w:sz w:val="16"/>
+                <w:szCs w:val="16"/>
+                <w:lang w:val="en-US"/>
+              </w:rPr>
+              <w:t>GiB</w:t>
+            </w:r>
+            <w:proofErr w:type="spellEnd"/>
+            <w:r>
+              <w:rPr>
+                <w:sz w:val="16"/>
+                <w:szCs w:val="16"/>
+                <w:lang w:val="en-US"/>
+              </w:rPr>
+              <w:t xml:space="preserve"> to 16TiB</w:t>
+            </w:r>
           </w:p>
         </w:tc>
-      </w:tr>
-    </w:tbl>
-    <w:p>
-      <w:pPr>
-        <w:pStyle w:val="ListParagraph"/>
-        <w:ind w:left="0"/>
-        <w:rPr>
-          <w:b/>
-          <w:lang w:val="en-US"/>
-        </w:rPr>
-      </w:pPr>
-    </w:p>
-    <w:tbl>
-      <w:tblPr>
-        <w:tblStyle w:val="TableGrid"/>
-        <w:tblW w:w="0" w:type="auto"/>
-        <w:tblLook w:val="04A0" w:firstRow="1" w:lastRow="0" w:firstColumn="1" w:lastColumn="0" w:noHBand="0" w:noVBand="1"/>
-      </w:tblPr>
-      <w:tblGrid>
-        <w:gridCol w:w="2655"/>
-      </w:tblGrid>
-      <w:tr>
         <w:tc>
           <w:tcPr>
-            <w:tcW w:w="2655" w:type="dxa"/>
+            <w:tcW w:w="1635" w:type="dxa"/>
           </w:tcPr>
           <w:p>
             <w:pPr>
               <w:pStyle w:val="ListParagraph"/>
               <w:ind w:left="0"/>
               <w:rPr>
-                <w:b/>
+                <w:sz w:val="16"/>
+                <w:szCs w:val="16"/>
                 <w:lang w:val="en-US"/>
               </w:rPr>
             </w:pPr>
             <w:r>
               <w:rPr>
-                <w:b/>
-                <w:lang w:val="en-US"/>
-              </w:rPr>
-              <w:t>Magnetic EBS (HDD)</w:t>
+                <w:sz w:val="16"/>
+                <w:szCs w:val="16"/>
+                <w:lang w:val="en-US"/>
+              </w:rPr>
+              <w:t>Size 1GiB to 1TiB</w:t>
             </w:r>
           </w:p>
         </w:tc>
@@ -10067,10 +10626,12 @@
       <w:tr>
         <w:tc>
           <w:tcPr>
-            <w:tcW w:w="2655" w:type="dxa"/>
+            <w:tcW w:w="1750" w:type="dxa"/>
           </w:tcPr>
           <w:p>
             <w:pPr>
+              <w:pStyle w:val="ListParagraph"/>
+              <w:ind w:left="0"/>
               <w:rPr>
                 <w:sz w:val="16"/>
                 <w:szCs w:val="16"/>
@@ -10083,7 +10644,112 @@
                 <w:szCs w:val="16"/>
                 <w:lang w:val="en-US"/>
               </w:rPr>
-              <w:t>HDD back</w:t>
+              <w:t>160 MB/s</w:t>
+            </w:r>
+            <w:r>
+              <w:rPr>
+                <w:rFonts w:ascii="Arial" w:hAnsi="Arial" w:cs="Arial"/>
+                <w:color w:val="111111"/>
+                <w:sz w:val="30"/>
+                <w:szCs w:val="30"/>
+              </w:rPr>
+              <w:t xml:space="preserve"> </w:t>
+            </w:r>
+          </w:p>
+        </w:tc>
+        <w:tc>
+          <w:tcPr>
+            <w:tcW w:w="1867" w:type="dxa"/>
+          </w:tcPr>
+          <w:p>
+            <w:pPr>
+              <w:pStyle w:val="ListParagraph"/>
+              <w:ind w:left="0"/>
+              <w:rPr>
+                <w:sz w:val="16"/>
+                <w:szCs w:val="16"/>
+                <w:lang w:val="en-US"/>
+              </w:rPr>
+            </w:pPr>
+            <w:r>
+              <w:rPr>
+                <w:sz w:val="16"/>
+                <w:szCs w:val="16"/>
+                <w:lang w:val="en-US"/>
+              </w:rPr>
+              <w:t>500 MB/s</w:t>
+            </w:r>
+          </w:p>
+        </w:tc>
+        <w:tc>
+          <w:tcPr>
+            <w:tcW w:w="2019" w:type="dxa"/>
+          </w:tcPr>
+          <w:p>
+            <w:pPr>
+              <w:pStyle w:val="ListParagraph"/>
+              <w:ind w:left="0"/>
+              <w:rPr>
+                <w:sz w:val="16"/>
+                <w:szCs w:val="16"/>
+                <w:lang w:val="en-US"/>
+              </w:rPr>
+            </w:pPr>
+            <w:r>
+              <w:rPr>
+                <w:sz w:val="16"/>
+                <w:szCs w:val="16"/>
+                <w:lang w:val="en-US"/>
+              </w:rPr>
+              <w:t>500 MB/s</w:t>
+            </w:r>
+          </w:p>
+        </w:tc>
+        <w:tc>
+          <w:tcPr>
+            <w:tcW w:w="1745" w:type="dxa"/>
+          </w:tcPr>
+          <w:p>
+            <w:pPr>
+              <w:pStyle w:val="ListParagraph"/>
+              <w:ind w:left="0"/>
+              <w:rPr>
+                <w:sz w:val="16"/>
+                <w:szCs w:val="16"/>
+                <w:lang w:val="en-US"/>
+              </w:rPr>
+            </w:pPr>
+            <w:r>
+              <w:rPr>
+                <w:sz w:val="16"/>
+                <w:szCs w:val="16"/>
+                <w:lang w:val="en-US"/>
+              </w:rPr>
+              <w:t>250 MB/s.</w:t>
+            </w:r>
+          </w:p>
+        </w:tc>
+        <w:tc>
+          <w:tcPr>
+            <w:tcW w:w="1635" w:type="dxa"/>
+          </w:tcPr>
+          <w:p>
+            <w:pPr>
+              <w:pStyle w:val="ListParagraph"/>
+              <w:ind w:left="0"/>
+              <w:rPr>
+                <w:sz w:val="16"/>
+                <w:szCs w:val="16"/>
+                <w:lang w:val="en-US"/>
+              </w:rPr>
+            </w:pPr>
+            <w:r>
+              <w:rPr>
+                <w:sz w:val="16"/>
+                <w:szCs w:val="16"/>
+                <w:lang w:val="en-US"/>
+              </w:rPr>
+              <w:t>100 MB/s.</w:t>
             </w:r>
           </w:p>
         </w:tc>
@@ -10091,7 +10757,7 @@
       <w:tr>
         <w:tc>
           <w:tcPr>
-            <w:tcW w:w="2655" w:type="dxa"/>
+            <w:tcW w:w="1750" w:type="dxa"/>
           </w:tcPr>
           <w:p>
             <w:pPr>
@@ -10107,18 +10773,18 @@
                 <w:szCs w:val="16"/>
                 <w:lang w:val="en-US"/>
               </w:rPr>
-              <w:t>Low IOPS. Use for transactional workloads where performance is not dependent on the IOPS.</w:t>
+              <w:t>Max IOPS 10,000</w:t>
             </w:r>
           </w:p>
         </w:tc>
-      </w:tr>
-      <w:tr>
         <w:tc>
           <w:tcPr>
-            <w:tcW w:w="2655" w:type="dxa"/>
+            <w:tcW w:w="1867" w:type="dxa"/>
           </w:tcPr>
           <w:p>
             <w:pPr>
+              <w:pStyle w:val="ListParagraph"/>
+              <w:ind w:left="0"/>
               <w:rPr>
                 <w:sz w:val="16"/>
                 <w:szCs w:val="16"/>
@@ -10131,32 +10797,56 @@
                 <w:szCs w:val="16"/>
                 <w:lang w:val="en-US"/>
               </w:rPr>
-              <w:t xml:space="preserve">Use for infrequently access data </w:t>
+              <w:t>Max IOPS 32,000</w:t>
             </w:r>
           </w:p>
         </w:tc>
-      </w:tr>
-      <w:tr>
         <w:tc>
           <w:tcPr>
-            <w:tcW w:w="2655" w:type="dxa"/>
+            <w:tcW w:w="2019" w:type="dxa"/>
           </w:tcPr>
           <w:p>
             <w:pPr>
+              <w:pStyle w:val="ListParagraph"/>
+              <w:ind w:left="0"/>
               <w:rPr>
                 <w:sz w:val="16"/>
                 <w:szCs w:val="16"/>
                 <w:lang w:val="en-US"/>
               </w:rPr>
             </w:pPr>
-            <w:r>
+          </w:p>
+        </w:tc>
+        <w:tc>
+          <w:tcPr>
+            <w:tcW w:w="1745" w:type="dxa"/>
+          </w:tcPr>
+          <w:p>
+            <w:pPr>
+              <w:pStyle w:val="ListParagraph"/>
+              <w:ind w:left="0"/>
               <w:rPr>
                 <w:sz w:val="16"/>
                 <w:szCs w:val="16"/>
                 <w:lang w:val="en-US"/>
               </w:rPr>
-              <w:t>Size 1GiB to 1TiB</w:t>
-            </w:r>
+            </w:pPr>
+          </w:p>
+        </w:tc>
+        <w:tc>
+          <w:tcPr>
+            <w:tcW w:w="1635" w:type="dxa"/>
+          </w:tcPr>
+          <w:p>
+            <w:pPr>
+              <w:pStyle w:val="ListParagraph"/>
+              <w:ind w:left="0"/>
+              <w:rPr>
+                <w:sz w:val="16"/>
+                <w:szCs w:val="16"/>
+                <w:lang w:val="en-US"/>
+              </w:rPr>
+            </w:pPr>
           </w:p>
         </w:tc>
       </w:tr>
@@ -10359,15 +11049,7 @@
         <w:rPr>
           <w:lang w:val="en-US"/>
         </w:rPr>
-        <w:t>Block Storage Mapping – mapping data volumes (roo</w:t>
-      </w:r>
-      <w:bookmarkStart w:id="7" w:name="_GoBack"/>
-      <w:bookmarkEnd w:id="7"/>
-      <w:r>
-        <w:rPr>
-          <w:lang w:val="en-US"/>
-        </w:rPr>
-        <w:t>t &amp; data) to the AMI.</w:t>
+        <w:t>Block Storage Mapping – mapping data volumes (root &amp; data) to the AMI.</w:t>
       </w:r>
     </w:p>
     <w:p>
@@ -10451,7 +11133,14 @@
         <w:rPr>
           <w:lang w:val="en-US"/>
         </w:rPr>
-        <w:t xml:space="preserve"> the instance configuration however instance store cannot be added after launch.</w:t>
+        <w:t xml:space="preserve"> the instance configuration however instance store cannot </w:t>
+      </w:r>
+      <w:r>
+        <w:rPr>
+          <w:lang w:val="en-US"/>
+        </w:rPr>
+        <w:lastRenderedPageBreak/>
+        <w:t>be added after launch.</w:t>
       </w:r>
       <w:r>
         <w:rPr>
@@ -10514,7 +11203,6 @@
         <w:rPr>
           <w:lang w:val="en-US"/>
         </w:rPr>
-        <w:lastRenderedPageBreak/>
         <w:t>Volume type – change from general purpose to provision IOPS</w:t>
       </w:r>
     </w:p>
@@ -13519,14 +14207,27 @@
       <w:r>
         <w:t xml:space="preserve">Figure </w:t>
       </w:r>
-      <w:fldSimple w:instr=" SEQ Figure \* ARABIC ">
-        <w:r>
-          <w:rPr>
-            <w:noProof/>
-          </w:rPr>
-          <w:t>1</w:t>
-        </w:r>
-      </w:fldSimple>
+      <w:r>
+        <w:fldChar w:fldCharType="begin"/>
+      </w:r>
+      <w:r>
+        <w:instrText xml:space="preserve"> SEQ Figure \* ARABIC </w:instrText>
+      </w:r>
+      <w:r>
+        <w:fldChar w:fldCharType="separate"/>
+      </w:r>
+      <w:r>
+        <w:rPr>
+          <w:noProof/>
+        </w:rPr>
+        <w:t>1</w:t>
+      </w:r>
+      <w:r>
+        <w:rPr>
+          <w:noProof/>
+        </w:rPr>
+        <w:fldChar w:fldCharType="end"/>
+      </w:r>
       <w:r>
         <w:t xml:space="preserve"> Bastion Host HA architecture</w:t>
       </w:r>
@@ -25540,6 +26241,119 @@
 <file path=word/numbering.xml><?xml version="1.0" encoding="utf-8"?>
 <w:numbering xmlns:wpc="http://schemas.microsoft.com/office/word/2010/wordprocessingCanvas" xmlns:cx="http://schemas.microsoft.com/office/drawing/2014/chartex" xmlns:cx1="http://schemas.microsoft.com/office/drawing/2015/9/8/chartex" xmlns:cx2="http://schemas.microsoft.com/office/drawing/2015/10/21/chartex" xmlns:cx3="http://schemas.microsoft.com/office/drawing/2016/5/9/chartex" xmlns:cx4="http://schemas.microsoft.com/office/drawing/2016/5/10/chartex" xmlns:cx5="http://schemas.microsoft.com/office/drawing/2016/5/11/chartex" xmlns:cx6="http://schemas.microsoft.com/office/drawing/2016/5/12/chartex" xmlns:cx7="http://schemas.microsoft.com/office/drawing/2016/5/13/chartex" xmlns:cx8="http://schemas.microsoft.com/office/drawing/2016/5/14/chartex" xmlns:mc="http://schemas.openxmlformats.org/markup-compatibility/2006" xmlns:aink="http://schemas.microsoft.com/office/drawing/2016/ink" xmlns:am3d="http://schemas.microsoft.com/office/drawing/2017/model3d" xmlns:o="urn:schemas-microsoft-com:office:office" xmlns:r="http://schemas.openxmlformats.org/officeDocument/2006/relationships" xmlns:m="http://schemas.openxmlformats.org/officeDocument/2006/math" xmlns:v="urn:schemas-microsoft-com:vml" xmlns:wp14="http://schemas.microsoft.com/office/word/2010/wordprocessingDrawing" xmlns:wp="http://schemas.openxmlformats.org/drawingml/2006/wordprocessingDrawing" xmlns:w10="urn:schemas-microsoft-com:office:word" xmlns:w="http://schemas.openxmlformats.org/wordprocessingml/2006/main" xmlns:w14="http://schemas.microsoft.com/office/word/2010/wordml" xmlns:w15="http://schemas.microsoft.com/office/word/2012/wordml" xmlns:w16cid="http://schemas.microsoft.com/office/word/2016/wordml/cid" xmlns:w16se="http://schemas.microsoft.com/office/word/2015/wordml/symex" xmlns:wpg="http://schemas.microsoft.com/office/word/2010/wordprocessingGroup" xmlns:wpi="http://schemas.microsoft.com/office/word/2010/wordprocessingInk" xmlns:wne="http://schemas.microsoft.com/office/word/2006/wordml" xmlns:wps="http://schemas.microsoft.com/office/word/2010/wordprocessingShape" mc:Ignorable="w14 w15 w16se w16cid wp14">
   <w:abstractNum w:abstractNumId="0" w15:restartNumberingAfterBreak="0">
+    <w:nsid w:val="072B31D5"/>
+    <w:multiLevelType w:val="hybridMultilevel"/>
+    <w:tmpl w:val="62FA7E2C"/>
+    <w:lvl w:ilvl="0" w:tplc="40090001">
+      <w:start w:val="1"/>
+      <w:numFmt w:val="bullet"/>
+      <w:lvlText w:val=""/>
+      <w:lvlJc w:val="left"/>
+      <w:pPr>
+        <w:ind w:left="720" w:hanging="360"/>
+      </w:pPr>
+      <w:rPr>
+        <w:rFonts w:ascii="Symbol" w:hAnsi="Symbol" w:hint="default"/>
+      </w:rPr>
+    </w:lvl>
+    <w:lvl w:ilvl="1" w:tplc="40090003" w:tentative="1">
+      <w:start w:val="1"/>
+      <w:numFmt w:val="bullet"/>
+      <w:lvlText w:val="o"/>
+      <w:lvlJc w:val="left"/>
+      <w:pPr>
+        <w:ind w:left="1440" w:hanging="360"/>
+      </w:pPr>
+      <w:rPr>
+        <w:rFonts w:ascii="Courier New" w:hAnsi="Courier New" w:cs="Courier New" w:hint="default"/>
+      </w:rPr>
+    </w:lvl>
+    <w:lvl w:ilvl="2" w:tplc="40090005" w:tentative="1">
+      <w:start w:val="1"/>
+      <w:numFmt w:val="bullet"/>
+      <w:lvlText w:val=""/>
+      <w:lvlJc w:val="left"/>
+      <w:pPr>
+        <w:ind w:left="2160" w:hanging="360"/>
+      </w:pPr>
+      <w:rPr>
+        <w:rFonts w:ascii="Wingdings" w:hAnsi="Wingdings" w:hint="default"/>
+      </w:rPr>
+    </w:lvl>
+    <w:lvl w:ilvl="3" w:tplc="40090001" w:tentative="1">
+      <w:start w:val="1"/>
+      <w:numFmt w:val="bullet"/>
+      <w:lvlText w:val=""/>
+      <w:lvlJc w:val="left"/>
+      <w:pPr>
+        <w:ind w:left="2880" w:hanging="360"/>
+      </w:pPr>
+      <w:rPr>
+        <w:rFonts w:ascii="Symbol" w:hAnsi="Symbol" w:hint="default"/>
+      </w:rPr>
+    </w:lvl>
+    <w:lvl w:ilvl="4" w:tplc="40090003" w:tentative="1">
+      <w:start w:val="1"/>
+      <w:numFmt w:val="bullet"/>
+      <w:lvlText w:val="o"/>
+      <w:lvlJc w:val="left"/>
+      <w:pPr>
+        <w:ind w:left="3600" w:hanging="360"/>
+      </w:pPr>
+      <w:rPr>
+        <w:rFonts w:ascii="Courier New" w:hAnsi="Courier New" w:cs="Courier New" w:hint="default"/>
+      </w:rPr>
+    </w:lvl>
+    <w:lvl w:ilvl="5" w:tplc="40090005" w:tentative="1">
+      <w:start w:val="1"/>
+      <w:numFmt w:val="bullet"/>
+      <w:lvlText w:val=""/>
+      <w:lvlJc w:val="left"/>
+      <w:pPr>
+        <w:ind w:left="4320" w:hanging="360"/>
+      </w:pPr>
+      <w:rPr>
+        <w:rFonts w:ascii="Wingdings" w:hAnsi="Wingdings" w:hint="default"/>
+      </w:rPr>
+    </w:lvl>
+    <w:lvl w:ilvl="6" w:tplc="40090001" w:tentative="1">
+      <w:start w:val="1"/>
+      <w:numFmt w:val="bullet"/>
+      <w:lvlText w:val=""/>
+      <w:lvlJc w:val="left"/>
+      <w:pPr>
+        <w:ind w:left="5040" w:hanging="360"/>
+      </w:pPr>
+      <w:rPr>
+        <w:rFonts w:ascii="Symbol" w:hAnsi="Symbol" w:hint="default"/>
+      </w:rPr>
+    </w:lvl>
+    <w:lvl w:ilvl="7" w:tplc="40090003" w:tentative="1">
+      <w:start w:val="1"/>
+      <w:numFmt w:val="bullet"/>
+      <w:lvlText w:val="o"/>
+      <w:lvlJc w:val="left"/>
+      <w:pPr>
+        <w:ind w:left="5760" w:hanging="360"/>
+      </w:pPr>
+      <w:rPr>
+        <w:rFonts w:ascii="Courier New" w:hAnsi="Courier New" w:cs="Courier New" w:hint="default"/>
+      </w:rPr>
+    </w:lvl>
+    <w:lvl w:ilvl="8" w:tplc="40090005" w:tentative="1">
+      <w:start w:val="1"/>
+      <w:numFmt w:val="bullet"/>
+      <w:lvlText w:val=""/>
+      <w:lvlJc w:val="left"/>
+      <w:pPr>
+        <w:ind w:left="6480" w:hanging="360"/>
+      </w:pPr>
+      <w:rPr>
+        <w:rFonts w:ascii="Wingdings" w:hAnsi="Wingdings" w:hint="default"/>
+      </w:rPr>
+    </w:lvl>
+  </w:abstractNum>
+  <w:abstractNum w:abstractNumId="1" w15:restartNumberingAfterBreak="0">
     <w:nsid w:val="08217AC2"/>
     <w:multiLevelType w:val="hybridMultilevel"/>
     <w:tmpl w:val="5FACDC32"/>
@@ -25651,7 +26465,7 @@
       </w:rPr>
     </w:lvl>
   </w:abstractNum>
-  <w:abstractNum w:abstractNumId="1" w15:restartNumberingAfterBreak="0">
+  <w:abstractNum w:abstractNumId="2" w15:restartNumberingAfterBreak="0">
     <w:nsid w:val="08A01888"/>
     <w:multiLevelType w:val="hybridMultilevel"/>
     <w:tmpl w:val="AA10B460"/>
@@ -25763,7 +26577,7 @@
       </w:rPr>
     </w:lvl>
   </w:abstractNum>
-  <w:abstractNum w:abstractNumId="2" w15:restartNumberingAfterBreak="0">
+  <w:abstractNum w:abstractNumId="3" w15:restartNumberingAfterBreak="0">
     <w:nsid w:val="105F33C5"/>
     <w:multiLevelType w:val="hybridMultilevel"/>
     <w:tmpl w:val="96A47A52"/>
@@ -25875,7 +26689,7 @@
       </w:rPr>
     </w:lvl>
   </w:abstractNum>
-  <w:abstractNum w:abstractNumId="3" w15:restartNumberingAfterBreak="0">
+  <w:abstractNum w:abstractNumId="4" w15:restartNumberingAfterBreak="0">
     <w:nsid w:val="164D41E3"/>
     <w:multiLevelType w:val="hybridMultilevel"/>
     <w:tmpl w:val="BCE04CD4"/>
@@ -25964,7 +26778,7 @@
       </w:pPr>
     </w:lvl>
   </w:abstractNum>
-  <w:abstractNum w:abstractNumId="4" w15:restartNumberingAfterBreak="0">
+  <w:abstractNum w:abstractNumId="5" w15:restartNumberingAfterBreak="0">
     <w:nsid w:val="17413FE2"/>
     <w:multiLevelType w:val="hybridMultilevel"/>
     <w:tmpl w:val="EE68D05E"/>
@@ -26076,7 +26890,7 @@
       </w:rPr>
     </w:lvl>
   </w:abstractNum>
-  <w:abstractNum w:abstractNumId="5" w15:restartNumberingAfterBreak="0">
+  <w:abstractNum w:abstractNumId="6" w15:restartNumberingAfterBreak="0">
     <w:nsid w:val="1ACA6C33"/>
     <w:multiLevelType w:val="multilevel"/>
     <w:tmpl w:val="574EC73A"/>
@@ -26225,7 +27039,7 @@
       </w:rPr>
     </w:lvl>
   </w:abstractNum>
-  <w:abstractNum w:abstractNumId="6" w15:restartNumberingAfterBreak="0">
+  <w:abstractNum w:abstractNumId="7" w15:restartNumberingAfterBreak="0">
     <w:nsid w:val="1AD77340"/>
     <w:multiLevelType w:val="hybridMultilevel"/>
     <w:tmpl w:val="78CA4B10"/>
@@ -26337,7 +27151,7 @@
       </w:rPr>
     </w:lvl>
   </w:abstractNum>
-  <w:abstractNum w:abstractNumId="7" w15:restartNumberingAfterBreak="0">
+  <w:abstractNum w:abstractNumId="8" w15:restartNumberingAfterBreak="0">
     <w:nsid w:val="29443F48"/>
     <w:multiLevelType w:val="hybridMultilevel"/>
     <w:tmpl w:val="ED16E22A"/>
@@ -26450,7 +27264,7 @@
       </w:rPr>
     </w:lvl>
   </w:abstractNum>
-  <w:abstractNum w:abstractNumId="8" w15:restartNumberingAfterBreak="0">
+  <w:abstractNum w:abstractNumId="9" w15:restartNumberingAfterBreak="0">
     <w:nsid w:val="44220AEB"/>
     <w:multiLevelType w:val="hybridMultilevel"/>
     <w:tmpl w:val="9A5E9B8E"/>
@@ -26539,7 +27353,7 @@
       </w:pPr>
     </w:lvl>
   </w:abstractNum>
-  <w:abstractNum w:abstractNumId="9" w15:restartNumberingAfterBreak="0">
+  <w:abstractNum w:abstractNumId="10" w15:restartNumberingAfterBreak="0">
     <w:nsid w:val="45EA5731"/>
     <w:multiLevelType w:val="hybridMultilevel"/>
     <w:tmpl w:val="9C2E0EDA"/>
@@ -26627,7 +27441,7 @@
       </w:pPr>
     </w:lvl>
   </w:abstractNum>
-  <w:abstractNum w:abstractNumId="10" w15:restartNumberingAfterBreak="0">
+  <w:abstractNum w:abstractNumId="11" w15:restartNumberingAfterBreak="0">
     <w:nsid w:val="50311C65"/>
     <w:multiLevelType w:val="hybridMultilevel"/>
     <w:tmpl w:val="BDE8F77E"/>
@@ -26716,7 +27530,7 @@
       </w:pPr>
     </w:lvl>
   </w:abstractNum>
-  <w:abstractNum w:abstractNumId="11" w15:restartNumberingAfterBreak="0">
+  <w:abstractNum w:abstractNumId="12" w15:restartNumberingAfterBreak="0">
     <w:nsid w:val="510D3303"/>
     <w:multiLevelType w:val="hybridMultilevel"/>
     <w:tmpl w:val="8D323C9A"/>
@@ -26828,7 +27642,7 @@
       </w:rPr>
     </w:lvl>
   </w:abstractNum>
-  <w:abstractNum w:abstractNumId="12" w15:restartNumberingAfterBreak="0">
+  <w:abstractNum w:abstractNumId="13" w15:restartNumberingAfterBreak="0">
     <w:nsid w:val="5B0F2441"/>
     <w:multiLevelType w:val="hybridMultilevel"/>
     <w:tmpl w:val="09C8A9A2"/>
@@ -26941,7 +27755,7 @@
       </w:rPr>
     </w:lvl>
   </w:abstractNum>
-  <w:abstractNum w:abstractNumId="13" w15:restartNumberingAfterBreak="0">
+  <w:abstractNum w:abstractNumId="14" w15:restartNumberingAfterBreak="0">
     <w:nsid w:val="617465DE"/>
     <w:multiLevelType w:val="hybridMultilevel"/>
     <w:tmpl w:val="7FC89F50"/>
@@ -27054,7 +27868,7 @@
       </w:rPr>
     </w:lvl>
   </w:abstractNum>
-  <w:abstractNum w:abstractNumId="14" w15:restartNumberingAfterBreak="0">
+  <w:abstractNum w:abstractNumId="15" w15:restartNumberingAfterBreak="0">
     <w:nsid w:val="69BF10EF"/>
     <w:multiLevelType w:val="hybridMultilevel"/>
     <w:tmpl w:val="37F4FA7E"/>
@@ -27167,7 +27981,7 @@
       </w:rPr>
     </w:lvl>
   </w:abstractNum>
-  <w:abstractNum w:abstractNumId="15" w15:restartNumberingAfterBreak="0">
+  <w:abstractNum w:abstractNumId="16" w15:restartNumberingAfterBreak="0">
     <w:nsid w:val="6E5F0E9E"/>
     <w:multiLevelType w:val="hybridMultilevel"/>
     <w:tmpl w:val="CB843E36"/>
@@ -27280,7 +28094,7 @@
       </w:rPr>
     </w:lvl>
   </w:abstractNum>
-  <w:abstractNum w:abstractNumId="16" w15:restartNumberingAfterBreak="0">
+  <w:abstractNum w:abstractNumId="17" w15:restartNumberingAfterBreak="0">
     <w:nsid w:val="723776B5"/>
     <w:multiLevelType w:val="hybridMultilevel"/>
     <w:tmpl w:val="B64AD92C"/>
@@ -27392,7 +28206,7 @@
       </w:rPr>
     </w:lvl>
   </w:abstractNum>
-  <w:abstractNum w:abstractNumId="17" w15:restartNumberingAfterBreak="0">
+  <w:abstractNum w:abstractNumId="18" w15:restartNumberingAfterBreak="0">
     <w:nsid w:val="76712E27"/>
     <w:multiLevelType w:val="hybridMultilevel"/>
     <w:tmpl w:val="81284E18"/>
@@ -27505,58 +28319,61 @@
     </w:lvl>
   </w:abstractNum>
   <w:num w:numId="1">
+    <w:abstractNumId w:val="14"/>
+  </w:num>
+  <w:num w:numId="2">
+    <w:abstractNumId w:val="16"/>
+  </w:num>
+  <w:num w:numId="3">
+    <w:abstractNumId w:val="12"/>
+  </w:num>
+  <w:num w:numId="4">
+    <w:abstractNumId w:val="17"/>
+  </w:num>
+  <w:num w:numId="5">
+    <w:abstractNumId w:val="6"/>
+  </w:num>
+  <w:num w:numId="6">
+    <w:abstractNumId w:val="3"/>
+  </w:num>
+  <w:num w:numId="7">
+    <w:abstractNumId w:val="2"/>
+  </w:num>
+  <w:num w:numId="8">
+    <w:abstractNumId w:val="8"/>
+  </w:num>
+  <w:num w:numId="9">
+    <w:abstractNumId w:val="18"/>
+  </w:num>
+  <w:num w:numId="10">
+    <w:abstractNumId w:val="9"/>
+  </w:num>
+  <w:num w:numId="11">
+    <w:abstractNumId w:val="10"/>
+  </w:num>
+  <w:num w:numId="12">
+    <w:abstractNumId w:val="4"/>
+  </w:num>
+  <w:num w:numId="13">
+    <w:abstractNumId w:val="11"/>
+  </w:num>
+  <w:num w:numId="14">
+    <w:abstractNumId w:val="1"/>
+  </w:num>
+  <w:num w:numId="15">
+    <w:abstractNumId w:val="5"/>
+  </w:num>
+  <w:num w:numId="16">
+    <w:abstractNumId w:val="15"/>
+  </w:num>
+  <w:num w:numId="17">
+    <w:abstractNumId w:val="7"/>
+  </w:num>
+  <w:num w:numId="18">
     <w:abstractNumId w:val="13"/>
   </w:num>
-  <w:num w:numId="2">
-    <w:abstractNumId w:val="15"/>
-  </w:num>
-  <w:num w:numId="3">
-    <w:abstractNumId w:val="11"/>
-  </w:num>
-  <w:num w:numId="4">
-    <w:abstractNumId w:val="16"/>
-  </w:num>
-  <w:num w:numId="5">
-    <w:abstractNumId w:val="5"/>
-  </w:num>
-  <w:num w:numId="6">
-    <w:abstractNumId w:val="2"/>
-  </w:num>
-  <w:num w:numId="7">
-    <w:abstractNumId w:val="1"/>
-  </w:num>
-  <w:num w:numId="8">
-    <w:abstractNumId w:val="7"/>
-  </w:num>
-  <w:num w:numId="9">
-    <w:abstractNumId w:val="17"/>
-  </w:num>
-  <w:num w:numId="10">
-    <w:abstractNumId w:val="8"/>
-  </w:num>
-  <w:num w:numId="11">
-    <w:abstractNumId w:val="9"/>
-  </w:num>
-  <w:num w:numId="12">
-    <w:abstractNumId w:val="3"/>
-  </w:num>
-  <w:num w:numId="13">
-    <w:abstractNumId w:val="10"/>
-  </w:num>
-  <w:num w:numId="14">
+  <w:num w:numId="19">
     <w:abstractNumId w:val="0"/>
-  </w:num>
-  <w:num w:numId="15">
-    <w:abstractNumId w:val="4"/>
-  </w:num>
-  <w:num w:numId="16">
-    <w:abstractNumId w:val="14"/>
-  </w:num>
-  <w:num w:numId="17">
-    <w:abstractNumId w:val="6"/>
-  </w:num>
-  <w:num w:numId="18">
-    <w:abstractNumId w:val="12"/>
   </w:num>
 </w:numbering>
 </file>
@@ -28488,7 +29305,7 @@
 </file>
 
 <file path=customXml/itemProps1.xml><?xml version="1.0" encoding="utf-8"?>
-<ds:datastoreItem xmlns:ds="http://schemas.openxmlformats.org/officeDocument/2006/customXml" ds:itemID="{21837395-E1AD-4A59-9743-2B3D9DAF2E34}">
+<ds:datastoreItem xmlns:ds="http://schemas.openxmlformats.org/officeDocument/2006/customXml" ds:itemID="{158D7BA2-C657-44A5-87A9-95FF40317A7C}">
   <ds:schemaRefs>
     <ds:schemaRef ds:uri="http://schemas.openxmlformats.org/officeDocument/2006/bibliography"/>
   </ds:schemaRefs>

</xml_diff>

<commit_message>
adding new formats - 03.10.2019
</commit_message>
<xml_diff>
--- a/MyNotes/OriginalDocs/AWS TRAINING NOTES - Part A.docx
+++ b/MyNotes/OriginalDocs/AWS TRAINING NOTES - Part A.docx
@@ -516,12 +516,7 @@
             <w:pStyle w:val="TOCHeading"/>
           </w:pPr>
           <w:r>
-            <w:t>Con</w:t>
-          </w:r>
-          <w:bookmarkStart w:id="0" w:name="_GoBack"/>
-          <w:bookmarkEnd w:id="0"/>
-          <w:r>
-            <w:t>tents</w:t>
+            <w:t>Contents</w:t>
           </w:r>
         </w:p>
         <w:p>
@@ -1276,7 +1271,7 @@
           <w:lang w:val="en-US"/>
         </w:rPr>
       </w:pPr>
-      <w:bookmarkStart w:id="1" w:name="_Toc20083746"/>
+      <w:bookmarkStart w:id="0" w:name="_Toc20083746"/>
       <w:r>
         <w:rPr>
           <w:b/>
@@ -1284,7 +1279,7 @@
         </w:rPr>
         <w:t>General Overview</w:t>
       </w:r>
-      <w:bookmarkEnd w:id="1"/>
+      <w:bookmarkEnd w:id="0"/>
     </w:p>
     <w:p>
       <w:pPr>
@@ -1484,6 +1479,7 @@
     </w:p>
     <w:p>
       <w:pPr>
+        <w:jc w:val="both"/>
         <w:rPr>
           <w:lang w:val="en-US"/>
         </w:rPr>
@@ -2121,10 +2117,10 @@
           <w:noProof/>
         </w:rPr>
         <w:drawing>
-          <wp:inline distT="0" distB="0" distL="0" distR="0" wp14:anchorId="14760639" wp14:editId="7EE4BF83">
-            <wp:extent cx="2438400" cy="2412738"/>
-            <wp:effectExtent l="0" t="0" r="0" b="6985"/>
-            <wp:docPr id="1" name="Picture 1"/>
+          <wp:inline distT="0" distB="0" distL="0" distR="0" wp14:anchorId="690DCBFF" wp14:editId="4A0D50A9">
+            <wp:extent cx="2773017" cy="2669175"/>
+            <wp:effectExtent l="0" t="0" r="8890" b="0"/>
+            <wp:docPr id="11" name="Picture 11"/>
             <wp:cNvGraphicFramePr>
               <a:graphicFrameLocks xmlns:a="http://schemas.openxmlformats.org/drawingml/2006/main" noChangeAspect="1"/>
             </wp:cNvGraphicFramePr>
@@ -2132,23 +2128,36 @@
               <a:graphicData uri="http://schemas.openxmlformats.org/drawingml/2006/picture">
                 <pic:pic xmlns:pic="http://schemas.openxmlformats.org/drawingml/2006/picture">
                   <pic:nvPicPr>
-                    <pic:cNvPr id="1" name=""/>
-                    <pic:cNvPicPr/>
+                    <pic:cNvPr id="0" name="Picture 1"/>
+                    <pic:cNvPicPr>
+                      <a:picLocks noChangeAspect="1" noChangeArrowheads="1"/>
+                    </pic:cNvPicPr>
                   </pic:nvPicPr>
                   <pic:blipFill>
-                    <a:blip r:embed="rId6"/>
+                    <a:blip r:embed="rId6" cstate="print">
+                      <a:extLst>
+                        <a:ext uri="{28A0092B-C50C-407E-A947-70E740481C1C}">
+                          <a14:useLocalDpi xmlns:a14="http://schemas.microsoft.com/office/drawing/2010/main" val="0"/>
+                        </a:ext>
+                      </a:extLst>
+                    </a:blip>
+                    <a:srcRect/>
                     <a:stretch>
                       <a:fillRect/>
                     </a:stretch>
                   </pic:blipFill>
-                  <pic:spPr>
+                  <pic:spPr bwMode="auto">
                     <a:xfrm>
                       <a:off x="0" y="0"/>
-                      <a:ext cx="2473934" cy="2447898"/>
+                      <a:ext cx="2798248" cy="2693461"/>
                     </a:xfrm>
                     <a:prstGeom prst="rect">
                       <a:avLst/>
                     </a:prstGeom>
+                    <a:noFill/>
+                    <a:ln>
+                      <a:noFill/>
+                    </a:ln>
                   </pic:spPr>
                 </pic:pic>
               </a:graphicData>
@@ -2415,6 +2424,7 @@
         <w:rPr>
           <w:lang w:val="en-US"/>
         </w:rPr>
+        <w:lastRenderedPageBreak/>
         <w:t xml:space="preserve">Storage </w:t>
       </w:r>
     </w:p>
@@ -2433,7 +2443,6 @@
         <w:rPr>
           <w:lang w:val="en-US"/>
         </w:rPr>
-        <w:lastRenderedPageBreak/>
         <w:t xml:space="preserve">Monitoring &amp; logging </w:t>
       </w:r>
       <w:r>
@@ -2567,15 +2576,25 @@
       </w:pPr>
       <w:r>
         <w:rPr>
+          <w:b/>
+          <w:bCs/>
           <w:lang w:val="en-US"/>
         </w:rPr>
         <w:t xml:space="preserve">AWS </w:t>
       </w:r>
       <w:r>
         <w:rPr>
-          <w:lang w:val="en-US"/>
-        </w:rPr>
-        <w:t xml:space="preserve">console: web interface accessible from internet </w:t>
+          <w:b/>
+          <w:bCs/>
+          <w:lang w:val="en-US"/>
+        </w:rPr>
+        <w:t>console</w:t>
+      </w:r>
+      <w:r>
+        <w:rPr>
+          <w:lang w:val="en-US"/>
+        </w:rPr>
+        <w:t xml:space="preserve">: web interface accessible from internet </w:t>
       </w:r>
       <w:hyperlink r:id="rId7" w:history="1">
         <w:r>
@@ -2606,15 +2625,25 @@
       </w:pPr>
       <w:r>
         <w:rPr>
+          <w:b/>
+          <w:bCs/>
           <w:lang w:val="en-US"/>
         </w:rPr>
         <w:t xml:space="preserve">AWS </w:t>
       </w:r>
       <w:r>
         <w:rPr>
-          <w:lang w:val="en-US"/>
-        </w:rPr>
-        <w:t xml:space="preserve">SDK: Custom tailored APIs to be use with different programming platform like JAVA, php, python, node.js, .net, </w:t>
+          <w:b/>
+          <w:bCs/>
+          <w:lang w:val="en-US"/>
+        </w:rPr>
+        <w:t>SDK</w:t>
+      </w:r>
+      <w:r>
+        <w:rPr>
+          <w:lang w:val="en-US"/>
+        </w:rPr>
+        <w:t xml:space="preserve">: Custom tailored APIs to be use with different programming platform like JAVA, php, python, node.js, .net, </w:t>
       </w:r>
       <w:r>
         <w:rPr>
@@ -2636,9 +2665,19 @@
       </w:pPr>
       <w:r>
         <w:rPr>
-          <w:lang w:val="en-US"/>
-        </w:rPr>
-        <w:t>AWS Command line interfaces</w:t>
+          <w:b/>
+          <w:bCs/>
+          <w:lang w:val="en-US"/>
+        </w:rPr>
+        <w:t xml:space="preserve">AWS </w:t>
+      </w:r>
+      <w:r>
+        <w:rPr>
+          <w:b/>
+          <w:bCs/>
+          <w:lang w:val="en-US"/>
+        </w:rPr>
+        <w:t>Command Line Interfaces (CLI)</w:t>
       </w:r>
       <w:r>
         <w:rPr>
@@ -2760,6 +2799,8 @@
           <w:lang w:val="en-US"/>
         </w:rPr>
       </w:pPr>
+      <w:bookmarkStart w:id="1" w:name="_GoBack"/>
+      <w:bookmarkEnd w:id="1"/>
       <w:r>
         <w:rPr>
           <w:lang w:val="en-US"/>
@@ -3457,6 +3498,7 @@
           <w:highlight w:val="yellow"/>
           <w:lang w:val="en-US"/>
         </w:rPr>
+        <w:lastRenderedPageBreak/>
         <w:t>Each of the above mention IP range can be assigned within a private network; each address will be unique on that network but NOT outside the network.</w:t>
       </w:r>
     </w:p>
@@ -3475,7 +3517,6 @@
         <w:rPr>
           <w:lang w:val="en-US"/>
         </w:rPr>
-        <w:lastRenderedPageBreak/>
         <w:t>Through routing table,</w:t>
       </w:r>
       <w:r>
@@ -4789,6 +4830,7 @@
         <w:rPr>
           <w:lang w:val="en-US"/>
         </w:rPr>
+        <w:lastRenderedPageBreak/>
         <w:t>Routing table rules are executed from top to bottom.</w:t>
       </w:r>
     </w:p>
@@ -4858,7 +4900,6 @@
         <w:rPr>
           <w:lang w:val="en-US"/>
         </w:rPr>
-        <w:lastRenderedPageBreak/>
         <w:t xml:space="preserve">Second rule is </w:t>
       </w:r>
       <w:r>
@@ -5983,6 +6024,7 @@
         <w:rPr>
           <w:lang w:val="en-US"/>
         </w:rPr>
+        <w:lastRenderedPageBreak/>
         <w:t>AWS does not allow to use NAT instance to be used through customer gateways / VP</w:t>
       </w:r>
       <w:r>
@@ -6013,7 +6055,6 @@
         <w:rPr>
           <w:lang w:val="en-US"/>
         </w:rPr>
-        <w:lastRenderedPageBreak/>
         <w:t xml:space="preserve">Route propagation </w:t>
       </w:r>
       <w:r>
@@ -6885,6 +6926,7 @@
         <w:rPr>
           <w:lang w:val="en-US"/>
         </w:rPr>
+        <w:lastRenderedPageBreak/>
         <w:t xml:space="preserve">Any change in the security group </w:t>
       </w:r>
       <w:r>
@@ -6953,7 +6995,6 @@
                 <w:b/>
                 <w:lang w:val="en-US"/>
               </w:rPr>
-              <w:lastRenderedPageBreak/>
               <w:t xml:space="preserve">Default Security Group in Default VPC     </w:t>
             </w:r>
           </w:p>
@@ -14215,27 +14256,14 @@
       <w:r>
         <w:t xml:space="preserve">Figure </w:t>
       </w:r>
-      <w:r>
-        <w:fldChar w:fldCharType="begin"/>
-      </w:r>
-      <w:r>
-        <w:instrText xml:space="preserve"> SEQ Figure \* ARABIC </w:instrText>
-      </w:r>
-      <w:r>
-        <w:fldChar w:fldCharType="separate"/>
-      </w:r>
-      <w:r>
-        <w:rPr>
-          <w:noProof/>
-        </w:rPr>
-        <w:t>1</w:t>
-      </w:r>
-      <w:r>
-        <w:rPr>
-          <w:noProof/>
-        </w:rPr>
-        <w:fldChar w:fldCharType="end"/>
-      </w:r>
+      <w:fldSimple w:instr=" SEQ Figure \* ARABIC ">
+        <w:r>
+          <w:rPr>
+            <w:noProof/>
+          </w:rPr>
+          <w:t>1</w:t>
+        </w:r>
+      </w:fldSimple>
       <w:r>
         <w:t xml:space="preserve"> Bastion Host HA architecture</w:t>
       </w:r>
@@ -29313,7 +29341,7 @@
 </file>
 
 <file path=customXml/itemProps1.xml><?xml version="1.0" encoding="utf-8"?>
-<ds:datastoreItem xmlns:ds="http://schemas.openxmlformats.org/officeDocument/2006/customXml" ds:itemID="{B5301379-7171-47FE-8AE4-328897D8C515}">
+<ds:datastoreItem xmlns:ds="http://schemas.openxmlformats.org/officeDocument/2006/customXml" ds:itemID="{1761F236-EC68-43CA-8399-AB0F97756D50}">
   <ds:schemaRefs>
     <ds:schemaRef ds:uri="http://schemas.openxmlformats.org/officeDocument/2006/bibliography"/>
   </ds:schemaRefs>

</xml_diff>

<commit_message>
correct s3 parameters on Part B
</commit_message>
<xml_diff>
--- a/MyNotes/OriginalDocs/AWS TRAINING NOTES - Part A.docx
+++ b/MyNotes/OriginalDocs/AWS TRAINING NOTES - Part A.docx
@@ -1593,6 +1593,7 @@
         </w:rPr>
         <w:t xml:space="preserve"> using </w:t>
       </w:r>
+      <w:proofErr w:type="spellStart"/>
       <w:r>
         <w:rPr>
           <w:lang w:val="en-US"/>
@@ -1603,7 +1604,14 @@
         <w:rPr>
           <w:lang w:val="en-US"/>
         </w:rPr>
-        <w:t xml:space="preserve">ritix </w:t>
+        <w:t>ritix</w:t>
+      </w:r>
+      <w:proofErr w:type="spellEnd"/>
+      <w:r>
+        <w:rPr>
+          <w:lang w:val="en-US"/>
+        </w:rPr>
+        <w:t xml:space="preserve"> </w:t>
       </w:r>
       <w:r>
         <w:rPr>
@@ -3551,7 +3559,21 @@
         <w:rPr>
           <w:lang w:val="en-US"/>
         </w:rPr>
-        <w:t xml:space="preserve">that connected instance in the subnet to interact with the internet ips. </w:t>
+        <w:t xml:space="preserve">that connected instance in the subnet to interact with the internet </w:t>
+      </w:r>
+      <w:proofErr w:type="spellStart"/>
+      <w:r>
+        <w:rPr>
+          <w:lang w:val="en-US"/>
+        </w:rPr>
+        <w:t>ips</w:t>
+      </w:r>
+      <w:proofErr w:type="spellEnd"/>
+      <w:r>
+        <w:rPr>
+          <w:lang w:val="en-US"/>
+        </w:rPr>
+        <w:t xml:space="preserve">. </w:t>
       </w:r>
     </w:p>
     <w:p>
@@ -5015,7 +5037,25 @@
           <w:color w:val="FF0000"/>
           <w:lang w:val="en-US"/>
         </w:rPr>
-        <w:t>Elastic IPs are totally free, as long as they are being used by an instance. However, Amazon will charge you $0.01/hr for each EIP that you reserve and do not use. You will be charged if you ever remap an EIP more than 100 times in a month.</w:t>
+        <w:t>Elastic IPs are totally free, as long as they are being used by an instance. However, Amazon will charge you $0.01/</w:t>
+      </w:r>
+      <w:proofErr w:type="spellStart"/>
+      <w:r>
+        <w:rPr>
+          <w:b/>
+          <w:color w:val="FF0000"/>
+          <w:lang w:val="en-US"/>
+        </w:rPr>
+        <w:t>hr</w:t>
+      </w:r>
+      <w:proofErr w:type="spellEnd"/>
+      <w:r>
+        <w:rPr>
+          <w:b/>
+          <w:color w:val="FF0000"/>
+          <w:lang w:val="en-US"/>
+        </w:rPr>
+        <w:t xml:space="preserve"> for each EIP that you reserve and do not use. You will be charged if you ever remap an EIP more than 100 times in a month.</w:t>
       </w:r>
     </w:p>
     <w:p>
@@ -6124,6 +6164,7 @@
         </w:rPr>
         <w:t xml:space="preserve">VPN </w:t>
       </w:r>
+      <w:proofErr w:type="spellStart"/>
       <w:r>
         <w:rPr>
           <w:lang w:val="en-US"/>
@@ -6142,6 +6183,7 @@
         </w:rPr>
         <w:t>ub</w:t>
       </w:r>
+      <w:proofErr w:type="spellEnd"/>
       <w:r>
         <w:rPr>
           <w:lang w:val="en-US"/>
@@ -6158,7 +6200,35 @@
         <w:rPr>
           <w:lang w:val="en-US"/>
         </w:rPr>
-        <w:t xml:space="preserve">Building on the AWS managed VPN and AWS Direct Connect options described previously, you can securely communicate from one site to another using the AWS VPN CloudHub. The AWS VPN CloudHub operates on a simple hub-and-spoke model that you can use with or without a VPC. Use this design if you have multiple branch offices and existing internet connections and would like to implement a convenient, potentially </w:t>
+        <w:t xml:space="preserve">Building on the AWS managed VPN and AWS Direct Connect options described previously, you can securely communicate from one site to another using the AWS VPN </w:t>
+      </w:r>
+      <w:proofErr w:type="spellStart"/>
+      <w:r>
+        <w:rPr>
+          <w:lang w:val="en-US"/>
+        </w:rPr>
+        <w:t>CloudHub</w:t>
+      </w:r>
+      <w:proofErr w:type="spellEnd"/>
+      <w:r>
+        <w:rPr>
+          <w:lang w:val="en-US"/>
+        </w:rPr>
+        <w:t xml:space="preserve">. The AWS VPN </w:t>
+      </w:r>
+      <w:proofErr w:type="spellStart"/>
+      <w:r>
+        <w:rPr>
+          <w:lang w:val="en-US"/>
+        </w:rPr>
+        <w:t>CloudHub</w:t>
+      </w:r>
+      <w:proofErr w:type="spellEnd"/>
+      <w:r>
+        <w:rPr>
+          <w:lang w:val="en-US"/>
+        </w:rPr>
+        <w:t xml:space="preserve"> operates on a simple hub-and-spoke model that you can use with or without a VPC. Use this design if you have multiple branch offices and existing internet connections and would like to implement a convenient, potentially </w:t>
       </w:r>
       <w:r>
         <w:rPr>
@@ -6176,7 +6246,35 @@
         <w:rPr>
           <w:lang w:val="en-US"/>
         </w:rPr>
-        <w:t xml:space="preserve"> AWS VPN CloudHub leverages an Amazon VPC virtual private gateway with multiple gateways, each using unique BGP autonomous system numbers (ASNs). Your gateways advertise the appropriate routes (BGP prefixes) over their VPN connections. These routing advertisements are received and readvertised to each BGP peer so that each site can send data to and receive data from the other sites. The remote network prefixes for each spoke must have unique ASNs, and the sites must not have overlapping IP ranges. Each site can also send and receive data from the VPC as if they were using a standard VPN connection.</w:t>
+        <w:t xml:space="preserve"> AWS VPN </w:t>
+      </w:r>
+      <w:proofErr w:type="spellStart"/>
+      <w:r>
+        <w:rPr>
+          <w:lang w:val="en-US"/>
+        </w:rPr>
+        <w:t>CloudHub</w:t>
+      </w:r>
+      <w:proofErr w:type="spellEnd"/>
+      <w:r>
+        <w:rPr>
+          <w:lang w:val="en-US"/>
+        </w:rPr>
+        <w:t xml:space="preserve"> leverages an Amazon VPC virtual private gateway with multiple gateways, each using unique BGP autonomous system numbers (ASNs). Your gateways advertise the appropriate routes (BGP prefixes) over their VPN connections. These routing advertisements are received and </w:t>
+      </w:r>
+      <w:proofErr w:type="spellStart"/>
+      <w:r>
+        <w:rPr>
+          <w:lang w:val="en-US"/>
+        </w:rPr>
+        <w:t>readvertised</w:t>
+      </w:r>
+      <w:proofErr w:type="spellEnd"/>
+      <w:r>
+        <w:rPr>
+          <w:lang w:val="en-US"/>
+        </w:rPr>
+        <w:t xml:space="preserve"> to each BGP peer so that each site can send data to and receive data from the other sites. The remote network prefixes for each spoke must have unique ASNs, and the sites must not have overlapping IP ranges. Each site can also send and receive data from the VPC as if they were using a standard VPN connection.</w:t>
       </w:r>
     </w:p>
     <w:p>
@@ -6364,8 +6462,17 @@
           <w:b/>
           <w:lang w:val="en-US"/>
         </w:rPr>
-        <w:t>Gateway endpoints: ONLY for S3 and DynomoDB</w:t>
-      </w:r>
+        <w:t xml:space="preserve">Gateway endpoints: ONLY for S3 and </w:t>
+      </w:r>
+      <w:proofErr w:type="spellStart"/>
+      <w:r>
+        <w:rPr>
+          <w:b/>
+          <w:lang w:val="en-US"/>
+        </w:rPr>
+        <w:t>DynomoDB</w:t>
+      </w:r>
+      <w:proofErr w:type="spellEnd"/>
     </w:p>
     <w:p>
       <w:pPr>
@@ -6618,7 +6725,21 @@
         <w:rPr>
           <w:lang w:val="en-US"/>
         </w:rPr>
-        <w:t>The Dynamic Host Configuration Protocol (DHCP) provides a standard for passing configuration information to hosts on a TCP/IP network. The options field of a DHCP message contains the configuration parameters. Some of those parameters are the domain name, domain name server, and the netbios-node-type.</w:t>
+        <w:t xml:space="preserve">The Dynamic Host Configuration Protocol (DHCP) provides a standard for passing configuration information to hosts on a TCP/IP network. The options field of a DHCP message contains the configuration parameters. Some of those parameters are the domain name, domain name server, and the </w:t>
+      </w:r>
+      <w:proofErr w:type="spellStart"/>
+      <w:r>
+        <w:rPr>
+          <w:lang w:val="en-US"/>
+        </w:rPr>
+        <w:t>netbios</w:t>
+      </w:r>
+      <w:proofErr w:type="spellEnd"/>
+      <w:r>
+        <w:rPr>
+          <w:lang w:val="en-US"/>
+        </w:rPr>
+        <w:t>-node-type.</w:t>
       </w:r>
     </w:p>
     <w:p>
@@ -8477,7 +8598,21 @@
               <w:rPr>
                 <w:lang w:val="en-US"/>
               </w:rPr>
-              <w:t>Can be use as a Baston Host</w:t>
+              <w:t xml:space="preserve">Can be </w:t>
+            </w:r>
+            <w:proofErr w:type="spellStart"/>
+            <w:r>
+              <w:rPr>
+                <w:lang w:val="en-US"/>
+              </w:rPr>
+              <w:t>use</w:t>
+            </w:r>
+            <w:proofErr w:type="spellEnd"/>
+            <w:r>
+              <w:rPr>
+                <w:lang w:val="en-US"/>
+              </w:rPr>
+              <w:t xml:space="preserve"> as a Baston Host</w:t>
             </w:r>
           </w:p>
         </w:tc>
@@ -8559,8 +8694,6 @@
               </w:rPr>
               <w:t>One can use third party products like Squid to achieve complex egress filtering for compliance need.</w:t>
             </w:r>
-            <w:bookmarkStart w:id="5" w:name="_GoBack"/>
-            <w:bookmarkEnd w:id="5"/>
           </w:p>
         </w:tc>
       </w:tr>
@@ -8773,7 +8906,7 @@
           <w:lang w:val="en-US"/>
         </w:rPr>
       </w:pPr>
-      <w:bookmarkStart w:id="6" w:name="_Toc20083751"/>
+      <w:bookmarkStart w:id="5" w:name="_Toc20083751"/>
       <w:r>
         <w:rPr>
           <w:b/>
@@ -8881,7 +9014,25 @@
           <w:iCs/>
           <w:lang w:val="en-US"/>
         </w:rPr>
-        <w:t>Egress only – Internet Gateway is stateful in nature, it forwards the traffic from any instance within a subnet OR from any aws service</w:t>
+        <w:t xml:space="preserve">Egress only – Internet Gateway is stateful in nature, it forwards the traffic from any instance within a subnet OR from any </w:t>
+      </w:r>
+      <w:proofErr w:type="spellStart"/>
+      <w:r>
+        <w:rPr>
+          <w:i/>
+          <w:iCs/>
+          <w:lang w:val="en-US"/>
+        </w:rPr>
+        <w:t>aws</w:t>
+      </w:r>
+      <w:proofErr w:type="spellEnd"/>
+      <w:r>
+        <w:rPr>
+          <w:i/>
+          <w:iCs/>
+          <w:lang w:val="en-US"/>
+        </w:rPr>
+        <w:t xml:space="preserve"> service</w:t>
       </w:r>
       <w:r>
         <w:rPr>
@@ -8959,7 +9110,7 @@
         <w:lastRenderedPageBreak/>
         <w:t>Direct Connect (DX)</w:t>
       </w:r>
-      <w:bookmarkEnd w:id="6"/>
+      <w:bookmarkEnd w:id="5"/>
     </w:p>
     <w:p>
       <w:pPr>
@@ -9319,7 +9470,25 @@
           <w:bCs/>
           <w:lang w:val="en-US"/>
         </w:rPr>
-        <w:t xml:space="preserve">For IPSec VPN </w:t>
+        <w:t xml:space="preserve">For </w:t>
+      </w:r>
+      <w:proofErr w:type="spellStart"/>
+      <w:r>
+        <w:rPr>
+          <w:b/>
+          <w:bCs/>
+          <w:lang w:val="en-US"/>
+        </w:rPr>
+        <w:t>IPSec</w:t>
+      </w:r>
+      <w:proofErr w:type="spellEnd"/>
+      <w:r>
+        <w:rPr>
+          <w:b/>
+          <w:bCs/>
+          <w:lang w:val="en-US"/>
+        </w:rPr>
+        <w:t xml:space="preserve"> VPN </w:t>
       </w:r>
       <w:r>
         <w:rPr>
@@ -9504,7 +9673,21 @@
               <w:rPr>
                 <w:lang w:val="en-US"/>
               </w:rPr>
-              <w:t xml:space="preserve">VPN Connection used IPSec encrypted network connection between customer intranet and the Amazon VPC. </w:t>
+              <w:t xml:space="preserve">VPN Connection used </w:t>
+            </w:r>
+            <w:proofErr w:type="spellStart"/>
+            <w:r>
+              <w:rPr>
+                <w:lang w:val="en-US"/>
+              </w:rPr>
+              <w:t>IPSec</w:t>
+            </w:r>
+            <w:proofErr w:type="spellEnd"/>
+            <w:r>
+              <w:rPr>
+                <w:lang w:val="en-US"/>
+              </w:rPr>
+              <w:t xml:space="preserve"> encrypted network connection between customer intranet and the Amazon VPC. </w:t>
             </w:r>
           </w:p>
         </w:tc>
@@ -9600,7 +9783,7 @@
           <w:lang w:val="en-US"/>
         </w:rPr>
       </w:pPr>
-      <w:bookmarkStart w:id="7" w:name="_Toc20083752"/>
+      <w:bookmarkStart w:id="6" w:name="_Toc20083752"/>
       <w:r>
         <w:rPr>
           <w:b/>
@@ -9608,7 +9791,7 @@
         </w:rPr>
         <w:t>Elastic Cloud Compute (EC2)</w:t>
       </w:r>
-      <w:bookmarkEnd w:id="7"/>
+      <w:bookmarkEnd w:id="6"/>
     </w:p>
     <w:p>
       <w:pPr>
@@ -11440,7 +11623,25 @@
                 <w:szCs w:val="16"/>
                 <w:lang w:val="en-US"/>
               </w:rPr>
-              <w:t xml:space="preserve">Can be use as a root volume. </w:t>
+              <w:t xml:space="preserve">Can be </w:t>
+            </w:r>
+            <w:proofErr w:type="spellStart"/>
+            <w:r>
+              <w:rPr>
+                <w:sz w:val="16"/>
+                <w:szCs w:val="16"/>
+                <w:lang w:val="en-US"/>
+              </w:rPr>
+              <w:t>use</w:t>
+            </w:r>
+            <w:proofErr w:type="spellEnd"/>
+            <w:r>
+              <w:rPr>
+                <w:sz w:val="16"/>
+                <w:szCs w:val="16"/>
+                <w:lang w:val="en-US"/>
+              </w:rPr>
+              <w:t xml:space="preserve"> as a root volume. </w:t>
             </w:r>
           </w:p>
           <w:p>
@@ -11476,8 +11677,18 @@
                 <w:szCs w:val="16"/>
                 <w:lang w:val="en-US"/>
               </w:rPr>
-              <w:t>Sizes 1TiB – 16 TiB</w:t>
-            </w:r>
+              <w:t xml:space="preserve">Sizes 1TiB – 16 </w:t>
+            </w:r>
+            <w:proofErr w:type="spellStart"/>
+            <w:r>
+              <w:rPr>
+                <w:sz w:val="16"/>
+                <w:szCs w:val="16"/>
+                <w:lang w:val="en-US"/>
+              </w:rPr>
+              <w:t>TiB</w:t>
+            </w:r>
+            <w:proofErr w:type="spellEnd"/>
           </w:p>
         </w:tc>
         <w:tc>
@@ -11501,8 +11712,18 @@
                 <w:szCs w:val="16"/>
                 <w:lang w:val="en-US"/>
               </w:rPr>
-              <w:t>Sizes 4TiB – 16 TiB</w:t>
-            </w:r>
+              <w:t xml:space="preserve">Sizes 4TiB – 16 </w:t>
+            </w:r>
+            <w:proofErr w:type="spellStart"/>
+            <w:r>
+              <w:rPr>
+                <w:sz w:val="16"/>
+                <w:szCs w:val="16"/>
+                <w:lang w:val="en-US"/>
+              </w:rPr>
+              <w:t>TiB</w:t>
+            </w:r>
+            <w:proofErr w:type="spellEnd"/>
           </w:p>
         </w:tc>
         <w:tc>
@@ -11526,7 +11747,25 @@
                 <w:szCs w:val="16"/>
                 <w:lang w:val="en-US"/>
               </w:rPr>
-              <w:t>500 GiB to 16TiB</w:t>
+              <w:t xml:space="preserve">500 </w:t>
+            </w:r>
+            <w:proofErr w:type="spellStart"/>
+            <w:r>
+              <w:rPr>
+                <w:sz w:val="16"/>
+                <w:szCs w:val="16"/>
+                <w:lang w:val="en-US"/>
+              </w:rPr>
+              <w:t>GiB</w:t>
+            </w:r>
+            <w:proofErr w:type="spellEnd"/>
+            <w:r>
+              <w:rPr>
+                <w:sz w:val="16"/>
+                <w:szCs w:val="16"/>
+                <w:lang w:val="en-US"/>
+              </w:rPr>
+              <w:t xml:space="preserve"> to 16TiB</w:t>
             </w:r>
           </w:p>
         </w:tc>
@@ -11551,7 +11790,25 @@
                 <w:szCs w:val="16"/>
                 <w:lang w:val="en-US"/>
               </w:rPr>
-              <w:t>500 GiB to 16TiB</w:t>
+              <w:t xml:space="preserve">500 </w:t>
+            </w:r>
+            <w:proofErr w:type="spellStart"/>
+            <w:r>
+              <w:rPr>
+                <w:sz w:val="16"/>
+                <w:szCs w:val="16"/>
+                <w:lang w:val="en-US"/>
+              </w:rPr>
+              <w:t>GiB</w:t>
+            </w:r>
+            <w:proofErr w:type="spellEnd"/>
+            <w:r>
+              <w:rPr>
+                <w:sz w:val="16"/>
+                <w:szCs w:val="16"/>
+                <w:lang w:val="en-US"/>
+              </w:rPr>
+              <w:t xml:space="preserve"> to 16TiB</w:t>
             </w:r>
           </w:p>
         </w:tc>
@@ -13040,7 +13297,15 @@
         </w:rPr>
       </w:pPr>
       <w:r>
-        <w:t xml:space="preserve">High level process overview of the Instance Store AMI creation is : </w:t>
+        <w:t xml:space="preserve">High level process overview of the Instance Store AMI creation </w:t>
+      </w:r>
+      <w:proofErr w:type="gramStart"/>
+      <w:r>
+        <w:t>is :</w:t>
+      </w:r>
+      <w:proofErr w:type="gramEnd"/>
+      <w:r>
+        <w:t xml:space="preserve"> </w:t>
       </w:r>
     </w:p>
     <w:p>
@@ -14132,7 +14397,21 @@
         <w:rPr>
           <w:lang w:val="en-US"/>
         </w:rPr>
-        <w:t xml:space="preserve">, depending on the cloudWatch alarm – stop/restart/terminate action can be performed. </w:t>
+        <w:t xml:space="preserve">, depending on the </w:t>
+      </w:r>
+      <w:proofErr w:type="spellStart"/>
+      <w:r>
+        <w:rPr>
+          <w:lang w:val="en-US"/>
+        </w:rPr>
+        <w:t>cloudWatch</w:t>
+      </w:r>
+      <w:proofErr w:type="spellEnd"/>
+      <w:r>
+        <w:rPr>
+          <w:lang w:val="en-US"/>
+        </w:rPr>
+        <w:t xml:space="preserve"> alarm – stop/restart/terminate action can be performed. </w:t>
       </w:r>
     </w:p>
     <w:p>
@@ -14263,7 +14542,21 @@
         <w:rPr>
           <w:lang w:val="en-US"/>
         </w:rPr>
-        <w:t xml:space="preserve"> still consider as running state. There is additional hour added into billing</w:t>
+        <w:t xml:space="preserve"> still </w:t>
+      </w:r>
+      <w:proofErr w:type="gramStart"/>
+      <w:r>
+        <w:rPr>
+          <w:lang w:val="en-US"/>
+        </w:rPr>
+        <w:t>consider</w:t>
+      </w:r>
+      <w:proofErr w:type="gramEnd"/>
+      <w:r>
+        <w:rPr>
+          <w:lang w:val="en-US"/>
+        </w:rPr>
+        <w:t xml:space="preserve"> as running state. There is additional hour added into billing</w:t>
       </w:r>
       <w:r>
         <w:rPr>
@@ -14850,6 +15143,7 @@
         </w:rPr>
         <w:t xml:space="preserve">, by turning on the flag – </w:t>
       </w:r>
+      <w:proofErr w:type="spellStart"/>
       <w:r>
         <w:rPr>
           <w:b/>
@@ -14858,6 +15152,7 @@
         </w:rPr>
         <w:t>deleteOnTermination</w:t>
       </w:r>
+      <w:proofErr w:type="spellEnd"/>
       <w:r>
         <w:rPr>
           <w:lang w:val="en-US"/>
@@ -14936,11 +15231,33 @@
         </w:rPr>
         <w:t xml:space="preserve">with termination protection </w:t>
       </w:r>
-      <w:r>
-        <w:rPr>
-          <w:lang w:val="en-US"/>
-        </w:rPr>
-        <w:t>ON , if the instances need to terminated using cloudwatch alerts then it would fail. Workaround is instead of termination try shutting down the instances</w:t>
+      <w:proofErr w:type="gramStart"/>
+      <w:r>
+        <w:rPr>
+          <w:lang w:val="en-US"/>
+        </w:rPr>
+        <w:t>ON ,</w:t>
+      </w:r>
+      <w:proofErr w:type="gramEnd"/>
+      <w:r>
+        <w:rPr>
+          <w:lang w:val="en-US"/>
+        </w:rPr>
+        <w:t xml:space="preserve"> if the instances need to terminated using </w:t>
+      </w:r>
+      <w:proofErr w:type="spellStart"/>
+      <w:r>
+        <w:rPr>
+          <w:lang w:val="en-US"/>
+        </w:rPr>
+        <w:t>cloudwatch</w:t>
+      </w:r>
+      <w:proofErr w:type="spellEnd"/>
+      <w:r>
+        <w:rPr>
+          <w:lang w:val="en-US"/>
+        </w:rPr>
+        <w:t xml:space="preserve"> alerts then it would fail. Workaround is instead of termination try shutting down the instances</w:t>
       </w:r>
       <w:r>
         <w:rPr>
@@ -15135,7 +15452,21 @@
         <w:rPr>
           <w:lang w:val="en-US"/>
         </w:rPr>
-        <w:t xml:space="preserve"> Instance </w:t>
+        <w:t xml:space="preserve"> </w:t>
+      </w:r>
+      <w:proofErr w:type="spellStart"/>
+      <w:r>
+        <w:rPr>
+          <w:lang w:val="en-US"/>
+        </w:rPr>
+        <w:t>Instance</w:t>
+      </w:r>
+      <w:proofErr w:type="spellEnd"/>
+      <w:r>
+        <w:rPr>
+          <w:lang w:val="en-US"/>
+        </w:rPr>
+        <w:t xml:space="preserve"> </w:t>
       </w:r>
       <w:r>
         <w:rPr>
@@ -15213,7 +15544,21 @@
         <w:rPr>
           <w:lang w:val="en-US"/>
         </w:rPr>
-        <w:t xml:space="preserve"> More infor </w:t>
+        <w:t xml:space="preserve"> More </w:t>
+      </w:r>
+      <w:proofErr w:type="spellStart"/>
+      <w:r>
+        <w:rPr>
+          <w:lang w:val="en-US"/>
+        </w:rPr>
+        <w:t>infor</w:t>
+      </w:r>
+      <w:proofErr w:type="spellEnd"/>
+      <w:r>
+        <w:rPr>
+          <w:lang w:val="en-US"/>
+        </w:rPr>
+        <w:t xml:space="preserve"> </w:t>
       </w:r>
       <w:hyperlink r:id="rId13" w:history="1">
         <w:r>
@@ -15265,11 +15610,19 @@
           <w:lang w:val="en-US"/>
         </w:rPr>
       </w:pPr>
-      <w:r>
-        <w:rPr>
-          <w:lang w:val="en-US"/>
-        </w:rPr>
-        <w:t xml:space="preserve">Banstion Host </w:t>
+      <w:proofErr w:type="spellStart"/>
+      <w:r>
+        <w:rPr>
+          <w:lang w:val="en-US"/>
+        </w:rPr>
+        <w:t>Banstion</w:t>
+      </w:r>
+      <w:proofErr w:type="spellEnd"/>
+      <w:r>
+        <w:rPr>
+          <w:lang w:val="en-US"/>
+        </w:rPr>
+        <w:t xml:space="preserve"> Host </w:t>
       </w:r>
       <w:r>
         <w:rPr>
@@ -15281,7 +15634,21 @@
         <w:rPr>
           <w:lang w:val="en-US"/>
         </w:rPr>
-        <w:t xml:space="preserve"> call baston host for Lunix instance OR remote desktop for windows instance. </w:t>
+        <w:t xml:space="preserve"> call baston host for </w:t>
+      </w:r>
+      <w:proofErr w:type="spellStart"/>
+      <w:r>
+        <w:rPr>
+          <w:lang w:val="en-US"/>
+        </w:rPr>
+        <w:t>Lunix</w:t>
+      </w:r>
+      <w:proofErr w:type="spellEnd"/>
+      <w:r>
+        <w:rPr>
+          <w:lang w:val="en-US"/>
+        </w:rPr>
+        <w:t xml:space="preserve"> instance OR remote desktop for windows instance. </w:t>
       </w:r>
     </w:p>
     <w:p>
@@ -15340,14 +15707,27 @@
       <w:r>
         <w:t xml:space="preserve">Figure </w:t>
       </w:r>
-      <w:fldSimple w:instr=" SEQ Figure \* ARABIC ">
-        <w:r>
-          <w:rPr>
-            <w:noProof/>
-          </w:rPr>
-          <w:t>1</w:t>
-        </w:r>
-      </w:fldSimple>
+      <w:r>
+        <w:fldChar w:fldCharType="begin"/>
+      </w:r>
+      <w:r>
+        <w:instrText xml:space="preserve"> SEQ Figure \* ARABIC </w:instrText>
+      </w:r>
+      <w:r>
+        <w:fldChar w:fldCharType="separate"/>
+      </w:r>
+      <w:r>
+        <w:rPr>
+          <w:noProof/>
+        </w:rPr>
+        <w:t>1</w:t>
+      </w:r>
+      <w:r>
+        <w:rPr>
+          <w:noProof/>
+        </w:rPr>
+        <w:fldChar w:fldCharType="end"/>
+      </w:r>
       <w:r>
         <w:t xml:space="preserve"> Bastion Host HA architecture</w:t>
       </w:r>
@@ -15742,8 +16122,13 @@
         </w:numPr>
       </w:pPr>
       <w:r>
-        <w:t>One or Many Secondary IPv4 addresses .</w:t>
-      </w:r>
+        <w:t xml:space="preserve">One or Many Secondary IPv4 </w:t>
+      </w:r>
+      <w:proofErr w:type="gramStart"/>
+      <w:r>
+        <w:t>addresses .</w:t>
+      </w:r>
+      <w:proofErr w:type="gramEnd"/>
     </w:p>
     <w:p>
       <w:pPr>
@@ -15766,7 +16151,15 @@
         </w:numPr>
       </w:pPr>
       <w:r>
-        <w:t xml:space="preserve">Max Upto 5 security groups </w:t>
+        <w:t xml:space="preserve">Max </w:t>
+      </w:r>
+      <w:proofErr w:type="spellStart"/>
+      <w:r>
+        <w:t>Upto</w:t>
+      </w:r>
+      <w:proofErr w:type="spellEnd"/>
+      <w:r>
+        <w:t xml:space="preserve"> 5 security groups </w:t>
       </w:r>
     </w:p>
     <w:p>
@@ -15987,7 +16380,21 @@
         <w:rPr>
           <w:bCs/>
         </w:rPr>
-        <w:t xml:space="preserve"> elastic IP address is de-attached from the EC2 instance then Elastic IP address is also gets de-attached. </w:t>
+        <w:t xml:space="preserve"> elastic IP address is de-attached from the EC2 instance then Elastic IP address is also </w:t>
+      </w:r>
+      <w:proofErr w:type="gramStart"/>
+      <w:r>
+        <w:rPr>
+          <w:bCs/>
+        </w:rPr>
+        <w:t>gets</w:t>
+      </w:r>
+      <w:proofErr w:type="gramEnd"/>
+      <w:r>
+        <w:rPr>
+          <w:bCs/>
+        </w:rPr>
+        <w:t xml:space="preserve"> de-attached. </w:t>
       </w:r>
     </w:p>
     <w:p>
@@ -16029,7 +16436,21 @@
         <w:rPr>
           <w:bCs/>
         </w:rPr>
-        <w:t xml:space="preserve"> Secondary IPv4, IPv6, Elastic IP address all belongs to the same network interface even when the are de-attached and re-attached to a different EC2 instance. </w:t>
+        <w:t xml:space="preserve"> Secondary IPv4, IPv6, Elastic IP address all belongs to the same network interface even when </w:t>
+      </w:r>
+      <w:proofErr w:type="spellStart"/>
+      <w:r>
+        <w:rPr>
+          <w:bCs/>
+        </w:rPr>
+        <w:t>the</w:t>
+      </w:r>
+      <w:proofErr w:type="spellEnd"/>
+      <w:r>
+        <w:rPr>
+          <w:bCs/>
+        </w:rPr>
+        <w:t xml:space="preserve"> are de-attached and re-attached to a different EC2 instance. </w:t>
       </w:r>
     </w:p>
     <w:p>
@@ -16175,8 +16596,118 @@
         <w:t xml:space="preserve">. </w:t>
       </w:r>
       <w:r>
-        <w:t xml:space="preserve">Thus, its important to disable the source destination check for NAT instances. </w:t>
-      </w:r>
+        <w:t xml:space="preserve">Thus, </w:t>
+      </w:r>
+      <w:proofErr w:type="spellStart"/>
+      <w:r>
+        <w:t>its</w:t>
+      </w:r>
+      <w:proofErr w:type="spellEnd"/>
+      <w:r>
+        <w:t xml:space="preserve"> important to disable the source destination check for NAT instances. </w:t>
+      </w:r>
+    </w:p>
+    <w:p>
+      <w:pPr>
+        <w:pStyle w:val="ListParagraph"/>
+        <w:numPr>
+          <w:ilvl w:val="0"/>
+          <w:numId w:val="6"/>
+        </w:numPr>
+        <w:rPr>
+          <w:highlight w:val="yellow"/>
+        </w:rPr>
+      </w:pPr>
+      <w:bookmarkStart w:id="7" w:name="_GoBack"/>
+      <w:bookmarkEnd w:id="7"/>
+      <w:r>
+        <w:rPr>
+          <w:highlight w:val="yellow"/>
+        </w:rPr>
+        <w:t xml:space="preserve">Spot Instance pricing: </w:t>
+      </w:r>
+    </w:p>
+    <w:p>
+      <w:pPr>
+        <w:pStyle w:val="ListParagraph"/>
+        <w:numPr>
+          <w:ilvl w:val="1"/>
+          <w:numId w:val="6"/>
+        </w:numPr>
+        <w:rPr>
+          <w:highlight w:val="yellow"/>
+        </w:rPr>
+      </w:pPr>
+      <w:r>
+        <w:rPr>
+          <w:highlight w:val="yellow"/>
+        </w:rPr>
+        <w:t>If the spot instance is Launched and the AWS terminate the instance due to change in the pricing in the first hour of the billing then – THERE WILL BE NO CHARGES.</w:t>
+      </w:r>
+    </w:p>
+    <w:p>
+      <w:pPr>
+        <w:pStyle w:val="ListParagraph"/>
+        <w:numPr>
+          <w:ilvl w:val="1"/>
+          <w:numId w:val="6"/>
+        </w:numPr>
+        <w:rPr>
+          <w:highlight w:val="yellow"/>
+        </w:rPr>
+      </w:pPr>
+      <w:r>
+        <w:rPr>
+          <w:highlight w:val="yellow"/>
+        </w:rPr>
+        <w:t xml:space="preserve">If the users terminate the spot instance within the first hour then it will be charge till the nearest second. </w:t>
+      </w:r>
+    </w:p>
+    <w:p>
+      <w:pPr>
+        <w:pStyle w:val="ListParagraph"/>
+        <w:numPr>
+          <w:ilvl w:val="1"/>
+          <w:numId w:val="6"/>
+        </w:numPr>
+        <w:rPr>
+          <w:highlight w:val="yellow"/>
+        </w:rPr>
+      </w:pPr>
+      <w:r>
+        <w:rPr>
+          <w:highlight w:val="yellow"/>
+        </w:rPr>
+        <w:t>For subsequent hour (after 1</w:t>
+      </w:r>
+      <w:r>
+        <w:rPr>
+          <w:highlight w:val="yellow"/>
+          <w:vertAlign w:val="superscript"/>
+        </w:rPr>
+        <w:t>st</w:t>
+      </w:r>
+      <w:r>
+        <w:rPr>
+          <w:highlight w:val="yellow"/>
+        </w:rPr>
+        <w:t xml:space="preserve"> hour of operation), the spot instance will be charge for the entire time to the nearest second even if </w:t>
+      </w:r>
+      <w:r>
+        <w:rPr>
+          <w:highlight w:val="yellow"/>
+        </w:rPr>
+        <w:t xml:space="preserve">AWS terminates the instance due to the change in the stop pricing. </w:t>
+      </w:r>
+    </w:p>
+    <w:p>
+      <w:pPr>
+        <w:pStyle w:val="ListParagraph"/>
+        <w:numPr>
+          <w:ilvl w:val="0"/>
+          <w:numId w:val="6"/>
+        </w:numPr>
+      </w:pPr>
     </w:p>
     <w:p>
       <w:pPr>
@@ -16403,13 +16934,41 @@
         <w:rPr>
           <w:lang w:val="en-US"/>
         </w:rPr>
-        <w:t>By default, EBS backed EC2 instance have deleteOnTermination flag = ON, which deletes the EBS volume when its associated EC2 instance is terminated</w:t>
-      </w:r>
-      <w:r>
-        <w:rPr>
-          <w:lang w:val="en-US"/>
-        </w:rPr>
-        <w:t xml:space="preserve">, however deleteOnTermination flag can be turn off if required to prevent the data on the EBS to persist when the EC2 instance is terminated. </w:t>
+        <w:t xml:space="preserve">By default, EBS backed EC2 instance have </w:t>
+      </w:r>
+      <w:proofErr w:type="spellStart"/>
+      <w:r>
+        <w:rPr>
+          <w:lang w:val="en-US"/>
+        </w:rPr>
+        <w:t>deleteOnTermination</w:t>
+      </w:r>
+      <w:proofErr w:type="spellEnd"/>
+      <w:r>
+        <w:rPr>
+          <w:lang w:val="en-US"/>
+        </w:rPr>
+        <w:t xml:space="preserve"> flag = ON, which deletes the EBS volume when its associated EC2 instance is terminated</w:t>
+      </w:r>
+      <w:r>
+        <w:rPr>
+          <w:lang w:val="en-US"/>
+        </w:rPr>
+        <w:t xml:space="preserve">, however </w:t>
+      </w:r>
+      <w:proofErr w:type="spellStart"/>
+      <w:r>
+        <w:rPr>
+          <w:lang w:val="en-US"/>
+        </w:rPr>
+        <w:t>deleteOnTermination</w:t>
+      </w:r>
+      <w:proofErr w:type="spellEnd"/>
+      <w:r>
+        <w:rPr>
+          <w:lang w:val="en-US"/>
+        </w:rPr>
+        <w:t xml:space="preserve"> flag can be turn off if required to prevent the data on the EBS to persist when the EC2 instance is terminated. </w:t>
       </w:r>
       <w:r>
         <w:rPr>
@@ -16653,6 +17212,7 @@
         <w:rPr>
           <w:lang w:val="en-US"/>
         </w:rPr>
+        <w:lastRenderedPageBreak/>
         <w:t xml:space="preserve">EBS volume are </w:t>
       </w:r>
       <w:r>
@@ -16850,7 +17410,6 @@
         <w:rPr>
           <w:lang w:val="en-US"/>
         </w:rPr>
-        <w:lastRenderedPageBreak/>
         <w:t xml:space="preserve">Instance Store block store has higher IOPS then the its equivalent EBS block store. This is mainly because the instance store drive </w:t>
       </w:r>
       <w:r>
@@ -17055,7 +17614,21 @@
         <w:rPr>
           <w:lang w:val="en-US"/>
         </w:rPr>
-        <w:t xml:space="preserve">To migrate a EBS volume from one Availability Zone to another Availability Zone, create a snapshot of the volume and then create an another EBS volume in the desired AZ from that volume. </w:t>
+        <w:t xml:space="preserve">To migrate </w:t>
+      </w:r>
+      <w:proofErr w:type="gramStart"/>
+      <w:r>
+        <w:rPr>
+          <w:lang w:val="en-US"/>
+        </w:rPr>
+        <w:t>a</w:t>
+      </w:r>
+      <w:proofErr w:type="gramEnd"/>
+      <w:r>
+        <w:rPr>
+          <w:lang w:val="en-US"/>
+        </w:rPr>
+        <w:t xml:space="preserve"> EBS volume from one Availability Zone to another Availability Zone, create a snapshot of the volume and then create an another EBS volume in the desired AZ from that volume. </w:t>
       </w:r>
     </w:p>
     <w:p>
@@ -17638,6 +18211,7 @@
         <w:rPr>
           <w:lang w:val="en-US"/>
         </w:rPr>
+        <w:lastRenderedPageBreak/>
         <w:t xml:space="preserve">Use OS level encryption, using plugins and drivers.  </w:t>
       </w:r>
     </w:p>
@@ -17714,7 +18288,6 @@
         <w:rPr>
           <w:lang w:val="en-US"/>
         </w:rPr>
-        <w:lastRenderedPageBreak/>
         <w:t xml:space="preserve">Single EC2 instance can be attached to both encrypted </w:t>
       </w:r>
       <w:r>
@@ -18409,6 +18982,7 @@
           <w:noProof/>
           <w:lang w:val="en-US"/>
         </w:rPr>
+        <w:lastRenderedPageBreak/>
         <w:drawing>
           <wp:inline distT="0" distB="0" distL="0" distR="0" wp14:anchorId="10695737" wp14:editId="6CFFCF6B">
             <wp:extent cx="3642852" cy="2246412"/>
@@ -18469,7 +19043,6 @@
         <w:rPr>
           <w:lang w:val="en-US"/>
         </w:rPr>
-        <w:lastRenderedPageBreak/>
         <w:t>One cannot share a snapshot with other AWS account encrypted with default CM</w:t>
       </w:r>
       <w:r>
@@ -19333,6 +19906,7 @@
         <w:rPr>
           <w:lang w:val="en-US"/>
         </w:rPr>
+        <w:lastRenderedPageBreak/>
         <w:t xml:space="preserve">While the copy is in progress EBS volume cannot be created out of the new snapshot. </w:t>
       </w:r>
     </w:p>
@@ -19503,7 +20077,6 @@
         <w:rPr>
           <w:lang w:val="en-US"/>
         </w:rPr>
-        <w:lastRenderedPageBreak/>
         <w:t>Update the EC2 instance with required patching, software installation and software configuration.</w:t>
       </w:r>
     </w:p>
@@ -19944,6 +20517,7 @@
         <w:rPr>
           <w:lang w:val="en-US"/>
         </w:rPr>
+        <w:lastRenderedPageBreak/>
         <w:t>EC2 IOPS is dependent on NIC and the connected EBS</w:t>
       </w:r>
       <w:r>
@@ -20215,7 +20789,6 @@
         <w:rPr>
           <w:lang w:val="en-US"/>
         </w:rPr>
-        <w:lastRenderedPageBreak/>
         <w:t>RAID 10 [</w:t>
       </w:r>
       <w:r>
@@ -20993,6 +21566,7 @@
               <w:rPr>
                 <w:lang w:val="en-US"/>
               </w:rPr>
+              <w:lastRenderedPageBreak/>
               <w:t>Health Check Intervals</w:t>
             </w:r>
           </w:p>
@@ -21224,7 +21798,6 @@
           <w:b/>
           <w:lang w:val="en-US"/>
         </w:rPr>
-        <w:lastRenderedPageBreak/>
         <w:t xml:space="preserve">Cross Zone Load </w:t>
       </w:r>
       <w:r>
@@ -21586,6 +22159,7 @@
           <w:noProof/>
           <w:lang w:val="en-US"/>
         </w:rPr>
+        <w:lastRenderedPageBreak/>
         <w:drawing>
           <wp:inline distT="0" distB="0" distL="0" distR="0" wp14:anchorId="2E43EDD6" wp14:editId="0750C5E8">
             <wp:extent cx="5731510" cy="1942465"/>
@@ -21883,7 +22457,6 @@
               <w:rPr>
                 <w:lang w:val="en-US"/>
               </w:rPr>
-              <w:lastRenderedPageBreak/>
               <w:t>Custom TCP</w:t>
             </w:r>
           </w:p>
@@ -22670,7 +23243,21 @@
               <w:rPr>
                 <w:lang w:val="en-US"/>
               </w:rPr>
-              <w:t xml:space="preserve"> like original user source IP, source port, etc… </w:t>
+              <w:t xml:space="preserve"> like original user source IP, source port, </w:t>
+            </w:r>
+            <w:proofErr w:type="spellStart"/>
+            <w:r>
+              <w:rPr>
+                <w:lang w:val="en-US"/>
+              </w:rPr>
+              <w:t>etc</w:t>
+            </w:r>
+            <w:proofErr w:type="spellEnd"/>
+            <w:r>
+              <w:rPr>
+                <w:lang w:val="en-US"/>
+              </w:rPr>
+              <w:t xml:space="preserve">… </w:t>
             </w:r>
           </w:p>
         </w:tc>
@@ -23365,6 +23952,7 @@
           <w:b/>
           <w:lang w:val="en-US"/>
         </w:rPr>
+        <w:lastRenderedPageBreak/>
         <w:t xml:space="preserve">ELB </w:t>
       </w:r>
       <w:r>
@@ -23699,7 +24287,6 @@
         <w:rPr>
           <w:lang w:val="en-US"/>
         </w:rPr>
-        <w:lastRenderedPageBreak/>
         <w:t>Http on SSL = Https</w:t>
       </w:r>
     </w:p>
@@ -24254,7 +24841,21 @@
         <w:rPr>
           <w:lang w:val="en-US"/>
         </w:rPr>
-        <w:t xml:space="preserve">metric can be use to trigger SNS notification in case threshold is reach. </w:t>
+        <w:t xml:space="preserve">metric can be </w:t>
+      </w:r>
+      <w:proofErr w:type="spellStart"/>
+      <w:r>
+        <w:rPr>
+          <w:lang w:val="en-US"/>
+        </w:rPr>
+        <w:t>use</w:t>
+      </w:r>
+      <w:proofErr w:type="spellEnd"/>
+      <w:r>
+        <w:rPr>
+          <w:lang w:val="en-US"/>
+        </w:rPr>
+        <w:t xml:space="preserve"> to trigger SNS notification in case threshold is reach. </w:t>
       </w:r>
     </w:p>
     <w:p>
@@ -24479,7 +25080,14 @@
         <w:rPr>
           <w:lang w:val="en-US"/>
         </w:rPr>
-        <w:t xml:space="preserve"> the instance as un-healthy as ELB connections are getting timeout. </w:t>
+        <w:t xml:space="preserve"> the instance </w:t>
+      </w:r>
+      <w:r>
+        <w:rPr>
+          <w:lang w:val="en-US"/>
+        </w:rPr>
+        <w:lastRenderedPageBreak/>
+        <w:t xml:space="preserve">as un-healthy as ELB connections are getting timeout. </w:t>
       </w:r>
       <w:r>
         <w:rPr>
@@ -24713,7 +25321,6 @@
         <w:rPr>
           <w:lang w:val="en-US"/>
         </w:rPr>
-        <w:lastRenderedPageBreak/>
         <w:t xml:space="preserve">When to use ELB and when to use Route 53 </w:t>
       </w:r>
       <w:r>
@@ -25392,6 +25999,7 @@
         <w:rPr>
           <w:lang w:val="en-US"/>
         </w:rPr>
+        <w:lastRenderedPageBreak/>
         <w:t xml:space="preserve">In auto scaling group, one can decide which subnet to be use for the for scaling in the instances. </w:t>
       </w:r>
     </w:p>
@@ -25662,7 +26270,6 @@
         <w:rPr>
           <w:lang w:val="en-US"/>
         </w:rPr>
-        <w:lastRenderedPageBreak/>
         <w:t xml:space="preserve">Autoscaling was alter at later point of time and new AZ were added. </w:t>
       </w:r>
     </w:p>
@@ -26337,6 +26944,7 @@
           <w:color w:val="000000" w:themeColor="text1"/>
           <w:lang w:val="en-US"/>
         </w:rPr>
+        <w:lastRenderedPageBreak/>
         <w:t xml:space="preserve">Instance failed to launch </w:t>
       </w:r>
     </w:p>
@@ -26377,7 +26985,27 @@
           <w:color w:val="FF0000"/>
           <w:lang w:val="en-US"/>
         </w:rPr>
-        <w:t xml:space="preserve">Autoscaling group uses cloudWatch to send SNS notification under above mention events. </w:t>
+        <w:t xml:space="preserve">Autoscaling group uses </w:t>
+      </w:r>
+      <w:proofErr w:type="spellStart"/>
+      <w:r>
+        <w:rPr>
+          <w:b/>
+          <w:bCs/>
+          <w:color w:val="FF0000"/>
+          <w:lang w:val="en-US"/>
+        </w:rPr>
+        <w:t>cloudWatch</w:t>
+      </w:r>
+      <w:proofErr w:type="spellEnd"/>
+      <w:r>
+        <w:rPr>
+          <w:b/>
+          <w:bCs/>
+          <w:color w:val="FF0000"/>
+          <w:lang w:val="en-US"/>
+        </w:rPr>
+        <w:t xml:space="preserve"> to send SNS notification under above mention events. </w:t>
       </w:r>
     </w:p>
     <w:p>
@@ -26704,7 +27332,6 @@
           <w:b/>
           <w:lang w:val="en-US"/>
         </w:rPr>
-        <w:lastRenderedPageBreak/>
         <w:t>Manual Scaling -</w:t>
       </w:r>
       <w:r>
@@ -27405,6 +28032,7 @@
         <w:rPr>
           <w:lang w:val="en-US"/>
         </w:rPr>
+        <w:lastRenderedPageBreak/>
         <w:t>AWS CLI then by default detailed monitoring is activated (which collects &amp; send metrics to CloudWatch every 1 min).</w:t>
       </w:r>
     </w:p>
@@ -27564,7 +28192,6 @@
           <w:color w:val="FF0000"/>
           <w:lang w:val="en-US"/>
         </w:rPr>
-        <w:lastRenderedPageBreak/>
         <w:t>If there is a mismatch in the auto scaling monitoring &amp; EC2 monitoring, a</w:t>
       </w:r>
       <w:r>
@@ -31946,7 +32573,7 @@
 </file>
 
 <file path=customXml/itemProps1.xml><?xml version="1.0" encoding="utf-8"?>
-<ds:datastoreItem xmlns:ds="http://schemas.openxmlformats.org/officeDocument/2006/customXml" ds:itemID="{84A1D7DB-33FC-4433-BB53-070A1E4286E9}">
+<ds:datastoreItem xmlns:ds="http://schemas.openxmlformats.org/officeDocument/2006/customXml" ds:itemID="{F275997D-9784-487B-84A6-F4D07099E74B}">
   <ds:schemaRefs>
     <ds:schemaRef ds:uri="http://schemas.openxmlformats.org/officeDocument/2006/bibliography"/>
   </ds:schemaRefs>

</xml_diff>

<commit_message>
creating new PDF documents
</commit_message>
<xml_diff>
--- a/MyNotes/OriginalDocs/AWS TRAINING NOTES - Part A.docx
+++ b/MyNotes/OriginalDocs/AWS TRAINING NOTES - Part A.docx
@@ -226,12 +226,12 @@
     <w:tbl>
       <w:tblPr>
         <w:tblStyle w:val="TableGrid"/>
-        <w:tblW w:w="0" w:type="auto"/>
+        <w:tblW w:w="10485" w:type="dxa"/>
         <w:tblLook w:val="04A0" w:firstRow="1" w:lastRow="0" w:firstColumn="1" w:lastColumn="0" w:noHBand="0" w:noVBand="1"/>
       </w:tblPr>
       <w:tblGrid>
         <w:gridCol w:w="4508"/>
-        <w:gridCol w:w="4508"/>
+        <w:gridCol w:w="5977"/>
       </w:tblGrid>
       <w:tr>
         <w:tc>
@@ -257,7 +257,7 @@
         </w:tc>
         <w:tc>
           <w:tcPr>
-            <w:tcW w:w="4508" w:type="dxa"/>
+            <w:tcW w:w="5977" w:type="dxa"/>
             <w:shd w:val="clear" w:color="auto" w:fill="D0CECE" w:themeFill="background2" w:themeFillShade="E6"/>
           </w:tcPr>
           <w:p>
@@ -300,7 +300,7 @@
         </w:tc>
         <w:tc>
           <w:tcPr>
-            <w:tcW w:w="4508" w:type="dxa"/>
+            <w:tcW w:w="5977" w:type="dxa"/>
           </w:tcPr>
           <w:p>
             <w:pPr>
@@ -342,7 +342,7 @@
         </w:tc>
         <w:tc>
           <w:tcPr>
-            <w:tcW w:w="4508" w:type="dxa"/>
+            <w:tcW w:w="5977" w:type="dxa"/>
           </w:tcPr>
           <w:p>
             <w:pPr>
@@ -384,7 +384,7 @@
         </w:tc>
         <w:tc>
           <w:tcPr>
-            <w:tcW w:w="4508" w:type="dxa"/>
+            <w:tcW w:w="5977" w:type="dxa"/>
           </w:tcPr>
           <w:p>
             <w:pPr>
@@ -426,7 +426,7 @@
         </w:tc>
         <w:tc>
           <w:tcPr>
-            <w:tcW w:w="4508" w:type="dxa"/>
+            <w:tcW w:w="5977" w:type="dxa"/>
           </w:tcPr>
           <w:p>
             <w:pPr>
@@ -468,7 +468,7 @@
         </w:tc>
         <w:tc>
           <w:tcPr>
-            <w:tcW w:w="4508" w:type="dxa"/>
+            <w:tcW w:w="5977" w:type="dxa"/>
           </w:tcPr>
           <w:p>
             <w:pPr>
@@ -671,6 +671,8 @@
               <w:fldChar w:fldCharType="end"/>
             </w:r>
           </w:hyperlink>
+          <w:bookmarkStart w:id="0" w:name="_GoBack"/>
+          <w:bookmarkEnd w:id="0"/>
         </w:p>
         <w:p>
           <w:pPr>
@@ -1271,7 +1273,7 @@
           <w:lang w:val="en-US"/>
         </w:rPr>
       </w:pPr>
-      <w:bookmarkStart w:id="0" w:name="_Toc20083746"/>
+      <w:bookmarkStart w:id="1" w:name="_Toc20083746"/>
       <w:r>
         <w:rPr>
           <w:b/>
@@ -1279,7 +1281,7 @@
         </w:rPr>
         <w:t>General Overview</w:t>
       </w:r>
-      <w:bookmarkEnd w:id="0"/>
+      <w:bookmarkEnd w:id="1"/>
     </w:p>
     <w:p>
       <w:pPr>
@@ -3008,7 +3010,7 @@
           <w:lang w:val="en-US"/>
         </w:rPr>
       </w:pPr>
-      <w:bookmarkStart w:id="1" w:name="_Toc20083747"/>
+      <w:bookmarkStart w:id="2" w:name="_Toc20083747"/>
       <w:r>
         <w:rPr>
           <w:b/>
@@ -3051,7 +3053,7 @@
         </w:rPr>
         <w:t>loud (VPC)</w:t>
       </w:r>
-      <w:bookmarkEnd w:id="1"/>
+      <w:bookmarkEnd w:id="2"/>
       <w:r>
         <w:rPr>
           <w:b/>
@@ -6753,7 +6755,7 @@
           <w:lang w:val="en-US"/>
         </w:rPr>
       </w:pPr>
-      <w:bookmarkStart w:id="2" w:name="_Toc20083748"/>
+      <w:bookmarkStart w:id="3" w:name="_Toc20083748"/>
       <w:r>
         <w:rPr>
           <w:b/>
@@ -6761,7 +6763,7 @@
         </w:rPr>
         <w:t>Security Group (SG)</w:t>
       </w:r>
-      <w:bookmarkEnd w:id="2"/>
+      <w:bookmarkEnd w:id="3"/>
       <w:r>
         <w:rPr>
           <w:b/>
@@ -7100,7 +7102,7 @@
           <w:lang w:val="en-US"/>
         </w:rPr>
       </w:pPr>
-      <w:bookmarkStart w:id="3" w:name="_Toc20083749"/>
+      <w:bookmarkStart w:id="4" w:name="_Toc20083749"/>
       <w:r>
         <w:rPr>
           <w:b/>
@@ -7108,7 +7110,7 @@
         </w:rPr>
         <w:t>Network Access List (NACL)</w:t>
       </w:r>
-      <w:bookmarkEnd w:id="3"/>
+      <w:bookmarkEnd w:id="4"/>
       <w:r>
         <w:rPr>
           <w:b/>
@@ -7766,7 +7768,7 @@
           <w:lang w:val="en-US"/>
         </w:rPr>
       </w:pPr>
-      <w:bookmarkStart w:id="4" w:name="_Toc20083750"/>
+      <w:bookmarkStart w:id="5" w:name="_Toc20083750"/>
       <w:r>
         <w:rPr>
           <w:b/>
@@ -7781,7 +7783,7 @@
         </w:rPr>
         <w:t>&amp; NAT gateway</w:t>
       </w:r>
-      <w:bookmarkEnd w:id="4"/>
+      <w:bookmarkEnd w:id="5"/>
     </w:p>
     <w:p>
       <w:pPr>
@@ -8906,7 +8908,7 @@
           <w:lang w:val="en-US"/>
         </w:rPr>
       </w:pPr>
-      <w:bookmarkStart w:id="5" w:name="_Toc20083751"/>
+      <w:bookmarkStart w:id="6" w:name="_Toc20083751"/>
       <w:r>
         <w:rPr>
           <w:b/>
@@ -9110,7 +9112,7 @@
         <w:lastRenderedPageBreak/>
         <w:t>Direct Connect (DX)</w:t>
       </w:r>
-      <w:bookmarkEnd w:id="5"/>
+      <w:bookmarkEnd w:id="6"/>
     </w:p>
     <w:p>
       <w:pPr>
@@ -9783,7 +9785,7 @@
           <w:lang w:val="en-US"/>
         </w:rPr>
       </w:pPr>
-      <w:bookmarkStart w:id="6" w:name="_Toc20083752"/>
+      <w:bookmarkStart w:id="7" w:name="_Toc20083752"/>
       <w:r>
         <w:rPr>
           <w:b/>
@@ -9791,7 +9793,7 @@
         </w:rPr>
         <w:t>Elastic Cloud Compute (EC2)</w:t>
       </w:r>
-      <w:bookmarkEnd w:id="6"/>
+      <w:bookmarkEnd w:id="7"/>
     </w:p>
     <w:p>
       <w:pPr>
@@ -15707,27 +15709,14 @@
       <w:r>
         <w:t xml:space="preserve">Figure </w:t>
       </w:r>
-      <w:r>
-        <w:fldChar w:fldCharType="begin"/>
-      </w:r>
-      <w:r>
-        <w:instrText xml:space="preserve"> SEQ Figure \* ARABIC </w:instrText>
-      </w:r>
-      <w:r>
-        <w:fldChar w:fldCharType="separate"/>
-      </w:r>
-      <w:r>
-        <w:rPr>
-          <w:noProof/>
-        </w:rPr>
-        <w:t>1</w:t>
-      </w:r>
-      <w:r>
-        <w:rPr>
-          <w:noProof/>
-        </w:rPr>
-        <w:fldChar w:fldCharType="end"/>
-      </w:r>
+      <w:fldSimple w:instr=" SEQ Figure \* ARABIC ">
+        <w:r>
+          <w:rPr>
+            <w:noProof/>
+          </w:rPr>
+          <w:t>1</w:t>
+        </w:r>
+      </w:fldSimple>
       <w:r>
         <w:t xml:space="preserve"> Bastion Host HA architecture</w:t>
       </w:r>
@@ -16618,8 +16607,6 @@
           <w:highlight w:val="yellow"/>
         </w:rPr>
       </w:pPr>
-      <w:bookmarkStart w:id="7" w:name="_GoBack"/>
-      <w:bookmarkEnd w:id="7"/>
       <w:r>
         <w:rPr>
           <w:highlight w:val="yellow"/>
@@ -32573,7 +32560,7 @@
 </file>
 
 <file path=customXml/itemProps1.xml><?xml version="1.0" encoding="utf-8"?>
-<ds:datastoreItem xmlns:ds="http://schemas.openxmlformats.org/officeDocument/2006/customXml" ds:itemID="{F275997D-9784-487B-84A6-F4D07099E74B}">
+<ds:datastoreItem xmlns:ds="http://schemas.openxmlformats.org/officeDocument/2006/customXml" ds:itemID="{1FE4C26F-8137-4F6D-A2D2-74CFC6A2834D}">
   <ds:schemaRefs>
     <ds:schemaRef ds:uri="http://schemas.openxmlformats.org/officeDocument/2006/bibliography"/>
   </ds:schemaRefs>

</xml_diff>

<commit_message>
Adding new version 31/10/2019
</commit_message>
<xml_diff>
--- a/MyNotes/OriginalDocs/AWS TRAINING NOTES - Part A.docx
+++ b/MyNotes/OriginalDocs/AWS TRAINING NOTES - Part A.docx
@@ -519,11 +519,13 @@
             <w:t>Contents</w:t>
           </w:r>
         </w:p>
+        <w:bookmarkStart w:id="0" w:name="_GoBack"/>
+        <w:bookmarkEnd w:id="0"/>
         <w:p>
           <w:pPr>
             <w:pStyle w:val="TOC1"/>
             <w:tabs>
-              <w:tab w:val="right" w:leader="dot" w:pos="9016"/>
+              <w:tab w:val="right" w:leader="dot" w:pos="10456"/>
             </w:tabs>
             <w:rPr>
               <w:rFonts w:eastAsiaTheme="minorEastAsia"/>
@@ -540,7 +542,7 @@
           <w:r>
             <w:fldChar w:fldCharType="separate"/>
           </w:r>
-          <w:hyperlink w:anchor="_Toc20083746" w:history="1">
+          <w:hyperlink w:anchor="_Toc23397693" w:history="1">
             <w:r>
               <w:rPr>
                 <w:rStyle w:val="Hyperlink"/>
@@ -569,7 +571,7 @@
                 <w:noProof/>
                 <w:webHidden/>
               </w:rPr>
-              <w:instrText xml:space="preserve"> PAGEREF _Toc20083746 \h </w:instrText>
+              <w:instrText xml:space="preserve"> PAGEREF _Toc23397693 \h </w:instrText>
             </w:r>
             <w:r>
               <w:rPr>
@@ -604,7 +606,7 @@
           <w:pPr>
             <w:pStyle w:val="TOC1"/>
             <w:tabs>
-              <w:tab w:val="right" w:leader="dot" w:pos="9016"/>
+              <w:tab w:val="right" w:leader="dot" w:pos="10456"/>
             </w:tabs>
             <w:rPr>
               <w:rFonts w:eastAsiaTheme="minorEastAsia"/>
@@ -612,7 +614,7 @@
               <w:lang w:eastAsia="en-IN"/>
             </w:rPr>
           </w:pPr>
-          <w:hyperlink w:anchor="_Toc20083747" w:history="1">
+          <w:hyperlink w:anchor="_Toc23397694" w:history="1">
             <w:r>
               <w:rPr>
                 <w:rStyle w:val="Hyperlink"/>
@@ -641,7 +643,7 @@
                 <w:noProof/>
                 <w:webHidden/>
               </w:rPr>
-              <w:instrText xml:space="preserve"> PAGEREF _Toc20083747 \h </w:instrText>
+              <w:instrText xml:space="preserve"> PAGEREF _Toc23397694 \h </w:instrText>
             </w:r>
             <w:r>
               <w:rPr>
@@ -671,14 +673,12 @@
               <w:fldChar w:fldCharType="end"/>
             </w:r>
           </w:hyperlink>
-          <w:bookmarkStart w:id="0" w:name="_GoBack"/>
-          <w:bookmarkEnd w:id="0"/>
         </w:p>
         <w:p>
           <w:pPr>
             <w:pStyle w:val="TOC1"/>
             <w:tabs>
-              <w:tab w:val="right" w:leader="dot" w:pos="9016"/>
+              <w:tab w:val="right" w:leader="dot" w:pos="10456"/>
             </w:tabs>
             <w:rPr>
               <w:rFonts w:eastAsiaTheme="minorEastAsia"/>
@@ -686,7 +686,7 @@
               <w:lang w:eastAsia="en-IN"/>
             </w:rPr>
           </w:pPr>
-          <w:hyperlink w:anchor="_Toc20083748" w:history="1">
+          <w:hyperlink w:anchor="_Toc23397695" w:history="1">
             <w:r>
               <w:rPr>
                 <w:rStyle w:val="Hyperlink"/>
@@ -715,7 +715,7 @@
                 <w:noProof/>
                 <w:webHidden/>
               </w:rPr>
-              <w:instrText xml:space="preserve"> PAGEREF _Toc20083748 \h </w:instrText>
+              <w:instrText xml:space="preserve"> PAGEREF _Toc23397695 \h </w:instrText>
             </w:r>
             <w:r>
               <w:rPr>
@@ -750,7 +750,7 @@
           <w:pPr>
             <w:pStyle w:val="TOC1"/>
             <w:tabs>
-              <w:tab w:val="right" w:leader="dot" w:pos="9016"/>
+              <w:tab w:val="right" w:leader="dot" w:pos="10456"/>
             </w:tabs>
             <w:rPr>
               <w:rFonts w:eastAsiaTheme="minorEastAsia"/>
@@ -758,7 +758,7 @@
               <w:lang w:eastAsia="en-IN"/>
             </w:rPr>
           </w:pPr>
-          <w:hyperlink w:anchor="_Toc20083749" w:history="1">
+          <w:hyperlink w:anchor="_Toc23397696" w:history="1">
             <w:r>
               <w:rPr>
                 <w:rStyle w:val="Hyperlink"/>
@@ -787,7 +787,7 @@
                 <w:noProof/>
                 <w:webHidden/>
               </w:rPr>
-              <w:instrText xml:space="preserve"> PAGEREF _Toc20083749 \h </w:instrText>
+              <w:instrText xml:space="preserve"> PAGEREF _Toc23397696 \h </w:instrText>
             </w:r>
             <w:r>
               <w:rPr>
@@ -807,7 +807,7 @@
                 <w:noProof/>
                 <w:webHidden/>
               </w:rPr>
-              <w:t>7</w:t>
+              <w:t>6</w:t>
             </w:r>
             <w:r>
               <w:rPr>
@@ -822,7 +822,7 @@
           <w:pPr>
             <w:pStyle w:val="TOC1"/>
             <w:tabs>
-              <w:tab w:val="right" w:leader="dot" w:pos="9016"/>
+              <w:tab w:val="right" w:leader="dot" w:pos="10456"/>
             </w:tabs>
             <w:rPr>
               <w:rFonts w:eastAsiaTheme="minorEastAsia"/>
@@ -830,7 +830,7 @@
               <w:lang w:eastAsia="en-IN"/>
             </w:rPr>
           </w:pPr>
-          <w:hyperlink w:anchor="_Toc20083750" w:history="1">
+          <w:hyperlink w:anchor="_Toc23397697" w:history="1">
             <w:r>
               <w:rPr>
                 <w:rStyle w:val="Hyperlink"/>
@@ -859,7 +859,7 @@
                 <w:noProof/>
                 <w:webHidden/>
               </w:rPr>
-              <w:instrText xml:space="preserve"> PAGEREF _Toc20083750 \h </w:instrText>
+              <w:instrText xml:space="preserve"> PAGEREF _Toc23397697 \h </w:instrText>
             </w:r>
             <w:r>
               <w:rPr>
@@ -894,7 +894,7 @@
           <w:pPr>
             <w:pStyle w:val="TOC1"/>
             <w:tabs>
-              <w:tab w:val="right" w:leader="dot" w:pos="9016"/>
+              <w:tab w:val="right" w:leader="dot" w:pos="10456"/>
             </w:tabs>
             <w:rPr>
               <w:rFonts w:eastAsiaTheme="minorEastAsia"/>
@@ -902,7 +902,7 @@
               <w:lang w:eastAsia="en-IN"/>
             </w:rPr>
           </w:pPr>
-          <w:hyperlink w:anchor="_Toc20083751" w:history="1">
+          <w:hyperlink w:anchor="_Toc23397698" w:history="1">
             <w:r>
               <w:rPr>
                 <w:rStyle w:val="Hyperlink"/>
@@ -910,7 +910,7 @@
                 <w:noProof/>
                 <w:lang w:val="en-US"/>
               </w:rPr>
-              <w:t>Direct Connect (DX)</w:t>
+              <w:t>Egress Only - Internet Gateway</w:t>
             </w:r>
             <w:r>
               <w:rPr>
@@ -931,7 +931,7 @@
                 <w:noProof/>
                 <w:webHidden/>
               </w:rPr>
-              <w:instrText xml:space="preserve"> PAGEREF _Toc20083751 \h </w:instrText>
+              <w:instrText xml:space="preserve"> PAGEREF _Toc23397698 \h </w:instrText>
             </w:r>
             <w:r>
               <w:rPr>
@@ -966,7 +966,7 @@
           <w:pPr>
             <w:pStyle w:val="TOC1"/>
             <w:tabs>
-              <w:tab w:val="right" w:leader="dot" w:pos="9016"/>
+              <w:tab w:val="right" w:leader="dot" w:pos="10456"/>
             </w:tabs>
             <w:rPr>
               <w:rFonts w:eastAsiaTheme="minorEastAsia"/>
@@ -974,7 +974,7 @@
               <w:lang w:eastAsia="en-IN"/>
             </w:rPr>
           </w:pPr>
-          <w:hyperlink w:anchor="_Toc20083752" w:history="1">
+          <w:hyperlink w:anchor="_Toc23397699" w:history="1">
             <w:r>
               <w:rPr>
                 <w:rStyle w:val="Hyperlink"/>
@@ -982,7 +982,7 @@
                 <w:noProof/>
                 <w:lang w:val="en-US"/>
               </w:rPr>
-              <w:t>Elastic Cloud Compute (EC2)</w:t>
+              <w:t>Direct Connect (DX)</w:t>
             </w:r>
             <w:r>
               <w:rPr>
@@ -1003,7 +1003,7 @@
                 <w:noProof/>
                 <w:webHidden/>
               </w:rPr>
-              <w:instrText xml:space="preserve"> PAGEREF _Toc20083752 \h </w:instrText>
+              <w:instrText xml:space="preserve"> PAGEREF _Toc23397699 \h </w:instrText>
             </w:r>
             <w:r>
               <w:rPr>
@@ -1038,7 +1038,7 @@
           <w:pPr>
             <w:pStyle w:val="TOC1"/>
             <w:tabs>
-              <w:tab w:val="right" w:leader="dot" w:pos="9016"/>
+              <w:tab w:val="right" w:leader="dot" w:pos="10456"/>
             </w:tabs>
             <w:rPr>
               <w:rFonts w:eastAsiaTheme="minorEastAsia"/>
@@ -1046,7 +1046,7 @@
               <w:lang w:eastAsia="en-IN"/>
             </w:rPr>
           </w:pPr>
-          <w:hyperlink w:anchor="_Toc20083753" w:history="1">
+          <w:hyperlink w:anchor="_Toc23397700" w:history="1">
             <w:r>
               <w:rPr>
                 <w:rStyle w:val="Hyperlink"/>
@@ -1054,7 +1054,7 @@
                 <w:noProof/>
                 <w:lang w:val="en-US"/>
               </w:rPr>
-              <w:t>Elastic Block Store (EBS)</w:t>
+              <w:t>Elastic Cloud Compute (EC2)</w:t>
             </w:r>
             <w:r>
               <w:rPr>
@@ -1075,7 +1075,7 @@
                 <w:noProof/>
                 <w:webHidden/>
               </w:rPr>
-              <w:instrText xml:space="preserve"> PAGEREF _Toc20083753 \h </w:instrText>
+              <w:instrText xml:space="preserve"> PAGEREF _Toc23397700 \h </w:instrText>
             </w:r>
             <w:r>
               <w:rPr>
@@ -1095,7 +1095,7 @@
                 <w:noProof/>
                 <w:webHidden/>
               </w:rPr>
-              <w:t>15</w:t>
+              <w:t>8</w:t>
             </w:r>
             <w:r>
               <w:rPr>
@@ -1110,7 +1110,7 @@
           <w:pPr>
             <w:pStyle w:val="TOC1"/>
             <w:tabs>
-              <w:tab w:val="right" w:leader="dot" w:pos="9016"/>
+              <w:tab w:val="right" w:leader="dot" w:pos="10456"/>
             </w:tabs>
             <w:rPr>
               <w:rFonts w:eastAsiaTheme="minorEastAsia"/>
@@ -1118,7 +1118,7 @@
               <w:lang w:eastAsia="en-IN"/>
             </w:rPr>
           </w:pPr>
-          <w:hyperlink w:anchor="_Toc20083754" w:history="1">
+          <w:hyperlink w:anchor="_Toc23397701" w:history="1">
             <w:r>
               <w:rPr>
                 <w:rStyle w:val="Hyperlink"/>
@@ -1126,7 +1126,7 @@
                 <w:noProof/>
                 <w:lang w:val="en-US"/>
               </w:rPr>
-              <w:t>Elastic Load Balancer (ELB)</w:t>
+              <w:t>Elastic Block Store (EBS)</w:t>
             </w:r>
             <w:r>
               <w:rPr>
@@ -1147,7 +1147,7 @@
                 <w:noProof/>
                 <w:webHidden/>
               </w:rPr>
-              <w:instrText xml:space="preserve"> PAGEREF _Toc20083754 \h </w:instrText>
+              <w:instrText xml:space="preserve"> PAGEREF _Toc23397701 \h </w:instrText>
             </w:r>
             <w:r>
               <w:rPr>
@@ -1167,7 +1167,7 @@
                 <w:noProof/>
                 <w:webHidden/>
               </w:rPr>
-              <w:t>22</w:t>
+              <w:t>14</w:t>
             </w:r>
             <w:r>
               <w:rPr>
@@ -1182,7 +1182,7 @@
           <w:pPr>
             <w:pStyle w:val="TOC1"/>
             <w:tabs>
-              <w:tab w:val="right" w:leader="dot" w:pos="9016"/>
+              <w:tab w:val="right" w:leader="dot" w:pos="10456"/>
             </w:tabs>
             <w:rPr>
               <w:rFonts w:eastAsiaTheme="minorEastAsia"/>
@@ -1190,7 +1190,7 @@
               <w:lang w:eastAsia="en-IN"/>
             </w:rPr>
           </w:pPr>
-          <w:hyperlink w:anchor="_Toc20083755" w:history="1">
+          <w:hyperlink w:anchor="_Toc23397702" w:history="1">
             <w:r>
               <w:rPr>
                 <w:rStyle w:val="Hyperlink"/>
@@ -1198,7 +1198,7 @@
                 <w:noProof/>
                 <w:lang w:val="en-US"/>
               </w:rPr>
-              <w:t>Auto Scaling (AS)</w:t>
+              <w:t>Elastic Load Balancer (ELB)</w:t>
             </w:r>
             <w:r>
               <w:rPr>
@@ -1219,7 +1219,7 @@
                 <w:noProof/>
                 <w:webHidden/>
               </w:rPr>
-              <w:instrText xml:space="preserve"> PAGEREF _Toc20083755 \h </w:instrText>
+              <w:instrText xml:space="preserve"> PAGEREF _Toc23397702 \h </w:instrText>
             </w:r>
             <w:r>
               <w:rPr>
@@ -1239,7 +1239,79 @@
                 <w:noProof/>
                 <w:webHidden/>
               </w:rPr>
-              <w:t>27</w:t>
+              <w:t>19</w:t>
+            </w:r>
+            <w:r>
+              <w:rPr>
+                <w:noProof/>
+                <w:webHidden/>
+              </w:rPr>
+              <w:fldChar w:fldCharType="end"/>
+            </w:r>
+          </w:hyperlink>
+        </w:p>
+        <w:p>
+          <w:pPr>
+            <w:pStyle w:val="TOC1"/>
+            <w:tabs>
+              <w:tab w:val="right" w:leader="dot" w:pos="10456"/>
+            </w:tabs>
+            <w:rPr>
+              <w:rFonts w:eastAsiaTheme="minorEastAsia"/>
+              <w:noProof/>
+              <w:lang w:eastAsia="en-IN"/>
+            </w:rPr>
+          </w:pPr>
+          <w:hyperlink w:anchor="_Toc23397703" w:history="1">
+            <w:r>
+              <w:rPr>
+                <w:rStyle w:val="Hyperlink"/>
+                <w:b/>
+                <w:noProof/>
+                <w:lang w:val="en-US"/>
+              </w:rPr>
+              <w:t>Auto Scaling (AS)</w:t>
+            </w:r>
+            <w:r>
+              <w:rPr>
+                <w:noProof/>
+                <w:webHidden/>
+              </w:rPr>
+              <w:tab/>
+            </w:r>
+            <w:r>
+              <w:rPr>
+                <w:noProof/>
+                <w:webHidden/>
+              </w:rPr>
+              <w:fldChar w:fldCharType="begin"/>
+            </w:r>
+            <w:r>
+              <w:rPr>
+                <w:noProof/>
+                <w:webHidden/>
+              </w:rPr>
+              <w:instrText xml:space="preserve"> PAGEREF _Toc23397703 \h </w:instrText>
+            </w:r>
+            <w:r>
+              <w:rPr>
+                <w:noProof/>
+                <w:webHidden/>
+              </w:rPr>
+            </w:r>
+            <w:r>
+              <w:rPr>
+                <w:noProof/>
+                <w:webHidden/>
+              </w:rPr>
+              <w:fldChar w:fldCharType="separate"/>
+            </w:r>
+            <w:r>
+              <w:rPr>
+                <w:noProof/>
+                <w:webHidden/>
+              </w:rPr>
+              <w:t>23</w:t>
             </w:r>
             <w:r>
               <w:rPr>
@@ -1273,7 +1345,7 @@
           <w:lang w:val="en-US"/>
         </w:rPr>
       </w:pPr>
-      <w:bookmarkStart w:id="1" w:name="_Toc20083746"/>
+      <w:bookmarkStart w:id="1" w:name="_Toc23397693"/>
       <w:r>
         <w:rPr>
           <w:b/>
@@ -1595,7 +1667,6 @@
         </w:rPr>
         <w:t xml:space="preserve"> using </w:t>
       </w:r>
-      <w:proofErr w:type="spellStart"/>
       <w:r>
         <w:rPr>
           <w:lang w:val="en-US"/>
@@ -1606,9 +1677,62 @@
         <w:rPr>
           <w:lang w:val="en-US"/>
         </w:rPr>
-        <w:t>ritix</w:t>
-      </w:r>
-      <w:proofErr w:type="spellEnd"/>
+        <w:t xml:space="preserve">ritix </w:t>
+      </w:r>
+      <w:r>
+        <w:rPr>
+          <w:lang w:val="en-US"/>
+        </w:rPr>
+        <w:t>X</w:t>
+      </w:r>
+      <w:r>
+        <w:rPr>
+          <w:lang w:val="en-US"/>
+        </w:rPr>
+        <w:t>en hypervisor</w:t>
+      </w:r>
+      <w:r>
+        <w:rPr>
+          <w:lang w:val="en-US"/>
+        </w:rPr>
+        <w:t>.</w:t>
+      </w:r>
+    </w:p>
+    <w:p>
+      <w:pPr>
+        <w:rPr>
+          <w:b/>
+          <w:lang w:val="en-US"/>
+        </w:rPr>
+      </w:pPr>
+      <w:r>
+        <w:rPr>
+          <w:b/>
+          <w:lang w:val="en-US"/>
+        </w:rPr>
+        <w:t xml:space="preserve">Different </w:t>
+      </w:r>
+      <w:r>
+        <w:rPr>
+          <w:b/>
+          <w:lang w:val="en-US"/>
+        </w:rPr>
+        <w:t xml:space="preserve">Types of Cloud offering </w:t>
+      </w:r>
+    </w:p>
+    <w:p>
+      <w:pPr>
+        <w:spacing w:after="0"/>
+        <w:rPr>
+          <w:lang w:val="en-US"/>
+        </w:rPr>
+      </w:pPr>
+      <w:r>
+        <w:rPr>
+          <w:lang w:val="en-US"/>
+        </w:rPr>
+        <w:t>-</w:t>
+      </w:r>
       <w:r>
         <w:rPr>
           <w:lang w:val="en-US"/>
@@ -1619,41 +1743,13 @@
         <w:rPr>
           <w:lang w:val="en-US"/>
         </w:rPr>
-        <w:t>X</w:t>
-      </w:r>
-      <w:r>
-        <w:rPr>
-          <w:lang w:val="en-US"/>
-        </w:rPr>
-        <w:t>en hypervisor</w:t>
-      </w:r>
-      <w:r>
-        <w:rPr>
-          <w:lang w:val="en-US"/>
-        </w:rPr>
-        <w:t>.</w:t>
-      </w:r>
-    </w:p>
-    <w:p>
-      <w:pPr>
-        <w:rPr>
-          <w:b/>
-          <w:lang w:val="en-US"/>
-        </w:rPr>
-      </w:pPr>
-      <w:r>
-        <w:rPr>
-          <w:b/>
-          <w:lang w:val="en-US"/>
-        </w:rPr>
-        <w:t xml:space="preserve">Different </w:t>
-      </w:r>
-      <w:r>
-        <w:rPr>
-          <w:b/>
-          <w:lang w:val="en-US"/>
-        </w:rPr>
-        <w:t xml:space="preserve">Types of Cloud offering </w:t>
+        <w:t>Infrastructure as Service</w:t>
+      </w:r>
+      <w:r>
+        <w:rPr>
+          <w:lang w:val="en-US"/>
+        </w:rPr>
+        <w:t>: Compute and storage alone.</w:t>
       </w:r>
     </w:p>
     <w:p>
@@ -1667,7 +1763,13 @@
         <w:rPr>
           <w:lang w:val="en-US"/>
         </w:rPr>
-        <w:t>-</w:t>
+        <w:t xml:space="preserve">- Platform as </w:t>
+      </w:r>
+      <w:r>
+        <w:rPr>
+          <w:lang w:val="en-US"/>
+        </w:rPr>
+        <w:t>Service:</w:t>
       </w:r>
       <w:r>
         <w:rPr>
@@ -1679,13 +1781,13 @@
         <w:rPr>
           <w:lang w:val="en-US"/>
         </w:rPr>
-        <w:t>Infrastructure as Service</w:t>
-      </w:r>
-      <w:r>
-        <w:rPr>
-          <w:lang w:val="en-US"/>
-        </w:rPr>
-        <w:t>: Compute and storage alone.</w:t>
+        <w:t xml:space="preserve">Platform </w:t>
+      </w:r>
+      <w:r>
+        <w:rPr>
+          <w:lang w:val="en-US"/>
+        </w:rPr>
+        <w:t xml:space="preserve">Service </w:t>
       </w:r>
     </w:p>
     <w:p>
@@ -1699,31 +1801,13 @@
         <w:rPr>
           <w:lang w:val="en-US"/>
         </w:rPr>
-        <w:t xml:space="preserve">- Platform as </w:t>
-      </w:r>
-      <w:r>
-        <w:rPr>
-          <w:lang w:val="en-US"/>
-        </w:rPr>
-        <w:t>Service:</w:t>
-      </w:r>
-      <w:r>
-        <w:rPr>
-          <w:lang w:val="en-US"/>
-        </w:rPr>
-        <w:t xml:space="preserve"> </w:t>
-      </w:r>
-      <w:r>
-        <w:rPr>
-          <w:lang w:val="en-US"/>
-        </w:rPr>
-        <w:t xml:space="preserve">Platform </w:t>
-      </w:r>
-      <w:r>
-        <w:rPr>
-          <w:lang w:val="en-US"/>
-        </w:rPr>
-        <w:t xml:space="preserve">Service </w:t>
+        <w:t>- Database as a service:</w:t>
+      </w:r>
+      <w:r>
+        <w:rPr>
+          <w:lang w:val="en-US"/>
+        </w:rPr>
+        <w:t xml:space="preserve"> Database Service </w:t>
       </w:r>
     </w:p>
     <w:p>
@@ -1737,49 +1821,29 @@
         <w:rPr>
           <w:lang w:val="en-US"/>
         </w:rPr>
-        <w:t>- Database as a service:</w:t>
-      </w:r>
-      <w:r>
-        <w:rPr>
-          <w:lang w:val="en-US"/>
-        </w:rPr>
-        <w:t xml:space="preserve"> Database Service </w:t>
+        <w:lastRenderedPageBreak/>
+        <w:t xml:space="preserve">- Software as a service: </w:t>
+      </w:r>
+      <w:r>
+        <w:rPr>
+          <w:lang w:val="en-US"/>
+        </w:rPr>
+        <w:t>Complete software</w:t>
       </w:r>
     </w:p>
     <w:p>
       <w:pPr>
         <w:spacing w:after="0"/>
         <w:rPr>
-          <w:lang w:val="en-US"/>
-        </w:rPr>
-      </w:pPr>
-      <w:r>
-        <w:rPr>
-          <w:lang w:val="en-US"/>
-        </w:rPr>
-        <w:t xml:space="preserve">- Software as a service: </w:t>
-      </w:r>
-      <w:r>
-        <w:rPr>
-          <w:lang w:val="en-US"/>
-        </w:rPr>
-        <w:t>Complete software</w:t>
-      </w:r>
-    </w:p>
-    <w:p>
-      <w:pPr>
-        <w:spacing w:after="0"/>
-        <w:rPr>
-          <w:b/>
-          <w:lang w:val="en-US"/>
-        </w:rPr>
-      </w:pPr>
-      <w:r>
-        <w:rPr>
-          <w:b/>
-          <w:lang w:val="en-US"/>
-        </w:rPr>
-        <w:lastRenderedPageBreak/>
+          <w:b/>
+          <w:lang w:val="en-US"/>
+        </w:rPr>
+      </w:pPr>
+      <w:r>
+        <w:rPr>
+          <w:b/>
+          <w:lang w:val="en-US"/>
+        </w:rPr>
         <w:t>Type of cloud:</w:t>
       </w:r>
     </w:p>
@@ -2747,6 +2811,7 @@
           <w:b/>
           <w:lang w:val="en-US"/>
         </w:rPr>
+        <w:lastRenderedPageBreak/>
         <w:t xml:space="preserve">Root Account </w:t>
       </w:r>
     </w:p>
@@ -2765,7 +2830,6 @@
         <w:rPr>
           <w:lang w:val="en-US"/>
         </w:rPr>
-        <w:lastRenderedPageBreak/>
         <w:t xml:space="preserve">Enable </w:t>
       </w:r>
       <w:r>
@@ -3010,7 +3074,7 @@
           <w:lang w:val="en-US"/>
         </w:rPr>
       </w:pPr>
-      <w:bookmarkStart w:id="2" w:name="_Toc20083747"/>
+      <w:bookmarkStart w:id="2" w:name="_Toc23397694"/>
       <w:r>
         <w:rPr>
           <w:b/>
@@ -3197,7 +3261,13 @@
         <w:rPr>
           <w:lang w:val="en-US"/>
         </w:rPr>
-        <w:t>CIDER block of IP range can be selected from RFC1918 ranges</w:t>
+        <w:t>CIDR</w:t>
+      </w:r>
+      <w:r>
+        <w:rPr>
+          <w:lang w:val="en-US"/>
+        </w:rPr>
+        <w:t xml:space="preserve"> block of IP range can be selected from RFC1918 ranges</w:t>
       </w:r>
     </w:p>
     <w:p>
@@ -3561,21 +3631,7 @@
         <w:rPr>
           <w:lang w:val="en-US"/>
         </w:rPr>
-        <w:t xml:space="preserve">that connected instance in the subnet to interact with the internet </w:t>
-      </w:r>
-      <w:proofErr w:type="spellStart"/>
-      <w:r>
-        <w:rPr>
-          <w:lang w:val="en-US"/>
-        </w:rPr>
-        <w:t>ips</w:t>
-      </w:r>
-      <w:proofErr w:type="spellEnd"/>
-      <w:r>
-        <w:rPr>
-          <w:lang w:val="en-US"/>
-        </w:rPr>
-        <w:t xml:space="preserve">. </w:t>
+        <w:t xml:space="preserve">that connected instance in the subnet to interact with the internet ips. </w:t>
       </w:r>
     </w:p>
     <w:p>
@@ -3749,7 +3805,19 @@
         <w:rPr>
           <w:lang w:val="en-US"/>
         </w:rPr>
-        <w:t xml:space="preserve">Implied router – connecting all </w:t>
+        <w:t xml:space="preserve">Implied </w:t>
+      </w:r>
+      <w:r>
+        <w:rPr>
+          <w:lang w:val="en-US"/>
+        </w:rPr>
+        <w:t xml:space="preserve">(default) </w:t>
+      </w:r>
+      <w:r>
+        <w:rPr>
+          <w:lang w:val="en-US"/>
+        </w:rPr>
+        <w:t xml:space="preserve">router – connecting all </w:t>
       </w:r>
       <w:r>
         <w:rPr>
@@ -3919,7 +3987,19 @@
         <w:rPr>
           <w:lang w:val="en-US"/>
         </w:rPr>
-        <w:t xml:space="preserve">Maximum CIDER block is </w:t>
+        <w:t xml:space="preserve">Maximum </w:t>
+      </w:r>
+      <w:r>
+        <w:rPr>
+          <w:lang w:val="en-US"/>
+        </w:rPr>
+        <w:t>CIDR</w:t>
+      </w:r>
+      <w:r>
+        <w:rPr>
+          <w:lang w:val="en-US"/>
+        </w:rPr>
+        <w:t xml:space="preserve"> block is </w:t>
       </w:r>
       <w:r>
         <w:rPr>
@@ -4004,7 +4084,19 @@
         <w:rPr>
           <w:lang w:val="en-US"/>
         </w:rPr>
-        <w:t xml:space="preserve">Minimum CIDER block is </w:t>
+        <w:t xml:space="preserve">Minimum </w:t>
+      </w:r>
+      <w:r>
+        <w:rPr>
+          <w:lang w:val="en-US"/>
+        </w:rPr>
+        <w:t>CIDR</w:t>
+      </w:r>
+      <w:r>
+        <w:rPr>
+          <w:lang w:val="en-US"/>
+        </w:rPr>
+        <w:t xml:space="preserve"> block is </w:t>
       </w:r>
       <w:r>
         <w:rPr>
@@ -4130,7 +4222,19 @@
         <w:rPr>
           <w:lang w:val="en-US"/>
         </w:rPr>
-        <w:t xml:space="preserve">VPC CIDER block </w:t>
+        <w:t xml:space="preserve">VPC </w:t>
+      </w:r>
+      <w:r>
+        <w:rPr>
+          <w:lang w:val="en-US"/>
+        </w:rPr>
+        <w:t>CIDR</w:t>
+      </w:r>
+      <w:r>
+        <w:rPr>
+          <w:lang w:val="en-US"/>
+        </w:rPr>
+        <w:t xml:space="preserve"> block </w:t>
       </w:r>
       <w:r>
         <w:rPr>
@@ -4178,7 +4282,19 @@
         <w:rPr>
           <w:lang w:val="en-US"/>
         </w:rPr>
-        <w:t>Limitation for adding additional CIDER block to the existing VPC</w:t>
+        <w:t xml:space="preserve">Limitation for adding additional </w:t>
+      </w:r>
+      <w:r>
+        <w:rPr>
+          <w:lang w:val="en-US"/>
+        </w:rPr>
+        <w:t>CIDR</w:t>
+      </w:r>
+      <w:r>
+        <w:rPr>
+          <w:lang w:val="en-US"/>
+        </w:rPr>
+        <w:t xml:space="preserve"> block to the existing VPC</w:t>
       </w:r>
     </w:p>
     <w:p>
@@ -4196,7 +4312,19 @@
         <w:rPr>
           <w:lang w:val="en-US"/>
         </w:rPr>
-        <w:t>Common limitation of the CIDER block</w:t>
+        <w:t xml:space="preserve">Common limitation of the </w:t>
+      </w:r>
+      <w:r>
+        <w:rPr>
+          <w:lang w:val="en-US"/>
+        </w:rPr>
+        <w:t>CIDR</w:t>
+      </w:r>
+      <w:r>
+        <w:rPr>
+          <w:lang w:val="en-US"/>
+        </w:rPr>
+        <w:t xml:space="preserve"> block</w:t>
       </w:r>
       <w:r>
         <w:rPr>
@@ -4220,7 +4348,14 @@
         <w:rPr>
           <w:lang w:val="en-US"/>
         </w:rPr>
-        <w:t>CIDER block must not be same or larger than any of the existing route table entry.</w:t>
+        <w:lastRenderedPageBreak/>
+        <w:t>CIDR</w:t>
+      </w:r>
+      <w:r>
+        <w:rPr>
+          <w:lang w:val="en-US"/>
+        </w:rPr>
+        <w:t xml:space="preserve"> block must not be same or larger than any of the existing route table entry.</w:t>
       </w:r>
     </w:p>
     <w:p>
@@ -4280,7 +4415,6 @@
         <w:rPr>
           <w:lang w:val="en-US"/>
         </w:rPr>
-        <w:lastRenderedPageBreak/>
         <w:t xml:space="preserve">AWS reserves first 4 and last one </w:t>
       </w:r>
       <w:r>
@@ -5039,25 +5173,7 @@
           <w:color w:val="FF0000"/>
           <w:lang w:val="en-US"/>
         </w:rPr>
-        <w:t>Elastic IPs are totally free, as long as they are being used by an instance. However, Amazon will charge you $0.01/</w:t>
-      </w:r>
-      <w:proofErr w:type="spellStart"/>
-      <w:r>
-        <w:rPr>
-          <w:b/>
-          <w:color w:val="FF0000"/>
-          <w:lang w:val="en-US"/>
-        </w:rPr>
-        <w:t>hr</w:t>
-      </w:r>
-      <w:proofErr w:type="spellEnd"/>
-      <w:r>
-        <w:rPr>
-          <w:b/>
-          <w:color w:val="FF0000"/>
-          <w:lang w:val="en-US"/>
-        </w:rPr>
-        <w:t xml:space="preserve"> for each EIP that you reserve and do not use. You will be charged if you ever remap an EIP more than 100 times in a month.</w:t>
+        <w:t>Elastic IPs are totally free, as long as they are being used by an instance. However, Amazon will charge you $0.01/hr for each EIP that you reserve and do not use. You will be charged if you ever remap an EIP more than 100 times in a month.</w:t>
       </w:r>
     </w:p>
     <w:p>
@@ -5481,7 +5597,19 @@
               <w:rPr>
                 <w:lang w:val="en-US"/>
               </w:rPr>
-              <w:t>Default CIDER IP addresses.</w:t>
+              <w:t xml:space="preserve">Default </w:t>
+            </w:r>
+            <w:r>
+              <w:rPr>
+                <w:lang w:val="en-US"/>
+              </w:rPr>
+              <w:t>CIDR</w:t>
+            </w:r>
+            <w:r>
+              <w:rPr>
+                <w:lang w:val="en-US"/>
+              </w:rPr>
+              <w:t xml:space="preserve"> IP addresses.</w:t>
             </w:r>
           </w:p>
           <w:p>
@@ -5734,6 +5862,7 @@
         <w:rPr>
           <w:lang w:val="en-US"/>
         </w:rPr>
+        <w:lastRenderedPageBreak/>
         <w:t>VPC with ONLY private subnet and hardware VPN access.</w:t>
       </w:r>
     </w:p>
@@ -5791,7 +5920,6 @@
           <w:szCs w:val="24"/>
           <w:lang w:val="en-US"/>
         </w:rPr>
-        <w:lastRenderedPageBreak/>
         <w:t xml:space="preserve">Starting </w:t>
       </w:r>
       <w:r>
@@ -5886,7 +6014,7 @@
         <w:rPr>
           <w:lang w:val="en-US"/>
         </w:rPr>
-        <w:t>For VPC to peer successfully, the subnet CIDER block should not overlap with each other.</w:t>
+        <w:t>For VPC to peer successfully, the subnet CIDR block should not overlap with each other.</w:t>
       </w:r>
     </w:p>
     <w:p>
@@ -6166,7 +6294,6 @@
         </w:rPr>
         <w:t xml:space="preserve">VPN </w:t>
       </w:r>
-      <w:proofErr w:type="spellStart"/>
       <w:r>
         <w:rPr>
           <w:lang w:val="en-US"/>
@@ -6185,7 +6312,6 @@
         </w:rPr>
         <w:t>ub</w:t>
       </w:r>
-      <w:proofErr w:type="spellEnd"/>
       <w:r>
         <w:rPr>
           <w:lang w:val="en-US"/>
@@ -6202,35 +6328,7 @@
         <w:rPr>
           <w:lang w:val="en-US"/>
         </w:rPr>
-        <w:t xml:space="preserve">Building on the AWS managed VPN and AWS Direct Connect options described previously, you can securely communicate from one site to another using the AWS VPN </w:t>
-      </w:r>
-      <w:proofErr w:type="spellStart"/>
-      <w:r>
-        <w:rPr>
-          <w:lang w:val="en-US"/>
-        </w:rPr>
-        <w:t>CloudHub</w:t>
-      </w:r>
-      <w:proofErr w:type="spellEnd"/>
-      <w:r>
-        <w:rPr>
-          <w:lang w:val="en-US"/>
-        </w:rPr>
-        <w:t xml:space="preserve">. The AWS VPN </w:t>
-      </w:r>
-      <w:proofErr w:type="spellStart"/>
-      <w:r>
-        <w:rPr>
-          <w:lang w:val="en-US"/>
-        </w:rPr>
-        <w:t>CloudHub</w:t>
-      </w:r>
-      <w:proofErr w:type="spellEnd"/>
-      <w:r>
-        <w:rPr>
-          <w:lang w:val="en-US"/>
-        </w:rPr>
-        <w:t xml:space="preserve"> operates on a simple hub-and-spoke model that you can use with or without a VPC. Use this design if you have multiple branch offices and existing internet connections and would like to implement a convenient, potentially </w:t>
+        <w:t xml:space="preserve">Building on the AWS managed VPN and AWS Direct Connect options described previously, you can securely communicate from one site to another using the AWS VPN CloudHub. The AWS VPN CloudHub operates on a simple hub-and-spoke model that you can use with or without a VPC. Use this design if you have multiple branch offices and existing internet connections and would like to implement a convenient, potentially </w:t>
       </w:r>
       <w:r>
         <w:rPr>
@@ -6248,35 +6346,7 @@
         <w:rPr>
           <w:lang w:val="en-US"/>
         </w:rPr>
-        <w:t xml:space="preserve"> AWS VPN </w:t>
-      </w:r>
-      <w:proofErr w:type="spellStart"/>
-      <w:r>
-        <w:rPr>
-          <w:lang w:val="en-US"/>
-        </w:rPr>
-        <w:t>CloudHub</w:t>
-      </w:r>
-      <w:proofErr w:type="spellEnd"/>
-      <w:r>
-        <w:rPr>
-          <w:lang w:val="en-US"/>
-        </w:rPr>
-        <w:t xml:space="preserve"> leverages an Amazon VPC virtual private gateway with multiple gateways, each using unique BGP autonomous system numbers (ASNs). Your gateways advertise the appropriate routes (BGP prefixes) over their VPN connections. These routing advertisements are received and </w:t>
-      </w:r>
-      <w:proofErr w:type="spellStart"/>
-      <w:r>
-        <w:rPr>
-          <w:lang w:val="en-US"/>
-        </w:rPr>
-        <w:t>readvertised</w:t>
-      </w:r>
-      <w:proofErr w:type="spellEnd"/>
-      <w:r>
-        <w:rPr>
-          <w:lang w:val="en-US"/>
-        </w:rPr>
-        <w:t xml:space="preserve"> to each BGP peer so that each site can send data to and receive data from the other sites. The remote network prefixes for each spoke must have unique ASNs, and the sites must not have overlapping IP ranges. Each site can also send and receive data from the VPC as if they were using a standard VPN connection.</w:t>
+        <w:t xml:space="preserve"> AWS VPN CloudHub leverages an Amazon VPC virtual private gateway with multiple gateways, each using unique BGP autonomous system numbers (ASNs). Your gateways advertise the appropriate routes (BGP prefixes) over their VPN connections. These routing advertisements are received and readvertised to each BGP peer so that each site can send data to and receive data from the other sites. The remote network prefixes for each spoke must have unique ASNs, and the sites must not have overlapping IP ranges. Each site can also send and receive data from the VPC as if they were using a standard VPN connection.</w:t>
       </w:r>
     </w:p>
     <w:p>
@@ -6464,17 +6534,8 @@
           <w:b/>
           <w:lang w:val="en-US"/>
         </w:rPr>
-        <w:t xml:space="preserve">Gateway endpoints: ONLY for S3 and </w:t>
-      </w:r>
-      <w:proofErr w:type="spellStart"/>
-      <w:r>
-        <w:rPr>
-          <w:b/>
-          <w:lang w:val="en-US"/>
-        </w:rPr>
-        <w:t>DynomoDB</w:t>
-      </w:r>
-      <w:proofErr w:type="spellEnd"/>
+        <w:t>Gateway endpoints: ONLY for S3 and DynomoDB</w:t>
+      </w:r>
     </w:p>
     <w:p>
       <w:pPr>
@@ -6490,9 +6551,17 @@
       </w:pPr>
       <w:r>
         <w:rPr>
-          <w:lang w:val="en-US"/>
-        </w:rPr>
-        <w:t xml:space="preserve">VPC Flow logs – that capture IP traffic </w:t>
+          <w:b/>
+          <w:bCs/>
+          <w:lang w:val="en-US"/>
+        </w:rPr>
+        <w:t>VPC Flow logs</w:t>
+      </w:r>
+      <w:r>
+        <w:rPr>
+          <w:lang w:val="en-US"/>
+        </w:rPr>
+        <w:t xml:space="preserve"> – that capture IP traffic </w:t>
       </w:r>
       <w:r>
         <w:rPr>
@@ -6727,22 +6796,311 @@
         <w:rPr>
           <w:lang w:val="en-US"/>
         </w:rPr>
-        <w:t xml:space="preserve">The Dynamic Host Configuration Protocol (DHCP) provides a standard for passing configuration information to hosts on a TCP/IP network. The options field of a DHCP message contains the configuration parameters. Some of those parameters are the domain name, domain name server, and the </w:t>
-      </w:r>
-      <w:proofErr w:type="spellStart"/>
-      <w:r>
-        <w:rPr>
-          <w:lang w:val="en-US"/>
-        </w:rPr>
-        <w:t>netbios</w:t>
-      </w:r>
-      <w:proofErr w:type="spellEnd"/>
-      <w:r>
-        <w:rPr>
-          <w:lang w:val="en-US"/>
-        </w:rPr>
-        <w:t>-node-type.</w:t>
-      </w:r>
+        <w:t>The Dynamic Host Configuration Protocol (DHCP) provides a standard for passing configuration information to hosts on a TCP/IP network. The options field of a DHCP message contains the configuration parameters. Some of those parameters are the domain name, domain name server, and the netbios-node-type.</w:t>
+      </w:r>
+    </w:p>
+    <w:p>
+      <w:pPr>
+        <w:pStyle w:val="ListParagraph"/>
+        <w:numPr>
+          <w:ilvl w:val="0"/>
+          <w:numId w:val="6"/>
+        </w:numPr>
+        <w:jc w:val="both"/>
+        <w:rPr>
+          <w:lang w:val="en-US"/>
+        </w:rPr>
+      </w:pPr>
+      <w:r>
+        <w:rPr>
+          <w:b/>
+          <w:bCs/>
+          <w:lang w:val="en-US"/>
+        </w:rPr>
+        <w:t xml:space="preserve">VPC Traffic </w:t>
+      </w:r>
+      <w:r>
+        <w:rPr>
+          <w:b/>
+          <w:bCs/>
+          <w:lang w:val="en-US"/>
+        </w:rPr>
+        <w:t>Monitoring</w:t>
+      </w:r>
+      <w:r>
+        <w:rPr>
+          <w:lang w:val="en-US"/>
+        </w:rPr>
+        <w:t>:</w:t>
+      </w:r>
+      <w:r>
+        <w:rPr>
+          <w:lang w:val="en-US"/>
+        </w:rPr>
+        <w:t xml:space="preserve"> In case of VPC traffic </w:t>
+      </w:r>
+      <w:r>
+        <w:rPr>
+          <w:lang w:val="en-US"/>
+        </w:rPr>
+        <w:t>monitoring,</w:t>
+      </w:r>
+      <w:r>
+        <w:rPr>
+          <w:lang w:val="en-US"/>
+        </w:rPr>
+        <w:t xml:space="preserve"> mirrored copy of the traffic reaching to an ENI of an EC2 instance can be send to another EC2 instance or Network load balancer with an UDP listener.</w:t>
+      </w:r>
+      <w:r>
+        <w:rPr>
+          <w:lang w:val="en-US"/>
+        </w:rPr>
+        <w:t xml:space="preserve"> Traffic monitoring encapsulate the mirrored traffic into VXLAN header. </w:t>
+      </w:r>
+      <w:r>
+        <w:rPr>
+          <w:lang w:val="en-US"/>
+        </w:rPr>
+        <w:t>The mirrored source and the destination appliances can be in the same VPC or in different VPCs.</w:t>
+      </w:r>
+    </w:p>
+    <w:p>
+      <w:pPr>
+        <w:pStyle w:val="ListParagraph"/>
+        <w:numPr>
+          <w:ilvl w:val="0"/>
+          <w:numId w:val="6"/>
+        </w:numPr>
+        <w:jc w:val="both"/>
+        <w:rPr>
+          <w:lang w:val="en-US"/>
+        </w:rPr>
+      </w:pPr>
+      <w:r>
+        <w:rPr>
+          <w:lang w:val="en-US"/>
+        </w:rPr>
+        <w:lastRenderedPageBreak/>
+        <w:t xml:space="preserve">In case of VPC flow logs, enables to logging and storing of the network traffic logs which gives insight on allowed/denied traffic, source and </w:t>
+      </w:r>
+      <w:r>
+        <w:rPr>
+          <w:lang w:val="en-US"/>
+        </w:rPr>
+        <w:t>destination,</w:t>
+      </w:r>
+      <w:r>
+        <w:rPr>
+          <w:lang w:val="en-US"/>
+        </w:rPr>
+        <w:t xml:space="preserve"> port </w:t>
+      </w:r>
+      <w:r>
+        <w:rPr>
+          <w:lang w:val="en-US"/>
+        </w:rPr>
+        <w:t>number,</w:t>
+      </w:r>
+      <w:r>
+        <w:rPr>
+          <w:lang w:val="en-US"/>
+        </w:rPr>
+        <w:t xml:space="preserve"> protocol number, number of packets byte </w:t>
+      </w:r>
+      <w:r>
+        <w:rPr>
+          <w:lang w:val="en-US"/>
+        </w:rPr>
+        <w:t>counts.</w:t>
+      </w:r>
+      <w:r>
+        <w:rPr>
+          <w:lang w:val="en-US"/>
+        </w:rPr>
+        <w:t xml:space="preserve">  </w:t>
+      </w:r>
+    </w:p>
+    <w:p>
+      <w:pPr>
+        <w:pStyle w:val="ListParagraph"/>
+        <w:numPr>
+          <w:ilvl w:val="0"/>
+          <w:numId w:val="6"/>
+        </w:numPr>
+        <w:jc w:val="both"/>
+        <w:rPr>
+          <w:lang w:val="en-US"/>
+        </w:rPr>
+      </w:pPr>
+      <w:r>
+        <w:rPr>
+          <w:lang w:val="en-US"/>
+        </w:rPr>
+        <w:t xml:space="preserve">Difference between VPC logs and VPC Traffic Monitoring </w:t>
+      </w:r>
+    </w:p>
+    <w:tbl>
+      <w:tblPr>
+        <w:tblStyle w:val="TableGrid"/>
+        <w:tblW w:w="0" w:type="auto"/>
+        <w:tblInd w:w="720" w:type="dxa"/>
+        <w:tblLook w:val="04A0" w:firstRow="1" w:lastRow="0" w:firstColumn="1" w:lastColumn="0" w:noHBand="0" w:noVBand="1"/>
+      </w:tblPr>
+      <w:tblGrid>
+        <w:gridCol w:w="4858"/>
+        <w:gridCol w:w="4878"/>
+      </w:tblGrid>
+      <w:tr>
+        <w:tc>
+          <w:tcPr>
+            <w:tcW w:w="5228" w:type="dxa"/>
+            <w:shd w:val="clear" w:color="auto" w:fill="AEAAAA" w:themeFill="background2" w:themeFillShade="BF"/>
+          </w:tcPr>
+          <w:p>
+            <w:pPr>
+              <w:pStyle w:val="ListParagraph"/>
+              <w:ind w:left="0"/>
+              <w:jc w:val="both"/>
+              <w:rPr>
+                <w:b/>
+                <w:bCs/>
+                <w:lang w:val="en-US"/>
+              </w:rPr>
+            </w:pPr>
+            <w:r>
+              <w:rPr>
+                <w:b/>
+                <w:bCs/>
+                <w:lang w:val="en-US"/>
+              </w:rPr>
+              <w:t>VPC Logs</w:t>
+            </w:r>
+          </w:p>
+        </w:tc>
+        <w:tc>
+          <w:tcPr>
+            <w:tcW w:w="5228" w:type="dxa"/>
+            <w:shd w:val="clear" w:color="auto" w:fill="AEAAAA" w:themeFill="background2" w:themeFillShade="BF"/>
+          </w:tcPr>
+          <w:p>
+            <w:pPr>
+              <w:pStyle w:val="ListParagraph"/>
+              <w:ind w:left="0"/>
+              <w:jc w:val="both"/>
+              <w:rPr>
+                <w:b/>
+                <w:bCs/>
+                <w:lang w:val="en-US"/>
+              </w:rPr>
+            </w:pPr>
+            <w:r>
+              <w:rPr>
+                <w:b/>
+                <w:bCs/>
+                <w:lang w:val="en-US"/>
+              </w:rPr>
+              <w:t xml:space="preserve">VPC Traffic Monitoring </w:t>
+            </w:r>
+          </w:p>
+        </w:tc>
+      </w:tr>
+      <w:tr>
+        <w:tc>
+          <w:tcPr>
+            <w:tcW w:w="5228" w:type="dxa"/>
+          </w:tcPr>
+          <w:p>
+            <w:pPr>
+              <w:pStyle w:val="ListParagraph"/>
+              <w:ind w:left="0"/>
+              <w:jc w:val="both"/>
+              <w:rPr>
+                <w:lang w:val="en-US"/>
+              </w:rPr>
+            </w:pPr>
+            <w:r>
+              <w:rPr>
+                <w:lang w:val="en-US"/>
+              </w:rPr>
+              <w:t xml:space="preserve">Enables to gain insight on the VPC network flow logs by storing and analyzing traffic.  </w:t>
+            </w:r>
+          </w:p>
+        </w:tc>
+        <w:tc>
+          <w:tcPr>
+            <w:tcW w:w="5228" w:type="dxa"/>
+          </w:tcPr>
+          <w:p>
+            <w:pPr>
+              <w:pStyle w:val="ListParagraph"/>
+              <w:ind w:left="0"/>
+              <w:jc w:val="both"/>
+              <w:rPr>
+                <w:lang w:val="en-US"/>
+              </w:rPr>
+            </w:pPr>
+            <w:r>
+              <w:rPr>
+                <w:lang w:val="en-US"/>
+              </w:rPr>
+              <w:t>VPC gives deeper insight as it allows to analyzed the actual traffic including the payload.</w:t>
+            </w:r>
+          </w:p>
+        </w:tc>
+      </w:tr>
+      <w:tr>
+        <w:tc>
+          <w:tcPr>
+            <w:tcW w:w="5228" w:type="dxa"/>
+          </w:tcPr>
+          <w:p>
+            <w:pPr>
+              <w:pStyle w:val="ListParagraph"/>
+              <w:ind w:left="0"/>
+              <w:jc w:val="both"/>
+              <w:rPr>
+                <w:lang w:val="en-US"/>
+              </w:rPr>
+            </w:pPr>
+            <w:r>
+              <w:rPr>
+                <w:lang w:val="en-US"/>
+              </w:rPr>
+              <w:t xml:space="preserve">User for trouble shooting </w:t>
+            </w:r>
+          </w:p>
+        </w:tc>
+        <w:tc>
+          <w:tcPr>
+            <w:tcW w:w="5228" w:type="dxa"/>
+          </w:tcPr>
+          <w:p>
+            <w:pPr>
+              <w:pStyle w:val="ListParagraph"/>
+              <w:ind w:left="0"/>
+              <w:jc w:val="both"/>
+              <w:rPr>
+                <w:lang w:val="en-US"/>
+              </w:rPr>
+            </w:pPr>
+            <w:r>
+              <w:rPr>
+                <w:lang w:val="en-US"/>
+              </w:rPr>
+              <w:t xml:space="preserve">Use to revers engineering a network attack by analyzing the actual network traffic. </w:t>
+            </w:r>
+          </w:p>
+        </w:tc>
+      </w:tr>
+    </w:tbl>
+    <w:p>
+      <w:pPr>
+        <w:pStyle w:val="ListParagraph"/>
+        <w:jc w:val="both"/>
+        <w:rPr>
+          <w:lang w:val="en-US"/>
+        </w:rPr>
+      </w:pPr>
     </w:p>
     <w:p>
       <w:pPr>
@@ -6755,7 +7113,7 @@
           <w:lang w:val="en-US"/>
         </w:rPr>
       </w:pPr>
-      <w:bookmarkStart w:id="3" w:name="_Toc20083748"/>
+      <w:bookmarkStart w:id="3" w:name="_Toc23397695"/>
       <w:r>
         <w:rPr>
           <w:b/>
@@ -6847,7 +7205,6 @@
         <w:rPr>
           <w:lang w:val="en-US"/>
         </w:rPr>
-        <w:lastRenderedPageBreak/>
         <w:t xml:space="preserve">Default rule of the security group, all traffic from instance which has the same security group attached. </w:t>
       </w:r>
       <w:r>
@@ -7102,7 +7459,7 @@
           <w:lang w:val="en-US"/>
         </w:rPr>
       </w:pPr>
-      <w:bookmarkStart w:id="4" w:name="_Toc20083749"/>
+      <w:bookmarkStart w:id="4" w:name="_Toc23397696"/>
       <w:r>
         <w:rPr>
           <w:b/>
@@ -7768,12 +8125,13 @@
           <w:lang w:val="en-US"/>
         </w:rPr>
       </w:pPr>
-      <w:bookmarkStart w:id="5" w:name="_Toc20083750"/>
-      <w:r>
-        <w:rPr>
-          <w:b/>
-          <w:lang w:val="en-US"/>
-        </w:rPr>
+      <w:bookmarkStart w:id="5" w:name="_Toc23397697"/>
+      <w:r>
+        <w:rPr>
+          <w:b/>
+          <w:lang w:val="en-US"/>
+        </w:rPr>
+        <w:lastRenderedPageBreak/>
         <w:t xml:space="preserve">NAT instance </w:t>
       </w:r>
       <w:r>
@@ -7900,7 +8258,13 @@
         <w:rPr>
           <w:lang w:val="en-US"/>
         </w:rPr>
-        <w:t>A NAT instance security group must allow:</w:t>
+        <w:t>A NAT instance security group must allow</w:t>
+      </w:r>
+      <w:r>
+        <w:rPr>
+          <w:lang w:val="en-US"/>
+        </w:rPr>
+        <w:t xml:space="preserve"> (security group cannot be associate to a NAT gateways)</w:t>
       </w:r>
     </w:p>
     <w:p>
@@ -7969,7 +8333,6 @@
           <w:highlight w:val="yellow"/>
           <w:lang w:val="en-US"/>
         </w:rPr>
-        <w:lastRenderedPageBreak/>
         <w:t>For NAT instances Source-Destination check needs to be disable</w:t>
       </w:r>
       <w:r>
@@ -7983,6 +8346,41 @@
           <w:lang w:val="en-US"/>
         </w:rPr>
         <w:t xml:space="preserve">By default, all instance ONLY allows those traffic that are originated by their IP OR sends to their IP, but in case of NAT this this different as NAT instance acts a proxy, source-destination check needs to be disable. </w:t>
+      </w:r>
+    </w:p>
+    <w:p>
+      <w:pPr>
+        <w:jc w:val="both"/>
+        <w:rPr>
+          <w:lang w:val="en-US"/>
+        </w:rPr>
+      </w:pPr>
+      <w:r>
+        <w:rPr>
+          <w:highlight w:val="yellow"/>
+          <w:lang w:val="en-US"/>
+        </w:rPr>
+        <w:t xml:space="preserve">NAT gateway does not </w:t>
+      </w:r>
+      <w:r>
+        <w:rPr>
+          <w:highlight w:val="yellow"/>
+          <w:lang w:val="en-US"/>
+        </w:rPr>
+        <w:t>support</w:t>
+      </w:r>
+      <w:r>
+        <w:rPr>
+          <w:highlight w:val="yellow"/>
+          <w:lang w:val="en-US"/>
+        </w:rPr>
+        <w:t xml:space="preserve"> IPv6 – only egress ONLY gateway supports IPv6 protocol.</w:t>
+      </w:r>
+      <w:r>
+        <w:rPr>
+          <w:lang w:val="en-US"/>
+        </w:rPr>
+        <w:t xml:space="preserve"> </w:t>
       </w:r>
     </w:p>
     <w:tbl>
@@ -8600,21 +8998,7 @@
               <w:rPr>
                 <w:lang w:val="en-US"/>
               </w:rPr>
-              <w:t xml:space="preserve">Can be </w:t>
-            </w:r>
-            <w:proofErr w:type="spellStart"/>
-            <w:r>
-              <w:rPr>
-                <w:lang w:val="en-US"/>
-              </w:rPr>
-              <w:t>use</w:t>
-            </w:r>
-            <w:proofErr w:type="spellEnd"/>
-            <w:r>
-              <w:rPr>
-                <w:lang w:val="en-US"/>
-              </w:rPr>
-              <w:t xml:space="preserve"> as a Baston Host</w:t>
+              <w:t>Can be use as a Baston Host</w:t>
             </w:r>
           </w:p>
         </w:tc>
@@ -8867,6 +9251,7 @@
               <w:rPr>
                 <w:lang w:val="en-US"/>
               </w:rPr>
+              <w:lastRenderedPageBreak/>
               <w:t xml:space="preserve">When elastic IP address are in </w:t>
             </w:r>
             <w:r>
@@ -8899,6 +9284,13 @@
     </w:tbl>
     <w:p>
       <w:pPr>
+        <w:rPr>
+          <w:lang w:val="en-US"/>
+        </w:rPr>
+      </w:pPr>
+    </w:p>
+    <w:p>
+      <w:pPr>
         <w:pStyle w:val="Heading1"/>
         <w:pBdr>
           <w:bottom w:val="single" w:sz="12" w:space="1" w:color="auto"/>
@@ -8908,13 +9300,21 @@
           <w:lang w:val="en-US"/>
         </w:rPr>
       </w:pPr>
-      <w:bookmarkStart w:id="6" w:name="_Toc20083751"/>
-      <w:r>
-        <w:rPr>
-          <w:b/>
-          <w:lang w:val="en-US"/>
-        </w:rPr>
-        <w:t xml:space="preserve">Egress Only - Internet Gateway </w:t>
+      <w:bookmarkStart w:id="6" w:name="_Toc23397698"/>
+      <w:r>
+        <w:rPr>
+          <w:b/>
+          <w:lang w:val="en-US"/>
+        </w:rPr>
+        <w:t>Egress Only - Internet Gateway</w:t>
+      </w:r>
+      <w:bookmarkEnd w:id="6"/>
+      <w:r>
+        <w:rPr>
+          <w:b/>
+          <w:lang w:val="en-US"/>
+        </w:rPr>
+        <w:t xml:space="preserve"> </w:t>
       </w:r>
     </w:p>
     <w:p>
@@ -9016,25 +9416,7 @@
           <w:iCs/>
           <w:lang w:val="en-US"/>
         </w:rPr>
-        <w:t xml:space="preserve">Egress only – Internet Gateway is stateful in nature, it forwards the traffic from any instance within a subnet OR from any </w:t>
-      </w:r>
-      <w:proofErr w:type="spellStart"/>
-      <w:r>
-        <w:rPr>
-          <w:i/>
-          <w:iCs/>
-          <w:lang w:val="en-US"/>
-        </w:rPr>
-        <w:t>aws</w:t>
-      </w:r>
-      <w:proofErr w:type="spellEnd"/>
-      <w:r>
-        <w:rPr>
-          <w:i/>
-          <w:iCs/>
-          <w:lang w:val="en-US"/>
-        </w:rPr>
-        <w:t xml:space="preserve"> service</w:t>
+        <w:t>Egress only – Internet Gateway is stateful in nature, it forwards the traffic from any instance within a subnet OR from any aws service</w:t>
       </w:r>
       <w:r>
         <w:rPr>
@@ -9104,15 +9486,15 @@
           <w:lang w:val="en-US"/>
         </w:rPr>
       </w:pPr>
-      <w:r>
-        <w:rPr>
-          <w:b/>
-          <w:lang w:val="en-US"/>
-        </w:rPr>
-        <w:lastRenderedPageBreak/>
+      <w:bookmarkStart w:id="7" w:name="_Toc23397699"/>
+      <w:r>
+        <w:rPr>
+          <w:b/>
+          <w:lang w:val="en-US"/>
+        </w:rPr>
         <w:t>Direct Connect (DX)</w:t>
       </w:r>
-      <w:bookmarkEnd w:id="6"/>
+      <w:bookmarkEnd w:id="7"/>
     </w:p>
     <w:p>
       <w:pPr>
@@ -9472,25 +9854,7 @@
           <w:bCs/>
           <w:lang w:val="en-US"/>
         </w:rPr>
-        <w:t xml:space="preserve">For </w:t>
-      </w:r>
-      <w:proofErr w:type="spellStart"/>
-      <w:r>
-        <w:rPr>
-          <w:b/>
-          <w:bCs/>
-          <w:lang w:val="en-US"/>
-        </w:rPr>
-        <w:t>IPSec</w:t>
-      </w:r>
-      <w:proofErr w:type="spellEnd"/>
-      <w:r>
-        <w:rPr>
-          <w:b/>
-          <w:bCs/>
-          <w:lang w:val="en-US"/>
-        </w:rPr>
-        <w:t xml:space="preserve"> VPN </w:t>
+        <w:t xml:space="preserve">For IPSec VPN </w:t>
       </w:r>
       <w:r>
         <w:rPr>
@@ -9675,21 +10039,7 @@
               <w:rPr>
                 <w:lang w:val="en-US"/>
               </w:rPr>
-              <w:t xml:space="preserve">VPN Connection used </w:t>
-            </w:r>
-            <w:proofErr w:type="spellStart"/>
-            <w:r>
-              <w:rPr>
-                <w:lang w:val="en-US"/>
-              </w:rPr>
-              <w:t>IPSec</w:t>
-            </w:r>
-            <w:proofErr w:type="spellEnd"/>
-            <w:r>
-              <w:rPr>
-                <w:lang w:val="en-US"/>
-              </w:rPr>
-              <w:t xml:space="preserve"> encrypted network connection between customer intranet and the Amazon VPC. </w:t>
+              <w:t xml:space="preserve">VPN Connection used IPSec encrypted network connection between customer intranet and the Amazon VPC. </w:t>
             </w:r>
           </w:p>
         </w:tc>
@@ -9785,7 +10135,7 @@
           <w:lang w:val="en-US"/>
         </w:rPr>
       </w:pPr>
-      <w:bookmarkStart w:id="7" w:name="_Toc20083752"/>
+      <w:bookmarkStart w:id="8" w:name="_Toc23397700"/>
       <w:r>
         <w:rPr>
           <w:b/>
@@ -9793,7 +10143,7 @@
         </w:rPr>
         <w:t>Elastic Cloud Compute (EC2)</w:t>
       </w:r>
-      <w:bookmarkEnd w:id="7"/>
+      <w:bookmarkEnd w:id="8"/>
     </w:p>
     <w:p>
       <w:pPr>
@@ -9870,6 +10220,7 @@
         <w:rPr>
           <w:lang w:val="en-US"/>
         </w:rPr>
+        <w:lastRenderedPageBreak/>
         <w:t xml:space="preserve">99.95 % up-time means ~ 22min per month </w:t>
       </w:r>
       <w:r>
@@ -10231,6 +10582,7 @@
         <w:tc>
           <w:tcPr>
             <w:tcW w:w="2098" w:type="dxa"/>
+            <w:shd w:val="clear" w:color="auto" w:fill="FFF2CC" w:themeFill="accent4" w:themeFillTint="33"/>
           </w:tcPr>
           <w:p>
             <w:pPr>
@@ -10261,6 +10613,7 @@
         <w:tc>
           <w:tcPr>
             <w:tcW w:w="2121" w:type="dxa"/>
+            <w:shd w:val="clear" w:color="auto" w:fill="FFE599" w:themeFill="accent4" w:themeFillTint="66"/>
           </w:tcPr>
           <w:p>
             <w:pPr>
@@ -10291,6 +10644,7 @@
         <w:tc>
           <w:tcPr>
             <w:tcW w:w="2121" w:type="dxa"/>
+            <w:shd w:val="clear" w:color="auto" w:fill="FFF2CC" w:themeFill="accent4" w:themeFillTint="33"/>
           </w:tcPr>
           <w:p>
             <w:pPr>
@@ -10315,6 +10669,7 @@
         <w:tc>
           <w:tcPr>
             <w:tcW w:w="2109" w:type="dxa"/>
+            <w:shd w:val="clear" w:color="auto" w:fill="FFE599" w:themeFill="accent4" w:themeFillTint="66"/>
           </w:tcPr>
           <w:p>
             <w:pPr>
@@ -10339,6 +10694,7 @@
         <w:tc>
           <w:tcPr>
             <w:tcW w:w="2007" w:type="dxa"/>
+            <w:shd w:val="clear" w:color="auto" w:fill="FFF2CC" w:themeFill="accent4" w:themeFillTint="33"/>
           </w:tcPr>
           <w:p>
             <w:pPr>
@@ -10365,6 +10721,7 @@
         <w:tc>
           <w:tcPr>
             <w:tcW w:w="2098" w:type="dxa"/>
+            <w:shd w:val="clear" w:color="auto" w:fill="FFF2CC" w:themeFill="accent4" w:themeFillTint="33"/>
           </w:tcPr>
           <w:p>
             <w:pPr>
@@ -10387,6 +10744,7 @@
         <w:tc>
           <w:tcPr>
             <w:tcW w:w="2121" w:type="dxa"/>
+            <w:shd w:val="clear" w:color="auto" w:fill="FFE599" w:themeFill="accent4" w:themeFillTint="66"/>
           </w:tcPr>
           <w:p>
             <w:pPr>
@@ -10409,6 +10767,7 @@
         <w:tc>
           <w:tcPr>
             <w:tcW w:w="2121" w:type="dxa"/>
+            <w:shd w:val="clear" w:color="auto" w:fill="FFF2CC" w:themeFill="accent4" w:themeFillTint="33"/>
           </w:tcPr>
           <w:p>
             <w:pPr>
@@ -10433,6 +10792,7 @@
         <w:tc>
           <w:tcPr>
             <w:tcW w:w="2109" w:type="dxa"/>
+            <w:shd w:val="clear" w:color="auto" w:fill="FFE599" w:themeFill="accent4" w:themeFillTint="66"/>
           </w:tcPr>
           <w:p>
             <w:pPr>
@@ -10457,6 +10817,7 @@
         <w:tc>
           <w:tcPr>
             <w:tcW w:w="2007" w:type="dxa"/>
+            <w:shd w:val="clear" w:color="auto" w:fill="FFF2CC" w:themeFill="accent4" w:themeFillTint="33"/>
           </w:tcPr>
           <w:p>
             <w:pPr>
@@ -10483,6 +10844,7 @@
         <w:tc>
           <w:tcPr>
             <w:tcW w:w="2098" w:type="dxa"/>
+            <w:shd w:val="clear" w:color="auto" w:fill="FFF2CC" w:themeFill="accent4" w:themeFillTint="33"/>
           </w:tcPr>
           <w:p>
             <w:pPr>
@@ -10498,7 +10860,6 @@
                 <w:szCs w:val="16"/>
                 <w:lang w:val="en-US"/>
               </w:rPr>
-              <w:lastRenderedPageBreak/>
               <w:t>Example:</w:t>
             </w:r>
             <w:r>
@@ -10522,6 +10883,7 @@
         <w:tc>
           <w:tcPr>
             <w:tcW w:w="2121" w:type="dxa"/>
+            <w:shd w:val="clear" w:color="auto" w:fill="FFE599" w:themeFill="accent4" w:themeFillTint="66"/>
           </w:tcPr>
           <w:p>
             <w:pPr>
@@ -10568,6 +10930,7 @@
         <w:tc>
           <w:tcPr>
             <w:tcW w:w="2121" w:type="dxa"/>
+            <w:shd w:val="clear" w:color="auto" w:fill="FFF2CC" w:themeFill="accent4" w:themeFillTint="33"/>
           </w:tcPr>
           <w:p>
             <w:pPr>
@@ -10606,6 +10969,7 @@
         <w:tc>
           <w:tcPr>
             <w:tcW w:w="2109" w:type="dxa"/>
+            <w:shd w:val="clear" w:color="auto" w:fill="FFE599" w:themeFill="accent4" w:themeFillTint="66"/>
           </w:tcPr>
           <w:p>
             <w:pPr>
@@ -10630,6 +10994,7 @@
         <w:tc>
           <w:tcPr>
             <w:tcW w:w="2007" w:type="dxa"/>
+            <w:shd w:val="clear" w:color="auto" w:fill="FFF2CC" w:themeFill="accent4" w:themeFillTint="33"/>
           </w:tcPr>
           <w:p>
             <w:pPr>
@@ -11293,7 +11658,24 @@
                 <w:szCs w:val="16"/>
                 <w:lang w:val="en-US"/>
               </w:rPr>
-              <w:t xml:space="preserve">SQL and No-SQL databases. </w:t>
+              <w:t xml:space="preserve">SQL and </w:t>
+            </w:r>
+            <w:r>
+              <w:rPr>
+                <w:color w:val="FF0000"/>
+                <w:sz w:val="16"/>
+                <w:szCs w:val="16"/>
+                <w:lang w:val="en-US"/>
+              </w:rPr>
+              <w:t>No-SQL databases</w:t>
+            </w:r>
+            <w:r>
+              <w:rPr>
+                <w:sz w:val="16"/>
+                <w:szCs w:val="16"/>
+                <w:lang w:val="en-US"/>
+              </w:rPr>
+              <w:t xml:space="preserve">. </w:t>
             </w:r>
           </w:p>
           <w:p>
@@ -11627,16 +12009,14 @@
               </w:rPr>
               <w:t xml:space="preserve">Can be </w:t>
             </w:r>
-            <w:proofErr w:type="spellStart"/>
             <w:r>
               <w:rPr>
                 <w:sz w:val="16"/>
                 <w:szCs w:val="16"/>
                 <w:lang w:val="en-US"/>
               </w:rPr>
-              <w:t>use</w:t>
-            </w:r>
-            <w:proofErr w:type="spellEnd"/>
+              <w:t>used</w:t>
+            </w:r>
             <w:r>
               <w:rPr>
                 <w:sz w:val="16"/>
@@ -11679,18 +12059,8 @@
                 <w:szCs w:val="16"/>
                 <w:lang w:val="en-US"/>
               </w:rPr>
-              <w:t xml:space="preserve">Sizes 1TiB – 16 </w:t>
-            </w:r>
-            <w:proofErr w:type="spellStart"/>
-            <w:r>
-              <w:rPr>
-                <w:sz w:val="16"/>
-                <w:szCs w:val="16"/>
-                <w:lang w:val="en-US"/>
-              </w:rPr>
-              <w:t>TiB</w:t>
-            </w:r>
-            <w:proofErr w:type="spellEnd"/>
+              <w:t>Sizes 1TiB – 16 TiB</w:t>
+            </w:r>
           </w:p>
         </w:tc>
         <w:tc>
@@ -11714,18 +12084,8 @@
                 <w:szCs w:val="16"/>
                 <w:lang w:val="en-US"/>
               </w:rPr>
-              <w:t xml:space="preserve">Sizes 4TiB – 16 </w:t>
-            </w:r>
-            <w:proofErr w:type="spellStart"/>
-            <w:r>
-              <w:rPr>
-                <w:sz w:val="16"/>
-                <w:szCs w:val="16"/>
-                <w:lang w:val="en-US"/>
-              </w:rPr>
-              <w:t>TiB</w:t>
-            </w:r>
-            <w:proofErr w:type="spellEnd"/>
+              <w:t>Sizes 4TiB – 16 TiB</w:t>
+            </w:r>
           </w:p>
         </w:tc>
         <w:tc>
@@ -11749,25 +12109,7 @@
                 <w:szCs w:val="16"/>
                 <w:lang w:val="en-US"/>
               </w:rPr>
-              <w:t xml:space="preserve">500 </w:t>
-            </w:r>
-            <w:proofErr w:type="spellStart"/>
-            <w:r>
-              <w:rPr>
-                <w:sz w:val="16"/>
-                <w:szCs w:val="16"/>
-                <w:lang w:val="en-US"/>
-              </w:rPr>
-              <w:t>GiB</w:t>
-            </w:r>
-            <w:proofErr w:type="spellEnd"/>
-            <w:r>
-              <w:rPr>
-                <w:sz w:val="16"/>
-                <w:szCs w:val="16"/>
-                <w:lang w:val="en-US"/>
-              </w:rPr>
-              <w:t xml:space="preserve"> to 16TiB</w:t>
+              <w:t>500 GiB to 16TiB</w:t>
             </w:r>
           </w:p>
         </w:tc>
@@ -11792,25 +12134,7 @@
                 <w:szCs w:val="16"/>
                 <w:lang w:val="en-US"/>
               </w:rPr>
-              <w:t xml:space="preserve">500 </w:t>
-            </w:r>
-            <w:proofErr w:type="spellStart"/>
-            <w:r>
-              <w:rPr>
-                <w:sz w:val="16"/>
-                <w:szCs w:val="16"/>
-                <w:lang w:val="en-US"/>
-              </w:rPr>
-              <w:t>GiB</w:t>
-            </w:r>
-            <w:proofErr w:type="spellEnd"/>
-            <w:r>
-              <w:rPr>
-                <w:sz w:val="16"/>
-                <w:szCs w:val="16"/>
-                <w:lang w:val="en-US"/>
-              </w:rPr>
-              <w:t xml:space="preserve"> to 16TiB</w:t>
+              <w:t>500 GiB to 16TiB</w:t>
             </w:r>
           </w:p>
         </w:tc>
@@ -12215,7 +12539,6 @@
           <w:numId w:val="22"/>
         </w:numPr>
         <w:rPr>
-          <w:bCs/>
           <w:sz w:val="18"/>
           <w:szCs w:val="18"/>
           <w:lang w:val="en-US"/>
@@ -12223,7 +12546,6 @@
       </w:pPr>
       <w:r>
         <w:rPr>
-          <w:bCs/>
           <w:sz w:val="18"/>
           <w:szCs w:val="18"/>
           <w:lang w:val="en-US"/>
@@ -12239,7 +12561,6 @@
           <w:numId w:val="22"/>
         </w:numPr>
         <w:rPr>
-          <w:bCs/>
           <w:sz w:val="18"/>
           <w:szCs w:val="18"/>
           <w:lang w:val="en-US"/>
@@ -12247,7 +12568,6 @@
       </w:pPr>
       <w:r>
         <w:rPr>
-          <w:bCs/>
           <w:sz w:val="18"/>
           <w:szCs w:val="18"/>
           <w:lang w:val="en-US"/>
@@ -12274,7 +12594,19 @@
         <w:rPr>
           <w:lang w:val="en-US"/>
         </w:rPr>
-        <w:t xml:space="preserve"> in associate level </w:t>
+        <w:t xml:space="preserve"> </w:t>
+      </w:r>
+      <w:r>
+        <w:rPr>
+          <w:lang w:val="en-US"/>
+        </w:rPr>
+        <w:t>I</w:t>
+      </w:r>
+      <w:r>
+        <w:rPr>
+          <w:lang w:val="en-US"/>
+        </w:rPr>
+        <w:t xml:space="preserve">n associate level </w:t>
       </w:r>
       <w:r>
         <w:rPr>
@@ -12503,10 +12835,33 @@
         <w:rPr>
           <w:b/>
           <w:bCs/>
+          <w:i/>
+          <w:iCs/>
           <w:color w:val="FF0000"/>
           <w:highlight w:val="yellow"/>
           <w:lang w:val="en-US"/>
         </w:rPr>
+        <w:t>even</w:t>
+      </w:r>
+      <w:r>
+        <w:rPr>
+          <w:i/>
+          <w:iCs/>
+          <w:highlight w:val="yellow"/>
+          <w:lang w:val="en-US"/>
+        </w:rPr>
+        <w:t xml:space="preserve"> </w:t>
+      </w:r>
+      <w:r>
+        <w:rPr>
+          <w:b/>
+          <w:bCs/>
+          <w:i/>
+          <w:iCs/>
+          <w:color w:val="FF0000"/>
+          <w:highlight w:val="yellow"/>
+          <w:lang w:val="en-US"/>
+        </w:rPr>
         <w:t>for running instance</w:t>
       </w:r>
       <w:r>
@@ -12657,6 +13012,7 @@
         </w:numPr>
       </w:pPr>
       <w:r>
+        <w:lastRenderedPageBreak/>
         <w:t xml:space="preserve">This can be done manually </w:t>
       </w:r>
     </w:p>
@@ -12667,6 +13023,7 @@
           <w:ilvl w:val="1"/>
           <w:numId w:val="6"/>
         </w:numPr>
+        <w:jc w:val="both"/>
       </w:pPr>
       <w:r>
         <w:t>This can be done using life cycle management</w:t>
@@ -12769,7 +13126,13 @@
           </w:tcPr>
           <w:p>
             <w:r>
-              <w:t xml:space="preserve">Cannot be encrypted. </w:t>
+              <w:t>Cannot be encrypted</w:t>
+            </w:r>
+            <w:r>
+              <w:t xml:space="preserve"> while attaching</w:t>
+            </w:r>
+            <w:r>
+              <w:t xml:space="preserve">. </w:t>
             </w:r>
           </w:p>
         </w:tc>
@@ -12779,7 +13142,13 @@
           </w:tcPr>
           <w:p>
             <w:r>
-              <w:t>Can be encrypted.</w:t>
+              <w:t xml:space="preserve">Can be </w:t>
+            </w:r>
+            <w:r>
+              <w:t xml:space="preserve">attach as </w:t>
+            </w:r>
+            <w:r>
+              <w:t>encrypted.</w:t>
             </w:r>
           </w:p>
         </w:tc>
@@ -12788,6 +13157,14 @@
     <w:p>
       <w:pPr>
         <w:pStyle w:val="ListParagraph"/>
+        <w:rPr>
+          <w:lang w:val="en-US"/>
+        </w:rPr>
+      </w:pPr>
+    </w:p>
+    <w:p>
+      <w:pPr>
+        <w:pStyle w:val="ListParagraph"/>
         <w:numPr>
           <w:ilvl w:val="0"/>
           <w:numId w:val="6"/>
@@ -12796,18 +13173,6 @@
           <w:lang w:val="en-US"/>
         </w:rPr>
       </w:pPr>
-    </w:p>
-    <w:p>
-      <w:pPr>
-        <w:pStyle w:val="ListParagraph"/>
-        <w:numPr>
-          <w:ilvl w:val="0"/>
-          <w:numId w:val="6"/>
-        </w:numPr>
-        <w:rPr>
-          <w:lang w:val="en-US"/>
-        </w:rPr>
-      </w:pPr>
       <w:r>
         <w:rPr>
           <w:lang w:val="en-US"/>
@@ -12992,7 +13357,6 @@
         <w:rPr>
           <w:lang w:val="en-US"/>
         </w:rPr>
-        <w:lastRenderedPageBreak/>
         <w:t>Network Packets Out</w:t>
       </w:r>
     </w:p>
@@ -13299,15 +13663,7 @@
         </w:rPr>
       </w:pPr>
       <w:r>
-        <w:t xml:space="preserve">High level process overview of the Instance Store AMI creation </w:t>
-      </w:r>
-      <w:proofErr w:type="gramStart"/>
-      <w:r>
-        <w:t>is :</w:t>
-      </w:r>
-      <w:proofErr w:type="gramEnd"/>
-      <w:r>
-        <w:t xml:space="preserve"> </w:t>
+        <w:t xml:space="preserve">High level process overview of the Instance Store AMI creation is : </w:t>
       </w:r>
     </w:p>
     <w:p>
@@ -13401,6 +13757,7 @@
         <w:rPr>
           <w:lang w:val="en-US"/>
         </w:rPr>
+        <w:lastRenderedPageBreak/>
         <w:t xml:space="preserve">EBS volumes are not part of the same hardware where Instance is running, </w:t>
       </w:r>
       <w:r>
@@ -13731,9 +14088,16 @@
       </w:pPr>
       <w:r>
         <w:rPr>
-          <w:lang w:val="en-US"/>
-        </w:rPr>
-        <w:t>Instance type should be created from Hardware Virtual Machine (HVM) not supported by Paravirtualization.</w:t>
+          <w:highlight w:val="yellow"/>
+          <w:lang w:val="en-US"/>
+        </w:rPr>
+        <w:t>Instance type should be created from Hardware Virtual Machine (HVM) not supported by Paravirtualization</w:t>
+      </w:r>
+      <w:r>
+        <w:rPr>
+          <w:lang w:val="en-US"/>
+        </w:rPr>
+        <w:t>.</w:t>
       </w:r>
     </w:p>
     <w:p>
@@ -13800,7 +14164,6 @@
         <w:rPr>
           <w:lang w:val="en-US"/>
         </w:rPr>
-        <w:lastRenderedPageBreak/>
         <w:t xml:space="preserve">Placement </w:t>
       </w:r>
       <w:r>
@@ -14375,6 +14738,7 @@
         <w:rPr>
           <w:lang w:val="en-US"/>
         </w:rPr>
+        <w:lastRenderedPageBreak/>
         <w:t>A detailed monitoring for every 1 min can be enable, with additional cost.</w:t>
       </w:r>
     </w:p>
@@ -14399,21 +14763,7 @@
         <w:rPr>
           <w:lang w:val="en-US"/>
         </w:rPr>
-        <w:t xml:space="preserve">, depending on the </w:t>
-      </w:r>
-      <w:proofErr w:type="spellStart"/>
-      <w:r>
-        <w:rPr>
-          <w:lang w:val="en-US"/>
-        </w:rPr>
-        <w:t>cloudWatch</w:t>
-      </w:r>
-      <w:proofErr w:type="spellEnd"/>
-      <w:r>
-        <w:rPr>
-          <w:lang w:val="en-US"/>
-        </w:rPr>
-        <w:t xml:space="preserve"> alarm – stop/restart/terminate action can be performed. </w:t>
+        <w:t xml:space="preserve">, depending on the cloudWatch alarm – stop/restart/terminate action can be performed. </w:t>
       </w:r>
     </w:p>
     <w:p>
@@ -14544,16 +14894,14 @@
         <w:rPr>
           <w:lang w:val="en-US"/>
         </w:rPr>
-        <w:t xml:space="preserve"> still </w:t>
-      </w:r>
-      <w:proofErr w:type="gramStart"/>
-      <w:r>
-        <w:rPr>
-          <w:lang w:val="en-US"/>
-        </w:rPr>
-        <w:t>consider</w:t>
-      </w:r>
-      <w:proofErr w:type="gramEnd"/>
+        <w:t xml:space="preserve"> still consider</w:t>
+      </w:r>
+      <w:r>
+        <w:rPr>
+          <w:lang w:val="en-US"/>
+        </w:rPr>
+        <w:t>ed</w:t>
+      </w:r>
       <w:r>
         <w:rPr>
           <w:lang w:val="en-US"/>
@@ -14582,7 +14930,19 @@
         <w:rPr>
           <w:lang w:val="en-US"/>
         </w:rPr>
-        <w:t xml:space="preserve">tarting an instance adds additional hour into billing. </w:t>
+        <w:t xml:space="preserve">tarting an instance adds </w:t>
+      </w:r>
+      <w:r>
+        <w:rPr>
+          <w:lang w:val="en-US"/>
+        </w:rPr>
+        <w:t xml:space="preserve">no </w:t>
+      </w:r>
+      <w:r>
+        <w:rPr>
+          <w:lang w:val="en-US"/>
+        </w:rPr>
+        <w:t xml:space="preserve">additional hour into billing. </w:t>
       </w:r>
     </w:p>
     <w:p>
@@ -14677,11 +15037,13 @@
           <w:numId w:val="6"/>
         </w:numPr>
         <w:rPr>
-          <w:lang w:val="en-US"/>
-        </w:rPr>
-      </w:pPr>
-      <w:r>
-        <w:rPr>
+          <w:highlight w:val="yellow"/>
+          <w:lang w:val="en-US"/>
+        </w:rPr>
+      </w:pPr>
+      <w:r>
+        <w:rPr>
+          <w:highlight w:val="yellow"/>
           <w:lang w:val="en-US"/>
         </w:rPr>
         <w:t xml:space="preserve">What happed when an instance is stopped? </w:t>
@@ -14828,7 +15190,6 @@
         <w:rPr>
           <w:lang w:val="en-US"/>
         </w:rPr>
-        <w:lastRenderedPageBreak/>
         <w:t xml:space="preserve">When the instance is restarted the instance may start in the same underline hardware server or a different hardware server. </w:t>
       </w:r>
     </w:p>
@@ -15016,11 +15377,13 @@
           <w:numId w:val="6"/>
         </w:numPr>
         <w:rPr>
-          <w:lang w:val="en-US"/>
-        </w:rPr>
-      </w:pPr>
-      <w:r>
-        <w:rPr>
+          <w:highlight w:val="yellow"/>
+          <w:lang w:val="en-US"/>
+        </w:rPr>
+      </w:pPr>
+      <w:r>
+        <w:rPr>
+          <w:highlight w:val="yellow"/>
           <w:lang w:val="en-US"/>
         </w:rPr>
         <w:t xml:space="preserve">What happened when an EC2 instance is Termination? </w:t>
@@ -15041,7 +15404,19 @@
         <w:rPr>
           <w:lang w:val="en-US"/>
         </w:rPr>
-        <w:t>It will NOT incur any cost.</w:t>
+        <w:t xml:space="preserve">It will NOT incur any </w:t>
+      </w:r>
+      <w:r>
+        <w:rPr>
+          <w:lang w:val="en-US"/>
+        </w:rPr>
+        <w:t xml:space="preserve">further </w:t>
+      </w:r>
+      <w:r>
+        <w:rPr>
+          <w:lang w:val="en-US"/>
+        </w:rPr>
+        <w:t>cost.</w:t>
       </w:r>
     </w:p>
     <w:p>
@@ -15145,7 +15520,6 @@
         </w:rPr>
         <w:t xml:space="preserve">, by turning on the flag – </w:t>
       </w:r>
-      <w:proofErr w:type="spellStart"/>
       <w:r>
         <w:rPr>
           <w:b/>
@@ -15154,7 +15528,6 @@
         </w:rPr>
         <w:t>deleteOnTermination</w:t>
       </w:r>
-      <w:proofErr w:type="spellEnd"/>
       <w:r>
         <w:rPr>
           <w:lang w:val="en-US"/>
@@ -15195,7 +15568,21 @@
         <w:rPr>
           <w:lang w:val="en-US"/>
         </w:rPr>
-        <w:t xml:space="preserve">Enabling Termination Protection on EC2 instances prevents the EC2 from accidental termination this can be enable on both EBS backed and Instance Store backed instances. </w:t>
+        <w:t xml:space="preserve">Enabling </w:t>
+      </w:r>
+      <w:r>
+        <w:rPr>
+          <w:b/>
+          <w:bCs/>
+          <w:lang w:val="en-US"/>
+        </w:rPr>
+        <w:t>Termination Protection</w:t>
+      </w:r>
+      <w:r>
+        <w:rPr>
+          <w:lang w:val="en-US"/>
+        </w:rPr>
+        <w:t xml:space="preserve"> on EC2 instances prevents the EC2 from accidental termination this can be enable on both EBS backed and Instance Store backed instances. </w:t>
       </w:r>
     </w:p>
     <w:p>
@@ -15231,35 +15618,27 @@
         <w:rPr>
           <w:lang w:val="en-US"/>
         </w:rPr>
-        <w:t xml:space="preserve">with termination protection </w:t>
-      </w:r>
-      <w:proofErr w:type="gramStart"/>
-      <w:r>
-        <w:rPr>
-          <w:lang w:val="en-US"/>
-        </w:rPr>
-        <w:t>ON ,</w:t>
-      </w:r>
-      <w:proofErr w:type="gramEnd"/>
-      <w:r>
-        <w:rPr>
-          <w:lang w:val="en-US"/>
-        </w:rPr>
-        <w:t xml:space="preserve"> if the instances need to terminated using </w:t>
-      </w:r>
-      <w:proofErr w:type="spellStart"/>
-      <w:r>
-        <w:rPr>
-          <w:lang w:val="en-US"/>
-        </w:rPr>
-        <w:t>cloudwatch</w:t>
-      </w:r>
-      <w:proofErr w:type="spellEnd"/>
-      <w:r>
-        <w:rPr>
-          <w:lang w:val="en-US"/>
-        </w:rPr>
-        <w:t xml:space="preserve"> alerts then it would fail. Workaround is instead of termination try shutting down the instances</w:t>
+        <w:t xml:space="preserve">with </w:t>
+      </w:r>
+      <w:r>
+        <w:rPr>
+          <w:b/>
+          <w:bCs/>
+          <w:lang w:val="en-US"/>
+        </w:rPr>
+        <w:t>Termination Protection</w:t>
+      </w:r>
+      <w:r>
+        <w:rPr>
+          <w:lang w:val="en-US"/>
+        </w:rPr>
+        <w:t xml:space="preserve"> ON,</w:t>
+      </w:r>
+      <w:r>
+        <w:rPr>
+          <w:lang w:val="en-US"/>
+        </w:rPr>
+        <w:t xml:space="preserve"> if the instances need to terminated using cloudwatch alerts then it would fail. Workaround is instead of termination try shutting down the instances</w:t>
       </w:r>
       <w:r>
         <w:rPr>
@@ -15454,21 +15833,7 @@
         <w:rPr>
           <w:lang w:val="en-US"/>
         </w:rPr>
-        <w:t xml:space="preserve"> </w:t>
-      </w:r>
-      <w:proofErr w:type="spellStart"/>
-      <w:r>
-        <w:rPr>
-          <w:lang w:val="en-US"/>
-        </w:rPr>
-        <w:t>Instance</w:t>
-      </w:r>
-      <w:proofErr w:type="spellEnd"/>
-      <w:r>
-        <w:rPr>
-          <w:lang w:val="en-US"/>
-        </w:rPr>
-        <w:t xml:space="preserve"> </w:t>
+        <w:t xml:space="preserve"> Instance </w:t>
       </w:r>
       <w:r>
         <w:rPr>
@@ -15546,21 +15911,7 @@
         <w:rPr>
           <w:lang w:val="en-US"/>
         </w:rPr>
-        <w:t xml:space="preserve"> More </w:t>
-      </w:r>
-      <w:proofErr w:type="spellStart"/>
-      <w:r>
-        <w:rPr>
-          <w:lang w:val="en-US"/>
-        </w:rPr>
-        <w:t>infor</w:t>
-      </w:r>
-      <w:proofErr w:type="spellEnd"/>
-      <w:r>
-        <w:rPr>
-          <w:lang w:val="en-US"/>
-        </w:rPr>
-        <w:t xml:space="preserve"> </w:t>
+        <w:t xml:space="preserve"> More infor </w:t>
       </w:r>
       <w:hyperlink r:id="rId13" w:history="1">
         <w:r>
@@ -15586,6 +15937,7 @@
         <w:rPr>
           <w:lang w:val="en-US"/>
         </w:rPr>
+        <w:lastRenderedPageBreak/>
         <w:t xml:space="preserve">IAM </w:t>
       </w:r>
       <w:r>
@@ -15612,19 +15964,11 @@
           <w:lang w:val="en-US"/>
         </w:rPr>
       </w:pPr>
-      <w:proofErr w:type="spellStart"/>
-      <w:r>
-        <w:rPr>
-          <w:lang w:val="en-US"/>
-        </w:rPr>
-        <w:t>Banstion</w:t>
-      </w:r>
-      <w:proofErr w:type="spellEnd"/>
-      <w:r>
-        <w:rPr>
-          <w:lang w:val="en-US"/>
-        </w:rPr>
-        <w:t xml:space="preserve"> Host </w:t>
+      <w:r>
+        <w:rPr>
+          <w:lang w:val="en-US"/>
+        </w:rPr>
+        <w:t xml:space="preserve">Banstion Host </w:t>
       </w:r>
       <w:r>
         <w:rPr>
@@ -15636,21 +15980,7 @@
         <w:rPr>
           <w:lang w:val="en-US"/>
         </w:rPr>
-        <w:t xml:space="preserve"> call baston host for </w:t>
-      </w:r>
-      <w:proofErr w:type="spellStart"/>
-      <w:r>
-        <w:rPr>
-          <w:lang w:val="en-US"/>
-        </w:rPr>
-        <w:t>Lunix</w:t>
-      </w:r>
-      <w:proofErr w:type="spellEnd"/>
-      <w:r>
-        <w:rPr>
-          <w:lang w:val="en-US"/>
-        </w:rPr>
-        <w:t xml:space="preserve"> instance OR remote desktop for windows instance. </w:t>
+        <w:t xml:space="preserve"> call baston host for Lunix instance OR remote desktop for windows instance. </w:t>
       </w:r>
     </w:p>
     <w:p>
@@ -15783,7 +16113,6 @@
         <w:ind w:left="720"/>
       </w:pPr>
       <w:r>
-        <w:lastRenderedPageBreak/>
         <w:t xml:space="preserve">Reserved instance – are of two types availability zone scope OR region scope </w:t>
       </w:r>
     </w:p>
@@ -16008,7 +16337,17 @@
         </w:rPr>
       </w:pPr>
       <w:r>
-        <w:t xml:space="preserve">Attaching ENI when the instance during launching state is called </w:t>
+        <w:t xml:space="preserve">Attaching ENI when the instance during </w:t>
+      </w:r>
+      <w:r>
+        <w:rPr>
+          <w:b/>
+          <w:bCs/>
+        </w:rPr>
+        <w:t xml:space="preserve">launching </w:t>
+      </w:r>
+      <w:r>
+        <w:t xml:space="preserve">state is called </w:t>
       </w:r>
       <w:r>
         <w:rPr>
@@ -16025,6 +16364,9 @@
           <w:ilvl w:val="1"/>
           <w:numId w:val="6"/>
         </w:numPr>
+        <w:rPr>
+          <w:color w:val="FF0000"/>
+        </w:rPr>
       </w:pPr>
       <w:r>
         <w:t xml:space="preserve">If additional ENI is attached to the EC2 instances during </w:t>
@@ -16036,15 +16378,22 @@
         <w:t xml:space="preserve"> then AWS will NOT allocate IPv4 public IP addresses to any of the ENIs, one need to attach elastic IP addresses manually. </w:t>
       </w:r>
       <w:r>
+        <w:rPr>
+          <w:color w:val="FF0000"/>
+        </w:rPr>
         <w:t xml:space="preserve">[ </w:t>
       </w:r>
       <w:r>
         <w:rPr>
           <w:i/>
+          <w:color w:val="FF0000"/>
         </w:rPr>
         <w:t>related to scenario base questions</w:t>
       </w:r>
       <w:r>
+        <w:rPr>
+          <w:color w:val="FF0000"/>
+        </w:rPr>
         <w:t>]</w:t>
       </w:r>
     </w:p>
@@ -16113,11 +16462,9 @@
       <w:r>
         <w:t xml:space="preserve">One or Many Secondary IPv4 </w:t>
       </w:r>
-      <w:proofErr w:type="gramStart"/>
-      <w:r>
-        <w:t>addresses .</w:t>
-      </w:r>
-      <w:proofErr w:type="gramEnd"/>
+      <w:r>
+        <w:t>addresses.</w:t>
+      </w:r>
     </w:p>
     <w:p>
       <w:pPr>
@@ -16140,15 +16487,7 @@
         </w:numPr>
       </w:pPr>
       <w:r>
-        <w:t xml:space="preserve">Max </w:t>
-      </w:r>
-      <w:proofErr w:type="spellStart"/>
-      <w:r>
-        <w:t>Upto</w:t>
-      </w:r>
-      <w:proofErr w:type="spellEnd"/>
-      <w:r>
-        <w:t xml:space="preserve"> 5 security groups </w:t>
+        <w:t xml:space="preserve">Max Upto 5 security groups </w:t>
       </w:r>
     </w:p>
     <w:p>
@@ -16208,6 +16547,7 @@
         </w:numPr>
       </w:pPr>
       <w:r>
+        <w:lastRenderedPageBreak/>
         <w:t>It allows network and security appliance to be use in VPC.</w:t>
       </w:r>
     </w:p>
@@ -16235,13 +16575,31 @@
         <w:t xml:space="preserve"> secondary (standby) instances. </w:t>
       </w:r>
       <w:r>
-        <w:t>[When EC2 instance has secondary IPv4 private addresses, it allows reassigning of the secondary IPv4 address to new EC2 instance</w:t>
-      </w:r>
-      <w:r>
+        <w:t>[</w:t>
+      </w:r>
+      <w:r>
+        <w:rPr>
+          <w:i/>
+          <w:iCs/>
+        </w:rPr>
+        <w:t>When EC2 instance has secondary IPv4 private addresses, it allows reassigning of the secondary IPv4 address to new EC2 instance</w:t>
+      </w:r>
+      <w:r>
+        <w:rPr>
+          <w:i/>
+          <w:iCs/>
+        </w:rPr>
         <w:t xml:space="preserve"> s</w:t>
       </w:r>
       <w:r>
-        <w:t>o that on an event of a failure, the traffic routing from elastic IP address to the secondary private IPv4 address get automatically routed to the new instance]</w:t>
+        <w:rPr>
+          <w:i/>
+          <w:iCs/>
+        </w:rPr>
+        <w:t>o that on an event of a failure, the traffic routing from elastic IP address to the secondary private IPv4 address get automatically routed to the new instance</w:t>
+      </w:r>
+      <w:r>
+        <w:t>]</w:t>
       </w:r>
       <w:r>
         <w:t>.</w:t>
@@ -16271,7 +16629,10 @@
     <w:p>
       <w:pPr>
         <w:pStyle w:val="ListParagraph"/>
-        <w:ind w:left="2160"/>
+        <w:numPr>
+          <w:ilvl w:val="0"/>
+          <w:numId w:val="30"/>
+        </w:numPr>
         <w:rPr>
           <w:bCs/>
         </w:rPr>
@@ -16280,7 +16641,7 @@
         <w:rPr>
           <w:bCs/>
         </w:rPr>
-        <w:t xml:space="preserve">#Secondary IPv4 addresses should also be from the </w:t>
+        <w:t xml:space="preserve">Secondary IPv4 addresses should also be from the </w:t>
       </w:r>
       <w:r>
         <w:rPr>
@@ -16327,7 +16688,10 @@
     <w:p>
       <w:pPr>
         <w:pStyle w:val="ListParagraph"/>
-        <w:ind w:left="2160"/>
+        <w:numPr>
+          <w:ilvl w:val="0"/>
+          <w:numId w:val="31"/>
+        </w:numPr>
         <w:rPr>
           <w:bCs/>
         </w:rPr>
@@ -16336,7 +16700,7 @@
         <w:rPr>
           <w:bCs/>
         </w:rPr>
-        <w:t># E</w:t>
+        <w:t>E</w:t>
       </w:r>
       <w:r>
         <w:rPr>
@@ -16348,7 +16712,10 @@
     <w:p>
       <w:pPr>
         <w:pStyle w:val="ListParagraph"/>
-        <w:ind w:left="2160"/>
+        <w:numPr>
+          <w:ilvl w:val="0"/>
+          <w:numId w:val="31"/>
+        </w:numPr>
         <w:rPr>
           <w:bCs/>
         </w:rPr>
@@ -16356,133 +16723,137 @@
       <w:r>
         <w:rPr>
           <w:bCs/>
-        </w:rPr>
-        <w:t># Once the primary IPv4 private assigned to a</w:t>
+          <w:highlight w:val="yellow"/>
+        </w:rPr>
+        <w:t>Once the primary IPv4 private assigned to a</w:t>
       </w:r>
       <w:r>
         <w:rPr>
           <w:bCs/>
+          <w:highlight w:val="yellow"/>
         </w:rPr>
         <w:t>n</w:t>
       </w:r>
       <w:r>
         <w:rPr>
           <w:bCs/>
-        </w:rPr>
-        <w:t xml:space="preserve"> elastic IP address is de-attached from the EC2 instance then Elastic IP address is also </w:t>
-      </w:r>
-      <w:proofErr w:type="gramStart"/>
+          <w:highlight w:val="yellow"/>
+        </w:rPr>
+        <w:t xml:space="preserve"> elastic IP address is de-attached from the EC2 instance then Elastic IP address is also gets de-attached.</w:t>
+      </w:r>
       <w:r>
         <w:rPr>
           <w:bCs/>
         </w:rPr>
-        <w:t>gets</w:t>
-      </w:r>
-      <w:proofErr w:type="gramEnd"/>
-      <w:r>
+        <w:t xml:space="preserve"> </w:t>
+      </w:r>
+    </w:p>
+    <w:p>
+      <w:pPr>
+        <w:pStyle w:val="ListParagraph"/>
+        <w:numPr>
+          <w:ilvl w:val="0"/>
+          <w:numId w:val="31"/>
+        </w:numPr>
         <w:rPr>
           <w:bCs/>
         </w:rPr>
-        <w:t xml:space="preserve"> de-attached. </w:t>
-      </w:r>
-    </w:p>
-    <w:p>
-      <w:pPr>
-        <w:pStyle w:val="ListParagraph"/>
-        <w:ind w:left="2160"/>
+      </w:pPr>
+      <w:r>
         <w:rPr>
           <w:bCs/>
         </w:rPr>
-      </w:pPr>
-      <w:r>
+        <w:t>One cannot de-attached eth0 (primary subnet) from the instance.</w:t>
+      </w:r>
+    </w:p>
+    <w:p>
+      <w:pPr>
+        <w:pStyle w:val="ListParagraph"/>
+        <w:numPr>
+          <w:ilvl w:val="0"/>
+          <w:numId w:val="31"/>
+        </w:numPr>
         <w:rPr>
           <w:bCs/>
         </w:rPr>
-        <w:t># One cannot de-attached eth0 (primary subnet) from the instance.</w:t>
-      </w:r>
-    </w:p>
-    <w:p>
-      <w:pPr>
-        <w:pStyle w:val="ListParagraph"/>
-        <w:ind w:left="2160"/>
+      </w:pPr>
+      <w:r>
         <w:rPr>
           <w:bCs/>
         </w:rPr>
-      </w:pPr>
+        <w:t>Private IPv</w:t>
+      </w:r>
       <w:r>
         <w:rPr>
           <w:bCs/>
         </w:rPr>
-        <w:t># Private IPv</w:t>
+        <w:t>4,</w:t>
       </w:r>
       <w:r>
         <w:rPr>
           <w:bCs/>
         </w:rPr>
-        <w:t>4,</w:t>
+        <w:t xml:space="preserve"> Secondary IPv4, IPv6, Elastic IP address all belongs to the same network interface even when the</w:t>
       </w:r>
       <w:r>
         <w:rPr>
           <w:bCs/>
         </w:rPr>
-        <w:t xml:space="preserve"> Secondary IPv4, IPv6, Elastic IP address all belongs to the same network interface even when </w:t>
-      </w:r>
-      <w:proofErr w:type="spellStart"/>
+        <w:t>y</w:t>
+      </w:r>
       <w:r>
         <w:rPr>
           <w:bCs/>
         </w:rPr>
-        <w:t>the</w:t>
-      </w:r>
-      <w:proofErr w:type="spellEnd"/>
-      <w:r>
+        <w:t xml:space="preserve"> are de-attached and re-attached to a different EC2 instance. </w:t>
+      </w:r>
+    </w:p>
+    <w:p>
+      <w:pPr>
+        <w:pStyle w:val="ListParagraph"/>
+        <w:numPr>
+          <w:ilvl w:val="0"/>
+          <w:numId w:val="31"/>
+        </w:numPr>
         <w:rPr>
           <w:bCs/>
         </w:rPr>
-        <w:t xml:space="preserve"> are de-attached and re-attached to a different EC2 instance. </w:t>
-      </w:r>
-    </w:p>
-    <w:p>
-      <w:pPr>
-        <w:pStyle w:val="ListParagraph"/>
-        <w:ind w:left="2160"/>
+      </w:pPr>
+      <w:r>
         <w:rPr>
           <w:bCs/>
         </w:rPr>
-      </w:pPr>
+        <w:t xml:space="preserve">When attaching Network Interface to another EC2 instance – the second instance should be in the same region and should be in the same Availability Zone. Within Availability Zone, they can be in </w:t>
+      </w:r>
       <w:r>
         <w:rPr>
           <w:bCs/>
         </w:rPr>
-        <w:lastRenderedPageBreak/>
-        <w:t xml:space="preserve"># When attaching Network Interface to another EC2 instance – the second instance should be in the same region and should be in the same Availability Zone. Within Availability Zone, they can be in </w:t>
+        <w:t xml:space="preserve">a </w:t>
       </w:r>
       <w:r>
         <w:rPr>
           <w:bCs/>
         </w:rPr>
-        <w:t xml:space="preserve">a </w:t>
-      </w:r>
-      <w:r>
+        <w:t xml:space="preserve">different subnet. </w:t>
+      </w:r>
+    </w:p>
+    <w:p>
+      <w:pPr>
+        <w:pStyle w:val="ListParagraph"/>
+        <w:numPr>
+          <w:ilvl w:val="0"/>
+          <w:numId w:val="31"/>
+        </w:numPr>
         <w:rPr>
           <w:bCs/>
         </w:rPr>
-        <w:t xml:space="preserve">different subnet. </w:t>
-      </w:r>
-    </w:p>
-    <w:p>
-      <w:pPr>
-        <w:pStyle w:val="ListParagraph"/>
-        <w:ind w:left="2160"/>
+      </w:pPr>
+      <w:r>
         <w:rPr>
           <w:bCs/>
         </w:rPr>
-      </w:pPr>
-      <w:r>
-        <w:rPr>
-          <w:bCs/>
-        </w:rPr>
-        <w:t xml:space="preserve"># ENI are AZ specific </w:t>
+        <w:t xml:space="preserve">ENI are AZ specific </w:t>
       </w:r>
     </w:p>
     <w:p>
@@ -16585,15 +16956,7 @@
         <w:t xml:space="preserve">. </w:t>
       </w:r>
       <w:r>
-        <w:t xml:space="preserve">Thus, </w:t>
-      </w:r>
-      <w:proofErr w:type="spellStart"/>
-      <w:r>
-        <w:t>its</w:t>
-      </w:r>
-      <w:proofErr w:type="spellEnd"/>
-      <w:r>
-        <w:t xml:space="preserve"> important to disable the source destination check for NAT instances. </w:t>
+        <w:t xml:space="preserve">Thus, its important to disable the source destination check for NAT instances. </w:t>
       </w:r>
     </w:p>
     <w:p>
@@ -16621,14 +16984,8 @@
           <w:ilvl w:val="1"/>
           <w:numId w:val="6"/>
         </w:numPr>
-        <w:rPr>
-          <w:highlight w:val="yellow"/>
-        </w:rPr>
-      </w:pPr>
-      <w:r>
-        <w:rPr>
-          <w:highlight w:val="yellow"/>
-        </w:rPr>
+      </w:pPr>
+      <w:r>
         <w:t>If the spot instance is Launched and the AWS terminate the instance due to change in the pricing in the first hour of the billing then – THERE WILL BE NO CHARGES.</w:t>
       </w:r>
     </w:p>
@@ -16639,14 +16996,8 @@
           <w:ilvl w:val="1"/>
           <w:numId w:val="6"/>
         </w:numPr>
-        <w:rPr>
-          <w:highlight w:val="yellow"/>
-        </w:rPr>
-      </w:pPr>
-      <w:r>
-        <w:rPr>
-          <w:highlight w:val="yellow"/>
-        </w:rPr>
+      </w:pPr>
+      <w:r>
         <w:t xml:space="preserve">If the users terminate the spot instance within the first hour then it will be charge till the nearest second. </w:t>
       </w:r>
     </w:p>
@@ -16657,44 +17008,22 @@
           <w:ilvl w:val="1"/>
           <w:numId w:val="6"/>
         </w:numPr>
-        <w:rPr>
-          <w:highlight w:val="yellow"/>
-        </w:rPr>
-      </w:pPr>
-      <w:r>
-        <w:rPr>
-          <w:highlight w:val="yellow"/>
-        </w:rPr>
+      </w:pPr>
+      <w:r>
         <w:t>For subsequent hour (after 1</w:t>
       </w:r>
       <w:r>
         <w:rPr>
-          <w:highlight w:val="yellow"/>
           <w:vertAlign w:val="superscript"/>
         </w:rPr>
         <w:t>st</w:t>
       </w:r>
       <w:r>
-        <w:rPr>
-          <w:highlight w:val="yellow"/>
-        </w:rPr>
         <w:t xml:space="preserve"> hour of operation), the spot instance will be charge for the entire time to the nearest second even if </w:t>
       </w:r>
       <w:r>
-        <w:rPr>
-          <w:highlight w:val="yellow"/>
-        </w:rPr>
         <w:t xml:space="preserve">AWS terminates the instance due to the change in the stop pricing. </w:t>
       </w:r>
-    </w:p>
-    <w:p>
-      <w:pPr>
-        <w:pStyle w:val="ListParagraph"/>
-        <w:numPr>
-          <w:ilvl w:val="0"/>
-          <w:numId w:val="6"/>
-        </w:numPr>
-      </w:pPr>
     </w:p>
     <w:p>
       <w:pPr>
@@ -16707,7 +17036,7 @@
           <w:lang w:val="en-US"/>
         </w:rPr>
       </w:pPr>
-      <w:bookmarkStart w:id="8" w:name="_Toc20083753"/>
+      <w:bookmarkStart w:id="9" w:name="_Toc23397701"/>
       <w:r>
         <w:rPr>
           <w:b/>
@@ -16715,7 +17044,7 @@
         </w:rPr>
         <w:t>Elastic Block Store (EBS)</w:t>
       </w:r>
-      <w:bookmarkEnd w:id="8"/>
+      <w:bookmarkEnd w:id="9"/>
       <w:r>
         <w:rPr>
           <w:b/>
@@ -16755,9 +17084,17 @@
       </w:pPr>
       <w:r>
         <w:rPr>
-          <w:lang w:val="en-US"/>
-        </w:rPr>
-        <w:t xml:space="preserve">Block store – this is primarily used for </w:t>
+          <w:b/>
+          <w:bCs/>
+          <w:lang w:val="en-US"/>
+        </w:rPr>
+        <w:t>Block store</w:t>
+      </w:r>
+      <w:r>
+        <w:rPr>
+          <w:lang w:val="en-US"/>
+        </w:rPr>
+        <w:t xml:space="preserve"> – this is primarily used for </w:t>
       </w:r>
       <w:r>
         <w:rPr>
@@ -16779,9 +17116,17 @@
       </w:pPr>
       <w:r>
         <w:rPr>
-          <w:lang w:val="en-US"/>
-        </w:rPr>
-        <w:t xml:space="preserve">Object store </w:t>
+          <w:b/>
+          <w:bCs/>
+          <w:lang w:val="en-US"/>
+        </w:rPr>
+        <w:t>Object store</w:t>
+      </w:r>
+      <w:r>
+        <w:rPr>
+          <w:lang w:val="en-US"/>
+        </w:rPr>
+        <w:t xml:space="preserve"> </w:t>
       </w:r>
       <w:r>
         <w:rPr>
@@ -16921,41 +17266,53 @@
         <w:rPr>
           <w:lang w:val="en-US"/>
         </w:rPr>
-        <w:t xml:space="preserve">By default, EBS backed EC2 instance have </w:t>
-      </w:r>
-      <w:proofErr w:type="spellStart"/>
-      <w:r>
-        <w:rPr>
-          <w:lang w:val="en-US"/>
-        </w:rPr>
-        <w:t>deleteOnTermination</w:t>
-      </w:r>
-      <w:proofErr w:type="spellEnd"/>
-      <w:r>
-        <w:rPr>
-          <w:lang w:val="en-US"/>
-        </w:rPr>
-        <w:t xml:space="preserve"> flag = ON, which deletes the EBS volume when its associated EC2 instance is terminated</w:t>
-      </w:r>
-      <w:r>
-        <w:rPr>
-          <w:lang w:val="en-US"/>
-        </w:rPr>
-        <w:t xml:space="preserve">, however </w:t>
-      </w:r>
-      <w:proofErr w:type="spellStart"/>
-      <w:r>
-        <w:rPr>
-          <w:lang w:val="en-US"/>
-        </w:rPr>
-        <w:t>deleteOnTermination</w:t>
-      </w:r>
-      <w:proofErr w:type="spellEnd"/>
-      <w:r>
-        <w:rPr>
-          <w:lang w:val="en-US"/>
-        </w:rPr>
-        <w:t xml:space="preserve"> flag can be turn off if required to prevent the data on the EBS to persist when the EC2 instance is terminated. </w:t>
+        <w:t>By default, EBS backed EC2 instance</w:t>
+      </w:r>
+      <w:r>
+        <w:rPr>
+          <w:lang w:val="en-US"/>
+        </w:rPr>
+        <w:t xml:space="preserve"> (</w:t>
+      </w:r>
+      <w:r>
+        <w:rPr>
+          <w:i/>
+          <w:iCs/>
+          <w:lang w:val="en-US"/>
+        </w:rPr>
+        <w:t>root volume</w:t>
+      </w:r>
+      <w:r>
+        <w:rPr>
+          <w:lang w:val="en-US"/>
+        </w:rPr>
+        <w:t>)</w:t>
+      </w:r>
+      <w:r>
+        <w:rPr>
+          <w:lang w:val="en-US"/>
+        </w:rPr>
+        <w:t xml:space="preserve"> have </w:t>
+      </w:r>
+      <w:r>
+        <w:rPr>
+          <w:b/>
+          <w:bCs/>
+          <w:lang w:val="en-US"/>
+        </w:rPr>
+        <w:t>deleteOnTermination flag = ON,</w:t>
+      </w:r>
+      <w:r>
+        <w:rPr>
+          <w:lang w:val="en-US"/>
+        </w:rPr>
+        <w:t xml:space="preserve"> which deletes the EBS volume when its associated EC2 instance is terminated</w:t>
+      </w:r>
+      <w:r>
+        <w:rPr>
+          <w:lang w:val="en-US"/>
+        </w:rPr>
+        <w:t xml:space="preserve">, however deleteOnTermination flag can be turn off if required to prevent the data on the EBS to persist when the EC2 instance is terminated. </w:t>
       </w:r>
       <w:r>
         <w:rPr>
@@ -16986,6 +17343,7 @@
           <w:b/>
           <w:lang w:val="en-US"/>
         </w:rPr>
+        <w:lastRenderedPageBreak/>
         <w:t>Instance Store</w:t>
       </w:r>
       <w:r>
@@ -17126,14 +17484,38 @@
           <w:numId w:val="6"/>
         </w:numPr>
         <w:rPr>
-          <w:lang w:val="en-US"/>
-        </w:rPr>
-      </w:pPr>
-      <w:r>
-        <w:rPr>
-          <w:lang w:val="en-US"/>
-        </w:rPr>
-        <w:t>When EC2 instance backed by instance store is rebooted the data store on it will NOT be lost.</w:t>
+          <w:i/>
+          <w:iCs/>
+          <w:lang w:val="en-US"/>
+        </w:rPr>
+      </w:pPr>
+      <w:r>
+        <w:rPr>
+          <w:lang w:val="en-US"/>
+        </w:rPr>
+        <w:t xml:space="preserve">When EC2 instance backed by instance store is </w:t>
+      </w:r>
+      <w:r>
+        <w:rPr>
+          <w:i/>
+          <w:iCs/>
+          <w:lang w:val="en-US"/>
+        </w:rPr>
+        <w:t>rebooted</w:t>
+      </w:r>
+      <w:r>
+        <w:rPr>
+          <w:lang w:val="en-US"/>
+        </w:rPr>
+        <w:t xml:space="preserve"> the data store on it will </w:t>
+      </w:r>
+      <w:r>
+        <w:rPr>
+          <w:i/>
+          <w:iCs/>
+          <w:lang w:val="en-US"/>
+        </w:rPr>
+        <w:t>NOT be lost.</w:t>
       </w:r>
     </w:p>
     <w:p>
@@ -17199,7 +17581,6 @@
         <w:rPr>
           <w:lang w:val="en-US"/>
         </w:rPr>
-        <w:lastRenderedPageBreak/>
         <w:t xml:space="preserve">EBS volume are </w:t>
       </w:r>
       <w:r>
@@ -17367,7 +17748,8 @@
           <w:rFonts w:ascii="Arial" w:hAnsi="Arial" w:cs="Arial"/>
           <w:b/>
           <w:bCs/>
-          <w:color w:val="222222"/>
+          <w:color w:val="FF0000"/>
+          <w:highlight w:val="yellow"/>
           <w:shd w:val="clear" w:color="auto" w:fill="FFFFFF"/>
         </w:rPr>
         <w:t>Ephemeral Storage</w:t>
@@ -17389,6 +17771,7 @@
           <w:ilvl w:val="0"/>
           <w:numId w:val="6"/>
         </w:numPr>
+        <w:jc w:val="both"/>
         <w:rPr>
           <w:lang w:val="en-US"/>
         </w:rPr>
@@ -17601,16 +17984,14 @@
         <w:rPr>
           <w:lang w:val="en-US"/>
         </w:rPr>
-        <w:t xml:space="preserve">To migrate </w:t>
-      </w:r>
-      <w:proofErr w:type="gramStart"/>
-      <w:r>
-        <w:rPr>
-          <w:lang w:val="en-US"/>
-        </w:rPr>
-        <w:t>a</w:t>
-      </w:r>
-      <w:proofErr w:type="gramEnd"/>
+        <w:t>To migrate a</w:t>
+      </w:r>
+      <w:r>
+        <w:rPr>
+          <w:lang w:val="en-US"/>
+        </w:rPr>
+        <w:t>n</w:t>
+      </w:r>
       <w:r>
         <w:rPr>
           <w:lang w:val="en-US"/>
@@ -17757,7 +18138,21 @@
         <w:rPr>
           <w:lang w:val="en-US"/>
         </w:rPr>
-        <w:t xml:space="preserve">Snapshot request received  </w:t>
+        <w:t xml:space="preserve">Snapshot </w:t>
+      </w:r>
+      <w:r>
+        <w:rPr>
+          <w:b/>
+          <w:bCs/>
+          <w:lang w:val="en-US"/>
+        </w:rPr>
+        <w:t>Request Received</w:t>
+      </w:r>
+      <w:r>
+        <w:rPr>
+          <w:lang w:val="en-US"/>
+        </w:rPr>
+        <w:t xml:space="preserve">  </w:t>
       </w:r>
       <w:r>
         <w:rPr>
@@ -17856,7 +18251,14 @@
         <w:rPr>
           <w:lang w:val="en-US"/>
         </w:rPr>
-        <w:t xml:space="preserve">Once the EBS snapshot is triggered, the EBS volume can be attached back to the EC2 instance. </w:t>
+        <w:t xml:space="preserve">Once the EBS snapshot is triggered, the EBS volume can </w:t>
+      </w:r>
+      <w:r>
+        <w:rPr>
+          <w:lang w:val="en-US"/>
+        </w:rPr>
+        <w:lastRenderedPageBreak/>
+        <w:t xml:space="preserve">be attached back to the EC2 instance. </w:t>
       </w:r>
       <w:r>
         <w:rPr>
@@ -18198,7 +18600,6 @@
         <w:rPr>
           <w:lang w:val="en-US"/>
         </w:rPr>
-        <w:lastRenderedPageBreak/>
         <w:t xml:space="preserve">Use OS level encryption, using plugins and drivers.  </w:t>
       </w:r>
     </w:p>
@@ -18762,6 +19163,7 @@
         <w:rPr>
           <w:lang w:val="en-US"/>
         </w:rPr>
+        <w:lastRenderedPageBreak/>
         <w:t xml:space="preserve">Any newly created encrypted volume after first encrypted volume will have their own unique/separate AES256 </w:t>
       </w:r>
       <w:r>
@@ -18804,17 +19206,20 @@
         </w:numPr>
         <w:jc w:val="both"/>
         <w:rPr>
-          <w:lang w:val="en-US"/>
-        </w:rPr>
-      </w:pPr>
-      <w:r>
-        <w:rPr>
+          <w:highlight w:val="yellow"/>
+          <w:lang w:val="en-US"/>
+        </w:rPr>
+      </w:pPr>
+      <w:r>
+        <w:rPr>
+          <w:highlight w:val="yellow"/>
           <w:lang w:val="en-US"/>
         </w:rPr>
         <w:t xml:space="preserve">In order to change the encryption key, one need to create a copy of the snapshot in the process encryption key can be changed. </w:t>
       </w:r>
       <w:r>
         <w:rPr>
+          <w:highlight w:val="yellow"/>
           <w:lang w:val="en-US"/>
         </w:rPr>
         <w:t xml:space="preserve"> </w:t>
@@ -18969,7 +19374,6 @@
           <w:noProof/>
           <w:lang w:val="en-US"/>
         </w:rPr>
-        <w:lastRenderedPageBreak/>
         <w:drawing>
           <wp:inline distT="0" distB="0" distL="0" distR="0" wp14:anchorId="10695737" wp14:editId="6CFFCF6B">
             <wp:extent cx="3642852" cy="2246412"/>
@@ -19023,6 +19427,8 @@
         <w:ind w:left="2520"/>
         <w:jc w:val="both"/>
         <w:rPr>
+          <w:color w:val="FF0000"/>
+          <w:highlight w:val="yellow"/>
           <w:lang w:val="en-US"/>
         </w:rPr>
       </w:pPr>
@@ -19084,16 +19490,28 @@
         <w:rPr>
           <w:lang w:val="en-US"/>
         </w:rPr>
-        <w:t xml:space="preserve"> [</w:t>
-      </w:r>
-      <w:r>
-        <w:rPr>
+        <w:t xml:space="preserve"> </w:t>
+      </w:r>
+      <w:r>
+        <w:rPr>
+          <w:color w:val="FF0000"/>
+          <w:highlight w:val="yellow"/>
+          <w:lang w:val="en-US"/>
+        </w:rPr>
+        <w:t>[</w:t>
+      </w:r>
+      <w:r>
+        <w:rPr>
+          <w:color w:val="FF0000"/>
+          <w:highlight w:val="yellow"/>
           <w:lang w:val="en-US"/>
         </w:rPr>
         <w:t>One</w:t>
       </w:r>
       <w:r>
         <w:rPr>
+          <w:color w:val="FF0000"/>
+          <w:highlight w:val="yellow"/>
           <w:lang w:val="en-US"/>
         </w:rPr>
         <w:t xml:space="preserve"> can share encrypted snapshot with the other AWS account, when encrypted with different key other than default CMS key.]</w:t>
@@ -19108,20 +19526,22 @@
         </w:numPr>
         <w:jc w:val="both"/>
         <w:rPr>
-          <w:lang w:val="en-US"/>
-        </w:rPr>
-      </w:pPr>
-      <w:r>
-        <w:rPr>
-          <w:lang w:val="en-US"/>
-        </w:rPr>
-        <w:t>Sharing snapshot</w:t>
-      </w:r>
-      <w:r>
-        <w:rPr>
-          <w:lang w:val="en-US"/>
-        </w:rPr>
-        <w:t xml:space="preserve">: </w:t>
+          <w:b/>
+          <w:bCs/>
+          <w:color w:val="FF0000"/>
+          <w:highlight w:val="yellow"/>
+          <w:lang w:val="en-US"/>
+        </w:rPr>
+      </w:pPr>
+      <w:r>
+        <w:rPr>
+          <w:b/>
+          <w:bCs/>
+          <w:color w:val="FF0000"/>
+          <w:highlight w:val="yellow"/>
+          <w:lang w:val="en-US"/>
+        </w:rPr>
+        <w:t xml:space="preserve">Sharing snapshot: </w:t>
       </w:r>
     </w:p>
     <w:p>
@@ -19629,6 +20049,7 @@
         <w:rPr>
           <w:lang w:val="en-US"/>
         </w:rPr>
+        <w:lastRenderedPageBreak/>
         <w:t>Geographical expansion – extending service offering from one region to regions.</w:t>
       </w:r>
     </w:p>
@@ -19893,7 +20314,6 @@
         <w:rPr>
           <w:lang w:val="en-US"/>
         </w:rPr>
-        <w:lastRenderedPageBreak/>
         <w:t xml:space="preserve">While the copy is in progress EBS volume cannot be created out of the new snapshot. </w:t>
       </w:r>
     </w:p>
@@ -20373,6 +20793,7 @@
         <w:rPr>
           <w:lang w:val="en-US"/>
         </w:rPr>
+        <w:lastRenderedPageBreak/>
         <w:t xml:space="preserve">When creating AMI from an EBS backed EC2 instances, AWS will </w:t>
       </w:r>
       <w:r>
@@ -20504,7 +20925,6 @@
         <w:rPr>
           <w:lang w:val="en-US"/>
         </w:rPr>
-        <w:lastRenderedPageBreak/>
         <w:t>EC2 IOPS is dependent on NIC and the connected EBS</w:t>
       </w:r>
       <w:r>
@@ -20879,7 +21299,7 @@
           <w:lang w:val="en-US"/>
         </w:rPr>
       </w:pPr>
-      <w:bookmarkStart w:id="9" w:name="_Toc20083754"/>
+      <w:bookmarkStart w:id="10" w:name="_Toc23397702"/>
       <w:r>
         <w:rPr>
           <w:b/>
@@ -20894,7 +21314,7 @@
         </w:rPr>
         <w:t>(ELB)</w:t>
       </w:r>
-      <w:bookmarkEnd w:id="9"/>
+      <w:bookmarkEnd w:id="10"/>
     </w:p>
     <w:p>
       <w:pPr>
@@ -20936,7 +21356,45 @@
         <w:rPr>
           <w:lang w:val="en-US"/>
         </w:rPr>
-        <w:t xml:space="preserve"> coming from internet to EC2 instance. There are two types of Elastic load balancer – </w:t>
+        <w:t xml:space="preserve"> coming from internet to EC2 instance. There are </w:t>
+      </w:r>
+      <w:r>
+        <w:rPr>
+          <w:lang w:val="en-US"/>
+        </w:rPr>
+        <w:t>three</w:t>
+      </w:r>
+      <w:r>
+        <w:rPr>
+          <w:lang w:val="en-US"/>
+        </w:rPr>
+        <w:t xml:space="preserve"> types of Elastic load balancer –</w:t>
+      </w:r>
+      <w:r>
+        <w:rPr>
+          <w:lang w:val="en-US"/>
+        </w:rPr>
+        <w:t xml:space="preserve"> </w:t>
+      </w:r>
+      <w:r>
+        <w:rPr>
+          <w:i/>
+          <w:iCs/>
+          <w:lang w:val="en-US"/>
+        </w:rPr>
+        <w:t>Network Load Balancer</w:t>
+      </w:r>
+      <w:r>
+        <w:rPr>
+          <w:lang w:val="en-US"/>
+        </w:rPr>
+        <w:t>,</w:t>
+      </w:r>
+      <w:r>
+        <w:rPr>
+          <w:lang w:val="en-US"/>
+        </w:rPr>
+        <w:t xml:space="preserve"> </w:t>
       </w:r>
       <w:r>
         <w:rPr>
@@ -21134,6 +21592,7 @@
         <w:rPr>
           <w:lang w:val="en-US"/>
         </w:rPr>
+        <w:lastRenderedPageBreak/>
         <w:t xml:space="preserve">ELB are charged hourly basis for the service they provided, once the status change to in-service the ELB charging starts. </w:t>
       </w:r>
       <w:r>
@@ -21553,7 +22012,6 @@
               <w:rPr>
                 <w:lang w:val="en-US"/>
               </w:rPr>
-              <w:lastRenderedPageBreak/>
               <w:t>Health Check Intervals</w:t>
             </w:r>
           </w:p>
@@ -21980,6 +22438,7 @@
           <w:noProof/>
           <w:lang w:val="en-US"/>
         </w:rPr>
+        <w:lastRenderedPageBreak/>
         <w:drawing>
           <wp:inline distT="0" distB="0" distL="0" distR="0" wp14:anchorId="1F41371E" wp14:editId="7677D0E4">
             <wp:extent cx="5187950" cy="1088056"/>
@@ -22146,7 +22605,6 @@
           <w:noProof/>
           <w:lang w:val="en-US"/>
         </w:rPr>
-        <w:lastRenderedPageBreak/>
         <w:drawing>
           <wp:inline distT="0" distB="0" distL="0" distR="0" wp14:anchorId="2E43EDD6" wp14:editId="0750C5E8">
             <wp:extent cx="5731510" cy="1942465"/>
@@ -22941,7 +23399,19 @@
               <w:rPr>
                 <w:lang w:val="en-US"/>
               </w:rPr>
-              <w:t xml:space="preserve">VPC CIDER block address </w:t>
+              <w:t xml:space="preserve">VPC </w:t>
+            </w:r>
+            <w:r>
+              <w:rPr>
+                <w:lang w:val="en-US"/>
+              </w:rPr>
+              <w:t>CIDR</w:t>
+            </w:r>
+            <w:r>
+              <w:rPr>
+                <w:lang w:val="en-US"/>
+              </w:rPr>
+              <w:t xml:space="preserve"> block address </w:t>
             </w:r>
           </w:p>
         </w:tc>
@@ -23230,21 +23700,7 @@
               <w:rPr>
                 <w:lang w:val="en-US"/>
               </w:rPr>
-              <w:t xml:space="preserve"> like original user source IP, source port, </w:t>
-            </w:r>
-            <w:proofErr w:type="spellStart"/>
-            <w:r>
-              <w:rPr>
-                <w:lang w:val="en-US"/>
-              </w:rPr>
-              <w:t>etc</w:t>
-            </w:r>
-            <w:proofErr w:type="spellEnd"/>
-            <w:r>
-              <w:rPr>
-                <w:lang w:val="en-US"/>
-              </w:rPr>
-              <w:t xml:space="preserve">… </w:t>
+              <w:t xml:space="preserve"> like original user source IP, source port, etc… </w:t>
             </w:r>
           </w:p>
         </w:tc>
@@ -23336,6 +23792,7 @@
                 <w:b/>
                 <w:lang w:val="en-US"/>
               </w:rPr>
+              <w:lastRenderedPageBreak/>
               <w:t xml:space="preserve">EC2-Security Group Rules </w:t>
             </w:r>
             <w:r>
@@ -23617,6 +24074,7 @@
         <w:tc>
           <w:tcPr>
             <w:tcW w:w="1684" w:type="dxa"/>
+            <w:shd w:val="clear" w:color="auto" w:fill="AEAAAA" w:themeFill="background2" w:themeFillShade="BF"/>
           </w:tcPr>
           <w:p>
             <w:pPr>
@@ -23640,6 +24098,7 @@
         <w:tc>
           <w:tcPr>
             <w:tcW w:w="989" w:type="dxa"/>
+            <w:shd w:val="clear" w:color="auto" w:fill="AEAAAA" w:themeFill="background2" w:themeFillShade="BF"/>
           </w:tcPr>
           <w:p>
             <w:pPr>
@@ -23663,6 +24122,7 @@
         <w:tc>
           <w:tcPr>
             <w:tcW w:w="1250" w:type="dxa"/>
+            <w:shd w:val="clear" w:color="auto" w:fill="AEAAAA" w:themeFill="background2" w:themeFillShade="BF"/>
           </w:tcPr>
           <w:p>
             <w:pPr>
@@ -23686,6 +24146,7 @@
         <w:tc>
           <w:tcPr>
             <w:tcW w:w="1853" w:type="dxa"/>
+            <w:shd w:val="clear" w:color="auto" w:fill="AEAAAA" w:themeFill="background2" w:themeFillShade="BF"/>
           </w:tcPr>
           <w:p>
             <w:pPr>
@@ -23709,6 +24170,7 @@
         <w:tc>
           <w:tcPr>
             <w:tcW w:w="4709" w:type="dxa"/>
+            <w:shd w:val="clear" w:color="auto" w:fill="AEAAAA" w:themeFill="background2" w:themeFillShade="BF"/>
           </w:tcPr>
           <w:p>
             <w:pPr>
@@ -23857,6 +24319,7 @@
     </w:tbl>
     <w:p>
       <w:pPr>
+        <w:pStyle w:val="ListParagraph"/>
         <w:jc w:val="both"/>
         <w:rPr>
           <w:b/>
@@ -23939,7 +24402,6 @@
           <w:b/>
           <w:lang w:val="en-US"/>
         </w:rPr>
-        <w:lastRenderedPageBreak/>
         <w:t xml:space="preserve">ELB </w:t>
       </w:r>
       <w:r>
@@ -24064,7 +24526,21 @@
         <w:rPr>
           <w:lang w:val="en-US"/>
         </w:rPr>
-        <w:t xml:space="preserve"> The duration of the Sticky session is determined by the expiration defined in the cookie.</w:t>
+        <w:t xml:space="preserve"> </w:t>
+      </w:r>
+      <w:r>
+        <w:rPr>
+          <w:i/>
+          <w:iCs/>
+          <w:lang w:val="en-US"/>
+        </w:rPr>
+        <w:t>The duration of the Sticky session is determined by the expiration defined in the cookie</w:t>
+      </w:r>
+      <w:r>
+        <w:rPr>
+          <w:lang w:val="en-US"/>
+        </w:rPr>
+        <w:t>.</w:t>
       </w:r>
     </w:p>
     <w:p>
@@ -24558,7 +25034,14 @@
           <w:i/>
           <w:lang w:val="en-US"/>
         </w:rPr>
-        <w:t xml:space="preserve"> &amp; ELB does not support sticky session</w:t>
+        <w:t xml:space="preserve"> &amp; sticky session</w:t>
+      </w:r>
+      <w:r>
+        <w:rPr>
+          <w:i/>
+          <w:lang w:val="en-US"/>
+        </w:rPr>
+        <w:t xml:space="preserve"> is disable on the ELB</w:t>
       </w:r>
       <w:r>
         <w:rPr>
@@ -24755,6 +25238,7 @@
           <w:b/>
           <w:lang w:val="en-US"/>
         </w:rPr>
+        <w:lastRenderedPageBreak/>
         <w:t xml:space="preserve">AWS </w:t>
       </w:r>
       <w:r>
@@ -24828,21 +25312,7 @@
         <w:rPr>
           <w:lang w:val="en-US"/>
         </w:rPr>
-        <w:t xml:space="preserve">metric can be </w:t>
-      </w:r>
-      <w:proofErr w:type="spellStart"/>
-      <w:r>
-        <w:rPr>
-          <w:lang w:val="en-US"/>
-        </w:rPr>
-        <w:t>use</w:t>
-      </w:r>
-      <w:proofErr w:type="spellEnd"/>
-      <w:r>
-        <w:rPr>
-          <w:lang w:val="en-US"/>
-        </w:rPr>
-        <w:t xml:space="preserve"> to trigger SNS notification in case threshold is reach. </w:t>
+        <w:t xml:space="preserve">metric can be use to trigger SNS notification in case threshold is reach. </w:t>
       </w:r>
     </w:p>
     <w:p>
@@ -24869,7 +25339,14 @@
         <w:rPr>
           <w:lang w:val="en-US"/>
         </w:rPr>
-        <w:t>: (Disable by default</w:t>
+        <w:t>: (</w:t>
+      </w:r>
+      <w:r>
+        <w:rPr>
+          <w:color w:val="FF0000"/>
+          <w:lang w:val="en-US"/>
+        </w:rPr>
+        <w:t>Disable by default</w:t>
       </w:r>
       <w:r>
         <w:rPr>
@@ -24956,7 +25433,20 @@
         <w:rPr>
           <w:lang w:val="en-US"/>
         </w:rPr>
-        <w:t xml:space="preserve"> (Disable by default): </w:t>
+        <w:t xml:space="preserve"> (</w:t>
+      </w:r>
+      <w:r>
+        <w:rPr>
+          <w:color w:val="FF0000"/>
+          <w:lang w:val="en-US"/>
+        </w:rPr>
+        <w:t>Disable by default</w:t>
+      </w:r>
+      <w:r>
+        <w:rPr>
+          <w:lang w:val="en-US"/>
+        </w:rPr>
+        <w:t xml:space="preserve">): </w:t>
       </w:r>
       <w:r>
         <w:rPr>
@@ -25067,14 +25557,7 @@
         <w:rPr>
           <w:lang w:val="en-US"/>
         </w:rPr>
-        <w:t xml:space="preserve"> the instance </w:t>
-      </w:r>
-      <w:r>
-        <w:rPr>
-          <w:lang w:val="en-US"/>
-        </w:rPr>
-        <w:lastRenderedPageBreak/>
-        <w:t xml:space="preserve">as un-healthy as ELB connections are getting timeout. </w:t>
+        <w:t xml:space="preserve"> the instance as un-healthy as ELB connections are getting timeout. </w:t>
       </w:r>
       <w:r>
         <w:rPr>
@@ -25469,7 +25952,7 @@
           <w:lang w:val="en-US"/>
         </w:rPr>
       </w:pPr>
-      <w:bookmarkStart w:id="10" w:name="_Toc20083755"/>
+      <w:bookmarkStart w:id="11" w:name="_Toc23397703"/>
       <w:r>
         <w:rPr>
           <w:b/>
@@ -25484,7 +25967,7 @@
         </w:rPr>
         <w:t>(AS)</w:t>
       </w:r>
-      <w:bookmarkEnd w:id="10"/>
+      <w:bookmarkEnd w:id="11"/>
     </w:p>
     <w:p>
       <w:pPr>
@@ -25512,8 +25995,8 @@
       <w:r>
         <w:rPr>
           <w:b/>
-          <w:sz w:val="28"/>
-          <w:szCs w:val="28"/>
+          <w:sz w:val="24"/>
+          <w:szCs w:val="24"/>
           <w:lang w:val="en-US"/>
         </w:rPr>
         <w:t>Auto scaling is a regional service</w:t>
@@ -25777,6 +26260,7 @@
         <w:rPr>
           <w:lang w:val="en-US"/>
         </w:rPr>
+        <w:lastRenderedPageBreak/>
         <w:t>When creating a launch configuration from EC2 instances following things need to be keep in mind:</w:t>
       </w:r>
     </w:p>
@@ -25986,7 +26470,6 @@
         <w:rPr>
           <w:lang w:val="en-US"/>
         </w:rPr>
-        <w:lastRenderedPageBreak/>
         <w:t xml:space="preserve">In auto scaling group, one can decide which subnet to be use for the for scaling in the instances. </w:t>
       </w:r>
     </w:p>
@@ -26365,7 +26848,7 @@
           <w:bCs/>
           <w:lang w:val="en-US"/>
         </w:rPr>
-        <w:t xml:space="preserve">erminated/ </w:t>
+        <w:t>erminated/</w:t>
       </w:r>
       <w:r>
         <w:rPr>
@@ -26382,39 +26865,6 @@
           <w:lang w:val="en-US"/>
         </w:rPr>
         <w:t>e-attaching instances?</w:t>
-      </w:r>
-    </w:p>
-    <w:p>
-      <w:pPr>
-        <w:pStyle w:val="ListParagraph"/>
-        <w:ind w:left="1440"/>
-        <w:rPr>
-          <w:lang w:val="en-US"/>
-        </w:rPr>
-      </w:pPr>
-      <w:r>
-        <w:rPr>
-          <w:lang w:val="en-US"/>
-        </w:rPr>
-        <w:t xml:space="preserve">When instance is in standby state – instance will still be charge as “in-service” state however </w:t>
-      </w:r>
-      <w:r>
-        <w:rPr>
-          <w:lang w:val="en-US"/>
-        </w:rPr>
-        <w:t>they</w:t>
-      </w:r>
-      <w:r>
-        <w:rPr>
-          <w:lang w:val="en-US"/>
-        </w:rPr>
-        <w:t xml:space="preserve"> will not be part of autoscaling health-check or will have any active workload. </w:t>
-      </w:r>
-      <w:r>
-        <w:rPr>
-          <w:lang w:val="en-US"/>
-        </w:rPr>
-        <w:t xml:space="preserve">The best practice to troubleshoot an EC2 instance which is a part of autoscaling group is to mark the instance as “standby” instance, troubleshoot the instance and then move it back as “in-service” instance. </w:t>
       </w:r>
     </w:p>
     <w:p>
@@ -26430,6 +26880,40 @@
         <w:rPr>
           <w:lang w:val="en-US"/>
         </w:rPr>
+        <w:t xml:space="preserve">When instance is in standby state – instance will still be charge as “in-service” state however </w:t>
+      </w:r>
+      <w:r>
+        <w:rPr>
+          <w:lang w:val="en-US"/>
+        </w:rPr>
+        <w:t>they</w:t>
+      </w:r>
+      <w:r>
+        <w:rPr>
+          <w:lang w:val="en-US"/>
+        </w:rPr>
+        <w:t xml:space="preserve"> will not be part of autoscaling health-check or will have any active workload. </w:t>
+      </w:r>
+      <w:r>
+        <w:rPr>
+          <w:lang w:val="en-US"/>
+        </w:rPr>
+        <w:t xml:space="preserve">The best practice to troubleshoot an EC2 instance which is a part of autoscaling group is to mark the instance as “standby” instance, troubleshoot the instance and then move it back as “in-service” instance. </w:t>
+      </w:r>
+    </w:p>
+    <w:p>
+      <w:pPr>
+        <w:pStyle w:val="ListParagraph"/>
+        <w:ind w:left="1440"/>
+        <w:jc w:val="both"/>
+        <w:rPr>
+          <w:lang w:val="en-US"/>
+        </w:rPr>
+      </w:pPr>
+      <w:r>
+        <w:rPr>
+          <w:lang w:val="en-US"/>
+        </w:rPr>
         <w:t>Note:</w:t>
       </w:r>
       <w:r>
@@ -26609,6 +27093,7 @@
         <w:rPr>
           <w:lang w:val="en-US"/>
         </w:rPr>
+        <w:lastRenderedPageBreak/>
         <w:t xml:space="preserve">If </w:t>
       </w:r>
       <w:r>
@@ -26931,7 +27416,6 @@
           <w:color w:val="000000" w:themeColor="text1"/>
           <w:lang w:val="en-US"/>
         </w:rPr>
-        <w:lastRenderedPageBreak/>
         <w:t xml:space="preserve">Instance failed to launch </w:t>
       </w:r>
     </w:p>
@@ -26974,7 +27458,6 @@
         </w:rPr>
         <w:t xml:space="preserve">Autoscaling group uses </w:t>
       </w:r>
-      <w:proofErr w:type="spellStart"/>
       <w:r>
         <w:rPr>
           <w:b/>
@@ -26982,9 +27465,8 @@
           <w:color w:val="FF0000"/>
           <w:lang w:val="en-US"/>
         </w:rPr>
-        <w:t>cloudWatch</w:t>
-      </w:r>
-      <w:proofErr w:type="spellEnd"/>
+        <w:t>CloudWatch</w:t>
+      </w:r>
       <w:r>
         <w:rPr>
           <w:b/>
@@ -27141,19 +27623,19 @@
     <w:tbl>
       <w:tblPr>
         <w:tblStyle w:val="TableGrid"/>
-        <w:tblW w:w="0" w:type="auto"/>
+        <w:tblW w:w="9072" w:type="dxa"/>
         <w:tblInd w:w="1413" w:type="dxa"/>
         <w:tblLook w:val="04A0" w:firstRow="1" w:lastRow="0" w:firstColumn="1" w:lastColumn="0" w:noHBand="0" w:noVBand="1"/>
       </w:tblPr>
       <w:tblGrid>
-        <w:gridCol w:w="2076"/>
-        <w:gridCol w:w="2752"/>
-        <w:gridCol w:w="2775"/>
+        <w:gridCol w:w="2977"/>
+        <w:gridCol w:w="2693"/>
+        <w:gridCol w:w="3402"/>
       </w:tblGrid>
       <w:tr>
         <w:tc>
           <w:tcPr>
-            <w:tcW w:w="2076" w:type="dxa"/>
+            <w:tcW w:w="2977" w:type="dxa"/>
             <w:shd w:val="clear" w:color="auto" w:fill="AEAAAA" w:themeFill="background2" w:themeFillShade="BF"/>
           </w:tcPr>
           <w:p>
@@ -27176,7 +27658,7 @@
         </w:tc>
         <w:tc>
           <w:tcPr>
-            <w:tcW w:w="2752" w:type="dxa"/>
+            <w:tcW w:w="2693" w:type="dxa"/>
             <w:shd w:val="clear" w:color="auto" w:fill="AEAAAA" w:themeFill="background2" w:themeFillShade="BF"/>
           </w:tcPr>
           <w:p>
@@ -27199,7 +27681,7 @@
         </w:tc>
         <w:tc>
           <w:tcPr>
-            <w:tcW w:w="2775" w:type="dxa"/>
+            <w:tcW w:w="3402" w:type="dxa"/>
             <w:shd w:val="clear" w:color="auto" w:fill="AEAAAA" w:themeFill="background2" w:themeFillShade="BF"/>
           </w:tcPr>
           <w:p>
@@ -27224,7 +27706,7 @@
       <w:tr>
         <w:tc>
           <w:tcPr>
-            <w:tcW w:w="2076" w:type="dxa"/>
+            <w:tcW w:w="2977" w:type="dxa"/>
           </w:tcPr>
           <w:p>
             <w:pPr>
@@ -27244,7 +27726,7 @@
         </w:tc>
         <w:tc>
           <w:tcPr>
-            <w:tcW w:w="2752" w:type="dxa"/>
+            <w:tcW w:w="2693" w:type="dxa"/>
           </w:tcPr>
           <w:p>
             <w:pPr>
@@ -27264,7 +27746,7 @@
         </w:tc>
         <w:tc>
           <w:tcPr>
-            <w:tcW w:w="2775" w:type="dxa"/>
+            <w:tcW w:w="3402" w:type="dxa"/>
           </w:tcPr>
           <w:p>
             <w:pPr>
@@ -27776,6 +28258,7 @@
         <w:rPr>
           <w:lang w:val="en-US"/>
         </w:rPr>
+        <w:lastRenderedPageBreak/>
         <w:t xml:space="preserve">Default Scaling policy is </w:t>
       </w:r>
       <w:r>
@@ -28019,7 +28502,6 @@
         <w:rPr>
           <w:lang w:val="en-US"/>
         </w:rPr>
-        <w:lastRenderedPageBreak/>
         <w:t>AWS CLI then by default detailed monitoring is activated (which collects &amp; send metrics to CloudWatch every 1 min).</w:t>
       </w:r>
     </w:p>
@@ -28056,7 +28538,21 @@
         <w:rPr>
           <w:lang w:val="en-US"/>
         </w:rPr>
-        <w:t>aggregated metrics of the auto scaling group (which also includes EC2 instances metrics) to CloudWatch.</w:t>
+        <w:t>aggregated metrics of the auto scaling group (</w:t>
+      </w:r>
+      <w:r>
+        <w:rPr>
+          <w:i/>
+          <w:iCs/>
+          <w:lang w:val="en-US"/>
+        </w:rPr>
+        <w:t>which also includes EC2 instances metrics</w:t>
+      </w:r>
+      <w:r>
+        <w:rPr>
+          <w:lang w:val="en-US"/>
+        </w:rPr>
+        <w:t>) to CloudWatch.</w:t>
       </w:r>
       <w:r>
         <w:rPr>
@@ -29880,16 +30376,16 @@
     </w:lvl>
   </w:abstractNum>
   <w:abstractNum w:abstractNumId="14" w15:restartNumberingAfterBreak="0">
-    <w:nsid w:val="3B6846D4"/>
+    <w:nsid w:val="36383E38"/>
     <w:multiLevelType w:val="hybridMultilevel"/>
-    <w:tmpl w:val="B1988798"/>
+    <w:tmpl w:val="5B788486"/>
     <w:lvl w:ilvl="0" w:tplc="40090001">
       <w:start w:val="1"/>
       <w:numFmt w:val="bullet"/>
       <w:lvlText w:val=""/>
       <w:lvlJc w:val="left"/>
       <w:pPr>
-        <w:ind w:left="360" w:hanging="360"/>
+        <w:ind w:left="2880" w:hanging="360"/>
       </w:pPr>
       <w:rPr>
         <w:rFonts w:ascii="Symbol" w:hAnsi="Symbol" w:hint="default"/>
@@ -29901,7 +30397,7 @@
       <w:lvlText w:val="o"/>
       <w:lvlJc w:val="left"/>
       <w:pPr>
-        <w:ind w:left="1080" w:hanging="360"/>
+        <w:ind w:left="3600" w:hanging="360"/>
       </w:pPr>
       <w:rPr>
         <w:rFonts w:ascii="Courier New" w:hAnsi="Courier New" w:cs="Courier New" w:hint="default"/>
@@ -29913,7 +30409,7 @@
       <w:lvlText w:val=""/>
       <w:lvlJc w:val="left"/>
       <w:pPr>
-        <w:ind w:left="1800" w:hanging="360"/>
+        <w:ind w:left="4320" w:hanging="360"/>
       </w:pPr>
       <w:rPr>
         <w:rFonts w:ascii="Wingdings" w:hAnsi="Wingdings" w:hint="default"/>
@@ -29925,7 +30421,7 @@
       <w:lvlText w:val=""/>
       <w:lvlJc w:val="left"/>
       <w:pPr>
-        <w:ind w:left="2520" w:hanging="360"/>
+        <w:ind w:left="5040" w:hanging="360"/>
       </w:pPr>
       <w:rPr>
         <w:rFonts w:ascii="Symbol" w:hAnsi="Symbol" w:hint="default"/>
@@ -29937,7 +30433,7 @@
       <w:lvlText w:val="o"/>
       <w:lvlJc w:val="left"/>
       <w:pPr>
-        <w:ind w:left="3240" w:hanging="360"/>
+        <w:ind w:left="5760" w:hanging="360"/>
       </w:pPr>
       <w:rPr>
         <w:rFonts w:ascii="Courier New" w:hAnsi="Courier New" w:cs="Courier New" w:hint="default"/>
@@ -29949,7 +30445,7 @@
       <w:lvlText w:val=""/>
       <w:lvlJc w:val="left"/>
       <w:pPr>
-        <w:ind w:left="3960" w:hanging="360"/>
+        <w:ind w:left="6480" w:hanging="360"/>
       </w:pPr>
       <w:rPr>
         <w:rFonts w:ascii="Wingdings" w:hAnsi="Wingdings" w:hint="default"/>
@@ -29961,7 +30457,7 @@
       <w:lvlText w:val=""/>
       <w:lvlJc w:val="left"/>
       <w:pPr>
-        <w:ind w:left="4680" w:hanging="360"/>
+        <w:ind w:left="7200" w:hanging="360"/>
       </w:pPr>
       <w:rPr>
         <w:rFonts w:ascii="Symbol" w:hAnsi="Symbol" w:hint="default"/>
@@ -29973,7 +30469,7 @@
       <w:lvlText w:val="o"/>
       <w:lvlJc w:val="left"/>
       <w:pPr>
-        <w:ind w:left="5400" w:hanging="360"/>
+        <w:ind w:left="7920" w:hanging="360"/>
       </w:pPr>
       <w:rPr>
         <w:rFonts w:ascii="Courier New" w:hAnsi="Courier New" w:cs="Courier New" w:hint="default"/>
@@ -29985,7 +30481,7 @@
       <w:lvlText w:val=""/>
       <w:lvlJc w:val="left"/>
       <w:pPr>
-        <w:ind w:left="6120" w:hanging="360"/>
+        <w:ind w:left="8640" w:hanging="360"/>
       </w:pPr>
       <w:rPr>
         <w:rFonts w:ascii="Wingdings" w:hAnsi="Wingdings" w:hint="default"/>
@@ -29993,6 +30489,232 @@
     </w:lvl>
   </w:abstractNum>
   <w:abstractNum w:abstractNumId="15" w15:restartNumberingAfterBreak="0">
+    <w:nsid w:val="3B6846D4"/>
+    <w:multiLevelType w:val="hybridMultilevel"/>
+    <w:tmpl w:val="B1988798"/>
+    <w:lvl w:ilvl="0" w:tplc="40090001">
+      <w:start w:val="1"/>
+      <w:numFmt w:val="bullet"/>
+      <w:lvlText w:val=""/>
+      <w:lvlJc w:val="left"/>
+      <w:pPr>
+        <w:ind w:left="360" w:hanging="360"/>
+      </w:pPr>
+      <w:rPr>
+        <w:rFonts w:ascii="Symbol" w:hAnsi="Symbol" w:hint="default"/>
+      </w:rPr>
+    </w:lvl>
+    <w:lvl w:ilvl="1" w:tplc="40090003" w:tentative="1">
+      <w:start w:val="1"/>
+      <w:numFmt w:val="bullet"/>
+      <w:lvlText w:val="o"/>
+      <w:lvlJc w:val="left"/>
+      <w:pPr>
+        <w:ind w:left="1080" w:hanging="360"/>
+      </w:pPr>
+      <w:rPr>
+        <w:rFonts w:ascii="Courier New" w:hAnsi="Courier New" w:cs="Courier New" w:hint="default"/>
+      </w:rPr>
+    </w:lvl>
+    <w:lvl w:ilvl="2" w:tplc="40090005" w:tentative="1">
+      <w:start w:val="1"/>
+      <w:numFmt w:val="bullet"/>
+      <w:lvlText w:val=""/>
+      <w:lvlJc w:val="left"/>
+      <w:pPr>
+        <w:ind w:left="1800" w:hanging="360"/>
+      </w:pPr>
+      <w:rPr>
+        <w:rFonts w:ascii="Wingdings" w:hAnsi="Wingdings" w:hint="default"/>
+      </w:rPr>
+    </w:lvl>
+    <w:lvl w:ilvl="3" w:tplc="40090001" w:tentative="1">
+      <w:start w:val="1"/>
+      <w:numFmt w:val="bullet"/>
+      <w:lvlText w:val=""/>
+      <w:lvlJc w:val="left"/>
+      <w:pPr>
+        <w:ind w:left="2520" w:hanging="360"/>
+      </w:pPr>
+      <w:rPr>
+        <w:rFonts w:ascii="Symbol" w:hAnsi="Symbol" w:hint="default"/>
+      </w:rPr>
+    </w:lvl>
+    <w:lvl w:ilvl="4" w:tplc="40090003" w:tentative="1">
+      <w:start w:val="1"/>
+      <w:numFmt w:val="bullet"/>
+      <w:lvlText w:val="o"/>
+      <w:lvlJc w:val="left"/>
+      <w:pPr>
+        <w:ind w:left="3240" w:hanging="360"/>
+      </w:pPr>
+      <w:rPr>
+        <w:rFonts w:ascii="Courier New" w:hAnsi="Courier New" w:cs="Courier New" w:hint="default"/>
+      </w:rPr>
+    </w:lvl>
+    <w:lvl w:ilvl="5" w:tplc="40090005" w:tentative="1">
+      <w:start w:val="1"/>
+      <w:numFmt w:val="bullet"/>
+      <w:lvlText w:val=""/>
+      <w:lvlJc w:val="left"/>
+      <w:pPr>
+        <w:ind w:left="3960" w:hanging="360"/>
+      </w:pPr>
+      <w:rPr>
+        <w:rFonts w:ascii="Wingdings" w:hAnsi="Wingdings" w:hint="default"/>
+      </w:rPr>
+    </w:lvl>
+    <w:lvl w:ilvl="6" w:tplc="40090001" w:tentative="1">
+      <w:start w:val="1"/>
+      <w:numFmt w:val="bullet"/>
+      <w:lvlText w:val=""/>
+      <w:lvlJc w:val="left"/>
+      <w:pPr>
+        <w:ind w:left="4680" w:hanging="360"/>
+      </w:pPr>
+      <w:rPr>
+        <w:rFonts w:ascii="Symbol" w:hAnsi="Symbol" w:hint="default"/>
+      </w:rPr>
+    </w:lvl>
+    <w:lvl w:ilvl="7" w:tplc="40090003" w:tentative="1">
+      <w:start w:val="1"/>
+      <w:numFmt w:val="bullet"/>
+      <w:lvlText w:val="o"/>
+      <w:lvlJc w:val="left"/>
+      <w:pPr>
+        <w:ind w:left="5400" w:hanging="360"/>
+      </w:pPr>
+      <w:rPr>
+        <w:rFonts w:ascii="Courier New" w:hAnsi="Courier New" w:cs="Courier New" w:hint="default"/>
+      </w:rPr>
+    </w:lvl>
+    <w:lvl w:ilvl="8" w:tplc="40090005" w:tentative="1">
+      <w:start w:val="1"/>
+      <w:numFmt w:val="bullet"/>
+      <w:lvlText w:val=""/>
+      <w:lvlJc w:val="left"/>
+      <w:pPr>
+        <w:ind w:left="6120" w:hanging="360"/>
+      </w:pPr>
+      <w:rPr>
+        <w:rFonts w:ascii="Wingdings" w:hAnsi="Wingdings" w:hint="default"/>
+      </w:rPr>
+    </w:lvl>
+  </w:abstractNum>
+  <w:abstractNum w:abstractNumId="16" w15:restartNumberingAfterBreak="0">
+    <w:nsid w:val="42E763E1"/>
+    <w:multiLevelType w:val="hybridMultilevel"/>
+    <w:tmpl w:val="0664A56C"/>
+    <w:lvl w:ilvl="0" w:tplc="40090001">
+      <w:start w:val="1"/>
+      <w:numFmt w:val="bullet"/>
+      <w:lvlText w:val=""/>
+      <w:lvlJc w:val="left"/>
+      <w:pPr>
+        <w:ind w:left="2880" w:hanging="360"/>
+      </w:pPr>
+      <w:rPr>
+        <w:rFonts w:ascii="Symbol" w:hAnsi="Symbol" w:hint="default"/>
+      </w:rPr>
+    </w:lvl>
+    <w:lvl w:ilvl="1" w:tplc="40090003" w:tentative="1">
+      <w:start w:val="1"/>
+      <w:numFmt w:val="bullet"/>
+      <w:lvlText w:val="o"/>
+      <w:lvlJc w:val="left"/>
+      <w:pPr>
+        <w:ind w:left="3600" w:hanging="360"/>
+      </w:pPr>
+      <w:rPr>
+        <w:rFonts w:ascii="Courier New" w:hAnsi="Courier New" w:cs="Courier New" w:hint="default"/>
+      </w:rPr>
+    </w:lvl>
+    <w:lvl w:ilvl="2" w:tplc="40090005" w:tentative="1">
+      <w:start w:val="1"/>
+      <w:numFmt w:val="bullet"/>
+      <w:lvlText w:val=""/>
+      <w:lvlJc w:val="left"/>
+      <w:pPr>
+        <w:ind w:left="4320" w:hanging="360"/>
+      </w:pPr>
+      <w:rPr>
+        <w:rFonts w:ascii="Wingdings" w:hAnsi="Wingdings" w:hint="default"/>
+      </w:rPr>
+    </w:lvl>
+    <w:lvl w:ilvl="3" w:tplc="40090001" w:tentative="1">
+      <w:start w:val="1"/>
+      <w:numFmt w:val="bullet"/>
+      <w:lvlText w:val=""/>
+      <w:lvlJc w:val="left"/>
+      <w:pPr>
+        <w:ind w:left="5040" w:hanging="360"/>
+      </w:pPr>
+      <w:rPr>
+        <w:rFonts w:ascii="Symbol" w:hAnsi="Symbol" w:hint="default"/>
+      </w:rPr>
+    </w:lvl>
+    <w:lvl w:ilvl="4" w:tplc="40090003" w:tentative="1">
+      <w:start w:val="1"/>
+      <w:numFmt w:val="bullet"/>
+      <w:lvlText w:val="o"/>
+      <w:lvlJc w:val="left"/>
+      <w:pPr>
+        <w:ind w:left="5760" w:hanging="360"/>
+      </w:pPr>
+      <w:rPr>
+        <w:rFonts w:ascii="Courier New" w:hAnsi="Courier New" w:cs="Courier New" w:hint="default"/>
+      </w:rPr>
+    </w:lvl>
+    <w:lvl w:ilvl="5" w:tplc="40090005" w:tentative="1">
+      <w:start w:val="1"/>
+      <w:numFmt w:val="bullet"/>
+      <w:lvlText w:val=""/>
+      <w:lvlJc w:val="left"/>
+      <w:pPr>
+        <w:ind w:left="6480" w:hanging="360"/>
+      </w:pPr>
+      <w:rPr>
+        <w:rFonts w:ascii="Wingdings" w:hAnsi="Wingdings" w:hint="default"/>
+      </w:rPr>
+    </w:lvl>
+    <w:lvl w:ilvl="6" w:tplc="40090001" w:tentative="1">
+      <w:start w:val="1"/>
+      <w:numFmt w:val="bullet"/>
+      <w:lvlText w:val=""/>
+      <w:lvlJc w:val="left"/>
+      <w:pPr>
+        <w:ind w:left="7200" w:hanging="360"/>
+      </w:pPr>
+      <w:rPr>
+        <w:rFonts w:ascii="Symbol" w:hAnsi="Symbol" w:hint="default"/>
+      </w:rPr>
+    </w:lvl>
+    <w:lvl w:ilvl="7" w:tplc="40090003" w:tentative="1">
+      <w:start w:val="1"/>
+      <w:numFmt w:val="bullet"/>
+      <w:lvlText w:val="o"/>
+      <w:lvlJc w:val="left"/>
+      <w:pPr>
+        <w:ind w:left="7920" w:hanging="360"/>
+      </w:pPr>
+      <w:rPr>
+        <w:rFonts w:ascii="Courier New" w:hAnsi="Courier New" w:cs="Courier New" w:hint="default"/>
+      </w:rPr>
+    </w:lvl>
+    <w:lvl w:ilvl="8" w:tplc="40090005" w:tentative="1">
+      <w:start w:val="1"/>
+      <w:numFmt w:val="bullet"/>
+      <w:lvlText w:val=""/>
+      <w:lvlJc w:val="left"/>
+      <w:pPr>
+        <w:ind w:left="8640" w:hanging="360"/>
+      </w:pPr>
+      <w:rPr>
+        <w:rFonts w:ascii="Wingdings" w:hAnsi="Wingdings" w:hint="default"/>
+      </w:rPr>
+    </w:lvl>
+  </w:abstractNum>
+  <w:abstractNum w:abstractNumId="17" w15:restartNumberingAfterBreak="0">
     <w:nsid w:val="430F4D75"/>
     <w:multiLevelType w:val="hybridMultilevel"/>
     <w:tmpl w:val="ADFC5202"/>
@@ -30105,7 +30827,7 @@
       </w:rPr>
     </w:lvl>
   </w:abstractNum>
-  <w:abstractNum w:abstractNumId="16" w15:restartNumberingAfterBreak="0">
+  <w:abstractNum w:abstractNumId="18" w15:restartNumberingAfterBreak="0">
     <w:nsid w:val="44220AEB"/>
     <w:multiLevelType w:val="hybridMultilevel"/>
     <w:tmpl w:val="9A5E9B8E"/>
@@ -30194,7 +30916,7 @@
       </w:pPr>
     </w:lvl>
   </w:abstractNum>
-  <w:abstractNum w:abstractNumId="17" w15:restartNumberingAfterBreak="0">
+  <w:abstractNum w:abstractNumId="19" w15:restartNumberingAfterBreak="0">
     <w:nsid w:val="45EA5731"/>
     <w:multiLevelType w:val="hybridMultilevel"/>
     <w:tmpl w:val="9C2E0EDA"/>
@@ -30282,7 +31004,7 @@
       </w:pPr>
     </w:lvl>
   </w:abstractNum>
-  <w:abstractNum w:abstractNumId="18" w15:restartNumberingAfterBreak="0">
+  <w:abstractNum w:abstractNumId="20" w15:restartNumberingAfterBreak="0">
     <w:nsid w:val="50311C65"/>
     <w:multiLevelType w:val="hybridMultilevel"/>
     <w:tmpl w:val="BDE8F77E"/>
@@ -30371,7 +31093,7 @@
       </w:pPr>
     </w:lvl>
   </w:abstractNum>
-  <w:abstractNum w:abstractNumId="19" w15:restartNumberingAfterBreak="0">
+  <w:abstractNum w:abstractNumId="21" w15:restartNumberingAfterBreak="0">
     <w:nsid w:val="510D3303"/>
     <w:multiLevelType w:val="hybridMultilevel"/>
     <w:tmpl w:val="8D323C9A"/>
@@ -30483,7 +31205,7 @@
       </w:rPr>
     </w:lvl>
   </w:abstractNum>
-  <w:abstractNum w:abstractNumId="20" w15:restartNumberingAfterBreak="0">
+  <w:abstractNum w:abstractNumId="22" w15:restartNumberingAfterBreak="0">
     <w:nsid w:val="59A71749"/>
     <w:multiLevelType w:val="hybridMultilevel"/>
     <w:tmpl w:val="15C0DE8C"/>
@@ -30596,7 +31318,7 @@
       </w:rPr>
     </w:lvl>
   </w:abstractNum>
-  <w:abstractNum w:abstractNumId="21" w15:restartNumberingAfterBreak="0">
+  <w:abstractNum w:abstractNumId="23" w15:restartNumberingAfterBreak="0">
     <w:nsid w:val="5B0F2441"/>
     <w:multiLevelType w:val="hybridMultilevel"/>
     <w:tmpl w:val="09C8A9A2"/>
@@ -30709,7 +31431,7 @@
       </w:rPr>
     </w:lvl>
   </w:abstractNum>
-  <w:abstractNum w:abstractNumId="22" w15:restartNumberingAfterBreak="0">
+  <w:abstractNum w:abstractNumId="24" w15:restartNumberingAfterBreak="0">
     <w:nsid w:val="617465DE"/>
     <w:multiLevelType w:val="hybridMultilevel"/>
     <w:tmpl w:val="7FC89F50"/>
@@ -30822,7 +31544,7 @@
       </w:rPr>
     </w:lvl>
   </w:abstractNum>
-  <w:abstractNum w:abstractNumId="23" w15:restartNumberingAfterBreak="0">
+  <w:abstractNum w:abstractNumId="25" w15:restartNumberingAfterBreak="0">
     <w:nsid w:val="69BF10EF"/>
     <w:multiLevelType w:val="hybridMultilevel"/>
     <w:tmpl w:val="7EAACFD0"/>
@@ -30936,7 +31658,7 @@
       </w:rPr>
     </w:lvl>
   </w:abstractNum>
-  <w:abstractNum w:abstractNumId="24" w15:restartNumberingAfterBreak="0">
+  <w:abstractNum w:abstractNumId="26" w15:restartNumberingAfterBreak="0">
     <w:nsid w:val="6E5F0E9E"/>
     <w:multiLevelType w:val="hybridMultilevel"/>
     <w:tmpl w:val="CB843E36"/>
@@ -31049,7 +31771,7 @@
       </w:rPr>
     </w:lvl>
   </w:abstractNum>
-  <w:abstractNum w:abstractNumId="25" w15:restartNumberingAfterBreak="0">
+  <w:abstractNum w:abstractNumId="27" w15:restartNumberingAfterBreak="0">
     <w:nsid w:val="723776B5"/>
     <w:multiLevelType w:val="hybridMultilevel"/>
     <w:tmpl w:val="B64AD92C"/>
@@ -31161,7 +31883,7 @@
       </w:rPr>
     </w:lvl>
   </w:abstractNum>
-  <w:abstractNum w:abstractNumId="26" w15:restartNumberingAfterBreak="0">
+  <w:abstractNum w:abstractNumId="28" w15:restartNumberingAfterBreak="0">
     <w:nsid w:val="74E556C6"/>
     <w:multiLevelType w:val="hybridMultilevel"/>
     <w:tmpl w:val="453A220A"/>
@@ -31274,7 +31996,7 @@
       </w:rPr>
     </w:lvl>
   </w:abstractNum>
-  <w:abstractNum w:abstractNumId="27" w15:restartNumberingAfterBreak="0">
+  <w:abstractNum w:abstractNumId="29" w15:restartNumberingAfterBreak="0">
     <w:nsid w:val="76712E27"/>
     <w:multiLevelType w:val="hybridMultilevel"/>
     <w:tmpl w:val="81284E18"/>
@@ -31386,7 +32108,7 @@
       </w:rPr>
     </w:lvl>
   </w:abstractNum>
-  <w:abstractNum w:abstractNumId="28" w15:restartNumberingAfterBreak="0">
+  <w:abstractNum w:abstractNumId="30" w15:restartNumberingAfterBreak="0">
     <w:nsid w:val="7E486BD3"/>
     <w:multiLevelType w:val="hybridMultilevel"/>
     <w:tmpl w:val="935A52F8"/>
@@ -31500,16 +32222,16 @@
     </w:lvl>
   </w:abstractNum>
   <w:num w:numId="1">
-    <w:abstractNumId w:val="22"/>
+    <w:abstractNumId w:val="24"/>
   </w:num>
   <w:num w:numId="2">
-    <w:abstractNumId w:val="24"/>
+    <w:abstractNumId w:val="26"/>
   </w:num>
   <w:num w:numId="3">
-    <w:abstractNumId w:val="19"/>
+    <w:abstractNumId w:val="21"/>
   </w:num>
   <w:num w:numId="4">
-    <w:abstractNumId w:val="25"/>
+    <w:abstractNumId w:val="27"/>
   </w:num>
   <w:num w:numId="5">
     <w:abstractNumId w:val="9"/>
@@ -31524,19 +32246,19 @@
     <w:abstractNumId w:val="11"/>
   </w:num>
   <w:num w:numId="9">
-    <w:abstractNumId w:val="27"/>
+    <w:abstractNumId w:val="29"/>
   </w:num>
   <w:num w:numId="10">
-    <w:abstractNumId w:val="16"/>
+    <w:abstractNumId w:val="18"/>
   </w:num>
   <w:num w:numId="11">
-    <w:abstractNumId w:val="17"/>
+    <w:abstractNumId w:val="19"/>
   </w:num>
   <w:num w:numId="12">
     <w:abstractNumId w:val="7"/>
   </w:num>
   <w:num w:numId="13">
-    <w:abstractNumId w:val="18"/>
+    <w:abstractNumId w:val="20"/>
   </w:num>
   <w:num w:numId="14">
     <w:abstractNumId w:val="3"/>
@@ -31545,25 +32267,25 @@
     <w:abstractNumId w:val="8"/>
   </w:num>
   <w:num w:numId="16">
-    <w:abstractNumId w:val="23"/>
+    <w:abstractNumId w:val="25"/>
   </w:num>
   <w:num w:numId="17">
     <w:abstractNumId w:val="10"/>
   </w:num>
   <w:num w:numId="18">
-    <w:abstractNumId w:val="21"/>
+    <w:abstractNumId w:val="23"/>
   </w:num>
   <w:num w:numId="19">
     <w:abstractNumId w:val="2"/>
   </w:num>
   <w:num w:numId="20">
-    <w:abstractNumId w:val="26"/>
+    <w:abstractNumId w:val="28"/>
   </w:num>
   <w:num w:numId="21">
-    <w:abstractNumId w:val="14"/>
+    <w:abstractNumId w:val="15"/>
   </w:num>
   <w:num w:numId="22">
-    <w:abstractNumId w:val="28"/>
+    <w:abstractNumId w:val="30"/>
   </w:num>
   <w:num w:numId="23">
     <w:abstractNumId w:val="13"/>
@@ -31572,7 +32294,7 @@
     <w:abstractNumId w:val="12"/>
   </w:num>
   <w:num w:numId="25">
-    <w:abstractNumId w:val="20"/>
+    <w:abstractNumId w:val="22"/>
   </w:num>
   <w:num w:numId="26">
     <w:abstractNumId w:val="5"/>
@@ -31581,10 +32303,16 @@
     <w:abstractNumId w:val="0"/>
   </w:num>
   <w:num w:numId="28">
-    <w:abstractNumId w:val="15"/>
+    <w:abstractNumId w:val="17"/>
   </w:num>
   <w:num w:numId="29">
     <w:abstractNumId w:val="1"/>
+  </w:num>
+  <w:num w:numId="30">
+    <w:abstractNumId w:val="14"/>
+  </w:num>
+  <w:num w:numId="31">
+    <w:abstractNumId w:val="16"/>
   </w:num>
 </w:numbering>
 </file>
@@ -32560,7 +33288,7 @@
 </file>
 
 <file path=customXml/itemProps1.xml><?xml version="1.0" encoding="utf-8"?>
-<ds:datastoreItem xmlns:ds="http://schemas.openxmlformats.org/officeDocument/2006/customXml" ds:itemID="{1FE4C26F-8137-4F6D-A2D2-74CFC6A2834D}">
+<ds:datastoreItem xmlns:ds="http://schemas.openxmlformats.org/officeDocument/2006/customXml" ds:itemID="{5E1E51A0-CFB8-4560-85CE-8E02960F1C85}">
   <ds:schemaRefs>
     <ds:schemaRef ds:uri="http://schemas.openxmlformats.org/officeDocument/2006/bibliography"/>
   </ds:schemaRefs>

</xml_diff>